<commit_message>
EC2 instances types: SSH
</commit_message>
<xml_diff>
--- a/aws-resume/services-studies.docx
+++ b/aws-resume/services-studies.docx
@@ -1759,6 +1759,10 @@
         <w:pStyle w:val="PargrafodaLista"/>
       </w:pPr>
       <w:r>
+        <w:rPr>
+          <w:noProof/>
+          <w:lang w:eastAsia="pt-BR"/>
+        </w:rPr>
         <w:drawing>
           <wp:inline distT="0" distB="0" distL="0" distR="0">
             <wp:extent cx="5400040" cy="3269615"/>
@@ -2344,13 +2348,189 @@
       <w:pPr>
         <w:pStyle w:val="PargrafodaLista"/>
       </w:pPr>
+    </w:p>
+    <w:p>
+      <w:pPr>
+        <w:pStyle w:val="PargrafodaLista"/>
+        <w:rPr>
+          <w:b/>
+          <w:sz w:val="24"/>
+        </w:rPr>
+      </w:pPr>
+      <w:r>
+        <w:rPr>
+          <w:b/>
+          <w:sz w:val="24"/>
+        </w:rPr>
+        <w:t>SSH Overview</w:t>
+      </w:r>
+    </w:p>
+    <w:p>
+      <w:pPr>
+        <w:pStyle w:val="PargrafodaLista"/>
+      </w:pPr>
+    </w:p>
+    <w:p>
+      <w:pPr>
+        <w:pStyle w:val="PargrafodaLista"/>
+      </w:pPr>
+      <w:r>
+        <w:t xml:space="preserve">Como conectamos dentro do servidor para realizar manutenção ou ação. </w:t>
+      </w:r>
+    </w:p>
+    <w:p>
+      <w:pPr>
+        <w:pStyle w:val="PargrafodaLista"/>
+      </w:pPr>
+    </w:p>
+    <w:p>
+      <w:pPr>
+        <w:pStyle w:val="PargrafodaLista"/>
+      </w:pPr>
+      <w:r>
+        <w:t xml:space="preserve">Linux Servers -&gt; SSH </w:t>
+      </w:r>
+    </w:p>
+    <w:p>
+      <w:pPr>
+        <w:pStyle w:val="PargrafodaLista"/>
+      </w:pPr>
+      <w:r>
+        <w:t xml:space="preserve">Depende do SO do computador </w:t>
+      </w:r>
+    </w:p>
+    <w:p>
+      <w:pPr>
+        <w:pStyle w:val="PargrafodaLista"/>
+      </w:pPr>
+      <w:r>
+        <w:t xml:space="preserve">Mac – SSH, EC2 </w:t>
+      </w:r>
+      <w:proofErr w:type="spellStart"/>
+      <w:r>
+        <w:t>Instance</w:t>
+      </w:r>
+      <w:proofErr w:type="spellEnd"/>
+      <w:r>
+        <w:t xml:space="preserve"> Connect</w:t>
+      </w:r>
+    </w:p>
+    <w:p>
+      <w:pPr>
+        <w:pStyle w:val="PargrafodaLista"/>
+      </w:pPr>
+      <w:r>
+        <w:t xml:space="preserve">Linux – SSH, </w:t>
+      </w:r>
+      <w:r>
+        <w:t xml:space="preserve">EC2 </w:t>
+      </w:r>
+      <w:proofErr w:type="spellStart"/>
+      <w:r>
+        <w:t>Instance</w:t>
+      </w:r>
+      <w:proofErr w:type="spellEnd"/>
+      <w:r>
+        <w:t xml:space="preserve"> Connect</w:t>
+      </w:r>
+    </w:p>
+    <w:p>
+      <w:pPr>
+        <w:pStyle w:val="PargrafodaLista"/>
+      </w:pPr>
+      <w:r>
+        <w:t xml:space="preserve">Windows – PUTTY, </w:t>
+      </w:r>
+      <w:r>
+        <w:t xml:space="preserve">EC2 </w:t>
+      </w:r>
+      <w:proofErr w:type="spellStart"/>
+      <w:r>
+        <w:t>Instance</w:t>
+      </w:r>
+      <w:proofErr w:type="spellEnd"/>
+      <w:r>
+        <w:t xml:space="preserve"> Connect</w:t>
+      </w:r>
+    </w:p>
+    <w:p>
+      <w:pPr>
+        <w:pStyle w:val="PargrafodaLista"/>
+      </w:pPr>
+      <w:r>
+        <w:t xml:space="preserve">Windows&gt;10 – SSH, PUTTY, </w:t>
+      </w:r>
+      <w:r>
+        <w:t xml:space="preserve">EC2 </w:t>
+      </w:r>
+      <w:proofErr w:type="spellStart"/>
+      <w:r>
+        <w:t>Instance</w:t>
+      </w:r>
+      <w:proofErr w:type="spellEnd"/>
+      <w:r>
+        <w:t xml:space="preserve"> Connect</w:t>
+      </w:r>
+    </w:p>
+    <w:p>
+      <w:pPr>
+        <w:pStyle w:val="PargrafodaLista"/>
+      </w:pPr>
+    </w:p>
+    <w:p>
+      <w:pPr>
+        <w:pStyle w:val="PargrafodaLista"/>
+      </w:pPr>
+      <w:r>
+        <w:t xml:space="preserve">EC2 </w:t>
+      </w:r>
+      <w:proofErr w:type="spellStart"/>
+      <w:r>
+        <w:t>Instance</w:t>
+      </w:r>
+      <w:proofErr w:type="spellEnd"/>
+      <w:r>
+        <w:t xml:space="preserve"> Connect</w:t>
+      </w:r>
+      <w:r>
+        <w:t xml:space="preserve">: usa o navegador </w:t>
+      </w:r>
+      <w:proofErr w:type="spellStart"/>
+      <w:r>
+        <w:t>browse</w:t>
+      </w:r>
+      <w:proofErr w:type="spellEnd"/>
+      <w:r>
+        <w:t xml:space="preserve"> para conectar a instancia EC2.</w:t>
+      </w:r>
+    </w:p>
+    <w:p>
+      <w:pPr>
+        <w:pStyle w:val="PargrafodaLista"/>
+      </w:pPr>
+      <w:r>
+        <w:t xml:space="preserve">Funciona apenas com </w:t>
+      </w:r>
+      <w:proofErr w:type="spellStart"/>
+      <w:r>
+        <w:t>Amazon</w:t>
+      </w:r>
+      <w:proofErr w:type="spellEnd"/>
+      <w:r>
+        <w:t xml:space="preserve"> NX2.</w:t>
+      </w:r>
+    </w:p>
+    <w:p>
+      <w:pPr>
+        <w:pStyle w:val="PargrafodaLista"/>
+      </w:pPr>
+    </w:p>
+    <w:p>
+      <w:pPr>
+        <w:pStyle w:val="PargrafodaLista"/>
+      </w:pPr>
       <w:bookmarkStart w:id="0" w:name="_GoBack"/>
       <w:bookmarkEnd w:id="0"/>
-    </w:p>
-    <w:p>
-      <w:pPr>
-        <w:pStyle w:val="PargrafodaLista"/>
-      </w:pPr>
     </w:p>
     <w:p>
       <w:pPr>
@@ -2682,6 +2862,7 @@
         <w:pStyle w:val="PargrafodaLista"/>
       </w:pPr>
       <w:r>
+        <w:lastRenderedPageBreak/>
         <w:t>- SSH</w:t>
       </w:r>
     </w:p>

</xml_diff>

<commit_message>
EC2 instance types: SSH, EC2 Instance Connect and Putty
</commit_message>
<xml_diff>
--- a/aws-resume/services-studies.docx
+++ b/aws-resume/services-studies.docx
@@ -2529,18 +2529,158 @@
       <w:pPr>
         <w:pStyle w:val="PargrafodaLista"/>
       </w:pPr>
+      <w:r>
+        <w:rPr>
+          <w:b/>
+        </w:rPr>
+        <w:t>SSH troubleshooting</w:t>
+      </w:r>
+      <w:r>
+        <w:t xml:space="preserve"> – acontece bastante problema para configurar ou executar.</w:t>
+      </w:r>
+    </w:p>
+    <w:p>
+      <w:pPr>
+        <w:pStyle w:val="PargrafodaLista"/>
+      </w:pPr>
+    </w:p>
+    <w:p>
+      <w:pPr>
+        <w:pStyle w:val="PargrafodaLista"/>
+        <w:rPr>
+          <w:b/>
+        </w:rPr>
+      </w:pPr>
+      <w:r>
+        <w:rPr>
+          <w:b/>
+        </w:rPr>
+        <w:t>SSH in Windows</w:t>
+      </w:r>
+    </w:p>
+    <w:p>
+      <w:pPr>
+        <w:pStyle w:val="PargrafodaLista"/>
+      </w:pPr>
+      <w:proofErr w:type="spellStart"/>
+      <w:r>
+        <w:t>Allow</w:t>
+      </w:r>
+      <w:proofErr w:type="spellEnd"/>
+      <w:r>
+        <w:t xml:space="preserve"> </w:t>
+      </w:r>
+      <w:proofErr w:type="spellStart"/>
+      <w:r>
+        <w:t>us</w:t>
+      </w:r>
+      <w:proofErr w:type="spellEnd"/>
+      <w:r>
+        <w:t xml:space="preserve"> </w:t>
+      </w:r>
+      <w:proofErr w:type="spellStart"/>
+      <w:r>
+        <w:t>to</w:t>
+      </w:r>
+      <w:proofErr w:type="spellEnd"/>
+      <w:r>
+        <w:t xml:space="preserve"> </w:t>
+      </w:r>
+      <w:proofErr w:type="spellStart"/>
+      <w:r>
+        <w:t>control</w:t>
+      </w:r>
+      <w:proofErr w:type="spellEnd"/>
+      <w:r>
+        <w:t xml:space="preserve"> a </w:t>
+      </w:r>
+      <w:proofErr w:type="spellStart"/>
+      <w:r>
+        <w:t>remote</w:t>
+      </w:r>
+      <w:proofErr w:type="spellEnd"/>
+      <w:r>
+        <w:t xml:space="preserve"> </w:t>
+      </w:r>
+      <w:proofErr w:type="spellStart"/>
+      <w:r>
+        <w:t>machine</w:t>
+      </w:r>
+      <w:proofErr w:type="spellEnd"/>
+      <w:r>
+        <w:t xml:space="preserve">, </w:t>
+      </w:r>
+      <w:proofErr w:type="spellStart"/>
+      <w:r>
+        <w:t>all</w:t>
+      </w:r>
+      <w:proofErr w:type="spellEnd"/>
+      <w:r>
+        <w:t xml:space="preserve"> </w:t>
+      </w:r>
+      <w:proofErr w:type="spellStart"/>
+      <w:r>
+        <w:t>using</w:t>
+      </w:r>
+      <w:proofErr w:type="spellEnd"/>
+      <w:r>
+        <w:t xml:space="preserve"> </w:t>
+      </w:r>
+      <w:proofErr w:type="spellStart"/>
+      <w:r>
+        <w:t>command</w:t>
+      </w:r>
+      <w:proofErr w:type="spellEnd"/>
+      <w:r>
+        <w:t xml:space="preserve"> </w:t>
+      </w:r>
+      <w:proofErr w:type="spellStart"/>
+      <w:r>
+        <w:t>line</w:t>
+      </w:r>
+      <w:proofErr w:type="spellEnd"/>
+      <w:r>
+        <w:t xml:space="preserve">. </w:t>
+      </w:r>
+    </w:p>
+    <w:p>
+      <w:pPr>
+        <w:pStyle w:val="PargrafodaLista"/>
+      </w:pPr>
+      <w:r>
+        <w:t>Permite que a gente controle a máquina usando comando de linha.</w:t>
+      </w:r>
+    </w:p>
+    <w:p>
+      <w:pPr>
+        <w:pStyle w:val="PargrafodaLista"/>
+      </w:pPr>
+    </w:p>
+    <w:p>
+      <w:pPr>
+        <w:pStyle w:val="PargrafodaLista"/>
+      </w:pPr>
+      <w:r>
+        <w:t xml:space="preserve">EC2 </w:t>
+      </w:r>
+      <w:proofErr w:type="spellStart"/>
+      <w:r>
+        <w:t>Instance</w:t>
+      </w:r>
+      <w:proofErr w:type="spellEnd"/>
+      <w:r>
+        <w:t xml:space="preserve"> Connect: “Connect” &gt; EC2 </w:t>
+      </w:r>
+      <w:proofErr w:type="spellStart"/>
+      <w:r>
+        <w:t>Instance</w:t>
+      </w:r>
+      <w:proofErr w:type="spellEnd"/>
+      <w:r>
+        <w:t xml:space="preserve"> Connect &gt; </w:t>
+      </w:r>
       <w:bookmarkStart w:id="0" w:name="_GoBack"/>
       <w:bookmarkEnd w:id="0"/>
-    </w:p>
-    <w:p>
-      <w:pPr>
-        <w:pStyle w:val="PargrafodaLista"/>
-      </w:pPr>
-    </w:p>
-    <w:p>
-      <w:pPr>
-        <w:pStyle w:val="PargrafodaLista"/>
-      </w:pPr>
     </w:p>
     <w:p>
       <w:pPr>
@@ -2801,6 +2941,7 @@
         <w:pStyle w:val="PargrafodaLista"/>
       </w:pPr>
       <w:r>
+        <w:lastRenderedPageBreak/>
         <w:t>Script: paste in User Data.</w:t>
       </w:r>
     </w:p>
@@ -2862,7 +3003,6 @@
         <w:pStyle w:val="PargrafodaLista"/>
       </w:pPr>
       <w:r>
-        <w:lastRenderedPageBreak/>
         <w:t>- SSH</w:t>
       </w:r>
     </w:p>

</xml_diff>

<commit_message>
EC2 Instances Launch Types
</commit_message>
<xml_diff>
--- a/aws-resume/services-studies.docx
+++ b/aws-resume/services-studies.docx
@@ -672,10 +672,7 @@
       </w:r>
       <w:proofErr w:type="spellStart"/>
       <w:r>
-        <w:t>G</w:t>
-      </w:r>
-      <w:r>
-        <w:t>reat</w:t>
+        <w:t>Great</w:t>
       </w:r>
       <w:proofErr w:type="spellEnd"/>
       <w:r>
@@ -1019,10 +1016,7 @@
       </w:r>
       <w:proofErr w:type="spellEnd"/>
       <w:r>
-        <w:t xml:space="preserve"> </w:t>
-      </w:r>
-      <w:r>
-        <w:t xml:space="preserve">big </w:t>
+        <w:t xml:space="preserve"> big </w:t>
       </w:r>
       <w:proofErr w:type="spellStart"/>
       <w:r>
@@ -1245,10 +1239,7 @@
       </w:r>
       <w:proofErr w:type="spellEnd"/>
       <w:r>
-        <w:t>, cache fo</w:t>
-      </w:r>
-      <w:r>
-        <w:t xml:space="preserve">r in </w:t>
+        <w:t xml:space="preserve">, cache for in </w:t>
       </w:r>
       <w:proofErr w:type="spellStart"/>
       <w:r>
@@ -2273,10 +2264,7 @@
         <w:pStyle w:val="PargrafodaLista"/>
       </w:pPr>
       <w:r>
-        <w:t>- 80</w:t>
-      </w:r>
-      <w:r>
-        <w:t xml:space="preserve"> = HTTP – </w:t>
+        <w:t xml:space="preserve">- 80 = HTTP – </w:t>
       </w:r>
       <w:proofErr w:type="spellStart"/>
       <w:r>
@@ -2408,10 +2396,7 @@
         <w:pStyle w:val="PargrafodaLista"/>
       </w:pPr>
       <w:r>
-        <w:t>De</w:t>
-      </w:r>
-      <w:r>
-        <w:t xml:space="preserve">pende do SO do computador </w:t>
+        <w:t xml:space="preserve">Depende do SO do computador </w:t>
       </w:r>
     </w:p>
     <w:p>
@@ -2512,10 +2497,7 @@
         <w:pStyle w:val="PargrafodaLista"/>
       </w:pPr>
       <w:r>
-        <w:t>Fu</w:t>
-      </w:r>
-      <w:r>
-        <w:t xml:space="preserve">nciona apenas com </w:t>
+        <w:t xml:space="preserve">Funciona apenas com </w:t>
       </w:r>
       <w:proofErr w:type="spellStart"/>
       <w:r>
@@ -2885,10 +2867,7 @@
       </w:r>
       <w:proofErr w:type="spellEnd"/>
       <w:r>
-        <w:t xml:space="preserve"> dá timeout e err</w:t>
-      </w:r>
-      <w:r>
-        <w:t xml:space="preserve">os na conexão. </w:t>
+        <w:t xml:space="preserve"> dá timeout e erros na conexão. </w:t>
       </w:r>
     </w:p>
     <w:p>
@@ -3017,10 +2996,7 @@
         <w:pStyle w:val="PargrafodaLista"/>
       </w:pPr>
       <w:r>
-        <w:t xml:space="preserve">Console: IAM </w:t>
-      </w:r>
-      <w:r>
-        <w:t>Roles</w:t>
+        <w:t>Console: IAM Roles</w:t>
       </w:r>
     </w:p>
     <w:p>
@@ -3221,27 +3197,29 @@
       <w:pPr>
         <w:pStyle w:val="PargrafodaLista"/>
         <w:rPr>
+          <w:b/>
           <w:u w:val="single"/>
         </w:rPr>
       </w:pPr>
-    </w:p>
-    <w:p>
-      <w:pPr>
-        <w:pStyle w:val="PargrafodaLista"/>
-        <w:rPr>
+      <w:r>
+        <w:rPr>
+          <w:b/>
           <w:u w:val="single"/>
         </w:rPr>
-      </w:pPr>
-      <w:proofErr w:type="spellStart"/>
-      <w:r>
-        <w:rPr>
+        <w:t xml:space="preserve">EC2 </w:t>
+      </w:r>
+      <w:proofErr w:type="spellStart"/>
+      <w:r>
+        <w:rPr>
+          <w:b/>
           <w:u w:val="single"/>
         </w:rPr>
-        <w:t>Amazon</w:t>
-      </w:r>
-      <w:proofErr w:type="spellEnd"/>
-      <w:r>
-        <w:rPr>
+        <w:t>Instances</w:t>
+      </w:r>
+      <w:proofErr w:type="spellEnd"/>
+      <w:r>
+        <w:rPr>
+          <w:b/>
           <w:u w:val="single"/>
         </w:rPr>
         <w:t xml:space="preserve"> </w:t>
@@ -3249,332 +3227,878 @@
       <w:proofErr w:type="spellStart"/>
       <w:r>
         <w:rPr>
+          <w:b/>
           <w:u w:val="single"/>
         </w:rPr>
-        <w:t>Machine</w:t>
-      </w:r>
-      <w:proofErr w:type="spellEnd"/>
-      <w:r>
-        <w:rPr>
+        <w:t>Launch</w:t>
+      </w:r>
+      <w:proofErr w:type="spellEnd"/>
+      <w:r>
+        <w:rPr>
+          <w:b/>
           <w:u w:val="single"/>
         </w:rPr>
-        <w:t xml:space="preserve"> </w:t>
-      </w:r>
-      <w:proofErr w:type="spellStart"/>
-      <w:r>
-        <w:rPr>
-          <w:u w:val="single"/>
-        </w:rPr>
-        <w:t>Ima</w:t>
-      </w:r>
-      <w:r>
-        <w:rPr>
-          <w:u w:val="single"/>
-        </w:rPr>
-        <w:t>ge</w:t>
-      </w:r>
-      <w:proofErr w:type="spellEnd"/>
-      <w:r>
-        <w:rPr>
-          <w:u w:val="single"/>
-        </w:rPr>
-        <w:t xml:space="preserve"> (AMI)</w:t>
-      </w:r>
-    </w:p>
-    <w:p>
-      <w:pPr>
-        <w:pStyle w:val="PargrafodaLista"/>
-      </w:pPr>
-    </w:p>
-    <w:p>
-      <w:pPr>
-        <w:pStyle w:val="PargrafodaLista"/>
-      </w:pPr>
-      <w:proofErr w:type="spellStart"/>
-      <w:r>
-        <w:t>Has</w:t>
-      </w:r>
-      <w:proofErr w:type="spellEnd"/>
-      <w:r>
-        <w:t xml:space="preserve"> </w:t>
-      </w:r>
-      <w:proofErr w:type="spellStart"/>
-      <w:r>
-        <w:t>to</w:t>
-      </w:r>
-      <w:proofErr w:type="spellEnd"/>
-      <w:r>
-        <w:t xml:space="preserve"> </w:t>
-      </w:r>
-      <w:proofErr w:type="spellStart"/>
-      <w:r>
-        <w:t>choose</w:t>
-      </w:r>
-      <w:proofErr w:type="spellEnd"/>
-      <w:r>
-        <w:t xml:space="preserve"> </w:t>
-      </w:r>
-      <w:proofErr w:type="spellStart"/>
-      <w:r>
-        <w:t>the</w:t>
-      </w:r>
-      <w:proofErr w:type="spellEnd"/>
-      <w:r>
-        <w:t xml:space="preserve"> AMI: </w:t>
-      </w:r>
-      <w:proofErr w:type="spellStart"/>
-      <w:r>
-        <w:t>Amazon</w:t>
-      </w:r>
-      <w:proofErr w:type="spellEnd"/>
-      <w:r>
-        <w:t xml:space="preserve"> Linux 2, </w:t>
-      </w:r>
-      <w:proofErr w:type="spellStart"/>
-      <w:r>
-        <w:t>macOS</w:t>
-      </w:r>
-      <w:proofErr w:type="spellEnd"/>
-      <w:r>
-        <w:t xml:space="preserve"> </w:t>
-      </w:r>
-      <w:proofErr w:type="spellStart"/>
-      <w:r>
-        <w:t>Catalina</w:t>
-      </w:r>
-      <w:proofErr w:type="spellEnd"/>
-      <w:r>
-        <w:t>...</w:t>
-      </w:r>
-    </w:p>
-    <w:p>
-      <w:pPr>
-        <w:pStyle w:val="PargrafodaLista"/>
-      </w:pPr>
-    </w:p>
-    <w:p>
-      <w:pPr>
-        <w:pStyle w:val="PargrafodaLista"/>
-      </w:pPr>
-      <w:r>
-        <w:t xml:space="preserve">Use </w:t>
-      </w:r>
-      <w:proofErr w:type="spellStart"/>
-      <w:r>
-        <w:rPr>
-          <w:i/>
-        </w:rPr>
-        <w:t>Quick</w:t>
-      </w:r>
-      <w:proofErr w:type="spellEnd"/>
-      <w:r>
-        <w:t xml:space="preserve"> </w:t>
-      </w:r>
-      <w:r>
-        <w:rPr>
-          <w:i/>
-        </w:rPr>
-        <w:t>Start</w:t>
-      </w:r>
-      <w:r>
-        <w:t xml:space="preserve"> (AMI que já tem pronto na AWS)</w:t>
-      </w:r>
-    </w:p>
-    <w:p>
-      <w:pPr>
-        <w:pStyle w:val="PargrafodaLista"/>
-      </w:pPr>
-    </w:p>
-    <w:p>
-      <w:pPr>
-        <w:pStyle w:val="PargrafodaLista"/>
-      </w:pPr>
-      <w:r>
-        <w:t xml:space="preserve">&gt;&gt; </w:t>
-      </w:r>
-      <w:proofErr w:type="spellStart"/>
-      <w:r>
-        <w:t>Amazon</w:t>
-      </w:r>
-      <w:proofErr w:type="spellEnd"/>
-      <w:r>
-        <w:t xml:space="preserve"> Linux 2 AMI</w:t>
-      </w:r>
-    </w:p>
-    <w:p>
-      <w:pPr>
-        <w:pStyle w:val="PargrafodaLista"/>
-      </w:pPr>
-      <w:proofErr w:type="spellStart"/>
-      <w:r>
-        <w:t>Have</w:t>
-      </w:r>
-      <w:proofErr w:type="spellEnd"/>
-      <w:r>
-        <w:t xml:space="preserve"> </w:t>
-      </w:r>
-      <w:proofErr w:type="spellStart"/>
-      <w:r>
-        <w:t>to</w:t>
-      </w:r>
-      <w:proofErr w:type="spellEnd"/>
-      <w:r>
-        <w:t xml:space="preserve"> </w:t>
-      </w:r>
-      <w:proofErr w:type="spellStart"/>
-      <w:r>
-        <w:t>choose</w:t>
-      </w:r>
-      <w:proofErr w:type="spellEnd"/>
-      <w:r>
-        <w:t xml:space="preserve"> </w:t>
-      </w:r>
-      <w:proofErr w:type="spellStart"/>
-      <w:r>
-        <w:t>the</w:t>
-      </w:r>
-      <w:proofErr w:type="spellEnd"/>
-      <w:r>
-        <w:t xml:space="preserve"> </w:t>
-      </w:r>
-      <w:proofErr w:type="spellStart"/>
-      <w:r>
-        <w:t>instance</w:t>
-      </w:r>
-      <w:proofErr w:type="spellEnd"/>
-      <w:r>
-        <w:t xml:space="preserve"> </w:t>
-      </w:r>
-      <w:proofErr w:type="spellStart"/>
-      <w:r>
-        <w:t>type</w:t>
-      </w:r>
-      <w:proofErr w:type="spellEnd"/>
-      <w:r>
-        <w:t>: t2.micro</w:t>
-      </w:r>
-    </w:p>
-    <w:p>
-      <w:pPr>
-        <w:pStyle w:val="PargrafodaLista"/>
-      </w:pPr>
-      <w:r>
-        <w:t xml:space="preserve">Next: configure de </w:t>
-      </w:r>
-      <w:proofErr w:type="spellStart"/>
-      <w:r>
-        <w:t>instance</w:t>
-      </w:r>
-      <w:proofErr w:type="spellEnd"/>
-      <w:r>
-        <w:t xml:space="preserve"> </w:t>
-      </w:r>
-      <w:proofErr w:type="spellStart"/>
-      <w:r>
-        <w:t>details</w:t>
-      </w:r>
-      <w:proofErr w:type="spellEnd"/>
-    </w:p>
-    <w:p>
-      <w:pPr>
-        <w:pStyle w:val="PargrafodaLista"/>
-      </w:pPr>
-      <w:r>
-        <w:t>Script: paste in User Data.</w:t>
-      </w:r>
-    </w:p>
-    <w:p>
-      <w:pPr>
-        <w:pStyle w:val="PargrafodaLista"/>
-      </w:pPr>
-      <w:r>
-        <w:t xml:space="preserve">Key </w:t>
-      </w:r>
-      <w:proofErr w:type="spellStart"/>
-      <w:r>
-        <w:t>Pair</w:t>
-      </w:r>
-      <w:proofErr w:type="spellEnd"/>
-      <w:r>
-        <w:t xml:space="preserve">: </w:t>
-      </w:r>
-      <w:proofErr w:type="spellStart"/>
-      <w:r>
-        <w:t>l</w:t>
-      </w:r>
-      <w:r>
-        <w:t>ike</w:t>
-      </w:r>
-      <w:proofErr w:type="spellEnd"/>
-      <w:r>
-        <w:t xml:space="preserve"> na SSH </w:t>
-      </w:r>
-      <w:proofErr w:type="spellStart"/>
-      <w:r>
-        <w:t>key</w:t>
-      </w:r>
-      <w:proofErr w:type="spellEnd"/>
-      <w:r>
-        <w:t>.</w:t>
-      </w:r>
-    </w:p>
-    <w:p>
-      <w:pPr>
-        <w:pStyle w:val="PargrafodaLista"/>
-      </w:pPr>
-    </w:p>
-    <w:p>
-      <w:pPr>
-        <w:pStyle w:val="PargrafodaLista"/>
-      </w:pPr>
-      <w:proofErr w:type="spellStart"/>
-      <w:r>
-        <w:rPr>
-          <w:u w:val="single"/>
-        </w:rPr>
-        <w:t>Rules</w:t>
-      </w:r>
-      <w:proofErr w:type="spellEnd"/>
-      <w:r>
-        <w:t xml:space="preserve">: </w:t>
-      </w:r>
-    </w:p>
-    <w:p>
-      <w:pPr>
-        <w:pStyle w:val="PargrafodaLista"/>
-      </w:pPr>
-      <w:r>
-        <w:t>- SSH</w:t>
-      </w:r>
-    </w:p>
-    <w:p>
-      <w:pPr>
-        <w:pStyle w:val="PargrafodaLista"/>
-      </w:pPr>
-      <w:r>
-        <w:t>- HTTP</w:t>
-      </w:r>
-    </w:p>
-    <w:p>
-      <w:pPr>
-        <w:pStyle w:val="PargrafodaLista"/>
-      </w:pPr>
-    </w:p>
-    <w:p>
-      <w:pPr>
-        <w:pStyle w:val="PargrafodaLista"/>
-        <w:rPr>
-          <w:u w:val="single"/>
-        </w:rPr>
-      </w:pPr>
-      <w:r>
-        <w:t xml:space="preserve">Continuar estudos </w:t>
-      </w:r>
-      <w:r>
-        <w:t>da AWS</w:t>
+        <w:t xml:space="preserve"> Types</w:t>
       </w:r>
       <w:bookmarkStart w:id="0" w:name="_GoBack"/>
       <w:bookmarkEnd w:id="0"/>
+    </w:p>
+    <w:p>
+      <w:pPr>
+        <w:pStyle w:val="PargrafodaLista"/>
+        <w:rPr>
+          <w:b/>
+          <w:u w:val="single"/>
+        </w:rPr>
+      </w:pPr>
+    </w:p>
+    <w:p>
+      <w:pPr>
+        <w:pStyle w:val="PargrafodaLista"/>
+        <w:numPr>
+          <w:ilvl w:val="0"/>
+          <w:numId w:val="3"/>
+        </w:numPr>
+      </w:pPr>
+      <w:proofErr w:type="spellStart"/>
+      <w:r>
+        <w:t>On-Demand</w:t>
+      </w:r>
+      <w:proofErr w:type="spellEnd"/>
+      <w:r>
+        <w:t xml:space="preserve"> </w:t>
+      </w:r>
+      <w:proofErr w:type="spellStart"/>
+      <w:r>
+        <w:t>Instances</w:t>
+      </w:r>
+      <w:proofErr w:type="spellEnd"/>
+      <w:r>
+        <w:t xml:space="preserve">: short </w:t>
+      </w:r>
+      <w:proofErr w:type="spellStart"/>
+      <w:r>
+        <w:t>worload</w:t>
+      </w:r>
+      <w:proofErr w:type="spellEnd"/>
+      <w:r>
+        <w:t xml:space="preserve">, </w:t>
+      </w:r>
+      <w:proofErr w:type="spellStart"/>
+      <w:r>
+        <w:t>predictable</w:t>
+      </w:r>
+      <w:proofErr w:type="spellEnd"/>
+      <w:r>
+        <w:t xml:space="preserve"> </w:t>
+      </w:r>
+      <w:proofErr w:type="spellStart"/>
+      <w:proofErr w:type="gramStart"/>
+      <w:r>
+        <w:t>pricing</w:t>
+      </w:r>
+      <w:proofErr w:type="spellEnd"/>
+      <w:proofErr w:type="gramEnd"/>
+    </w:p>
+    <w:p/>
+    <w:p>
+      <w:pPr>
+        <w:pStyle w:val="PargrafodaLista"/>
+      </w:pPr>
+    </w:p>
+    <w:p>
+      <w:pPr>
+        <w:pStyle w:val="PargrafodaLista"/>
+        <w:numPr>
+          <w:ilvl w:val="0"/>
+          <w:numId w:val="3"/>
+        </w:numPr>
+      </w:pPr>
+      <w:proofErr w:type="spellStart"/>
+      <w:r>
+        <w:t>Reserved</w:t>
+      </w:r>
+      <w:proofErr w:type="spellEnd"/>
+      <w:r>
+        <w:t xml:space="preserve">: </w:t>
+      </w:r>
+      <w:proofErr w:type="spellStart"/>
+      <w:r>
+        <w:t>minimum</w:t>
+      </w:r>
+      <w:proofErr w:type="spellEnd"/>
+      <w:r>
+        <w:t xml:space="preserve"> </w:t>
+      </w:r>
+      <w:proofErr w:type="gramStart"/>
+      <w:r>
+        <w:t>1</w:t>
+      </w:r>
+      <w:proofErr w:type="gramEnd"/>
+      <w:r>
+        <w:t xml:space="preserve"> </w:t>
+      </w:r>
+      <w:proofErr w:type="spellStart"/>
+      <w:r>
+        <w:t>year</w:t>
+      </w:r>
+      <w:proofErr w:type="spellEnd"/>
+    </w:p>
+    <w:p>
+      <w:pPr>
+        <w:pStyle w:val="PargrafodaLista"/>
+      </w:pPr>
+      <w:r>
+        <w:tab/>
+        <w:t xml:space="preserve">- </w:t>
+      </w:r>
+      <w:proofErr w:type="spellStart"/>
+      <w:r>
+        <w:t>long</w:t>
+      </w:r>
+      <w:proofErr w:type="spellEnd"/>
+      <w:r>
+        <w:t xml:space="preserve"> </w:t>
+      </w:r>
+      <w:proofErr w:type="spellStart"/>
+      <w:r>
+        <w:t>workloads</w:t>
+      </w:r>
+      <w:proofErr w:type="spellEnd"/>
+      <w:r>
+        <w:t xml:space="preserve"> (</w:t>
+      </w:r>
+      <w:proofErr w:type="spellStart"/>
+      <w:r>
+        <w:t>ex</w:t>
+      </w:r>
+      <w:proofErr w:type="spellEnd"/>
+      <w:r>
+        <w:t xml:space="preserve">: </w:t>
+      </w:r>
+      <w:proofErr w:type="spellStart"/>
+      <w:r>
+        <w:t>database</w:t>
+      </w:r>
+      <w:proofErr w:type="spellEnd"/>
+      <w:r>
+        <w:t>)</w:t>
+      </w:r>
+    </w:p>
+    <w:p>
+      <w:pPr>
+        <w:pStyle w:val="PargrafodaLista"/>
+      </w:pPr>
+      <w:r>
+        <w:tab/>
+        <w:t xml:space="preserve">- </w:t>
+      </w:r>
+      <w:proofErr w:type="spellStart"/>
+      <w:r>
+        <w:t>convertible</w:t>
+      </w:r>
+      <w:proofErr w:type="spellEnd"/>
+      <w:r>
+        <w:t xml:space="preserve"> </w:t>
+      </w:r>
+      <w:proofErr w:type="spellStart"/>
+      <w:r>
+        <w:t>reserved</w:t>
+      </w:r>
+      <w:proofErr w:type="spellEnd"/>
+      <w:r>
+        <w:t xml:space="preserve"> </w:t>
+      </w:r>
+      <w:proofErr w:type="spellStart"/>
+      <w:r>
+        <w:t>instances</w:t>
+      </w:r>
+      <w:proofErr w:type="spellEnd"/>
+      <w:r>
+        <w:t xml:space="preserve">: </w:t>
+      </w:r>
+      <w:proofErr w:type="spellStart"/>
+      <w:r>
+        <w:t>long</w:t>
+      </w:r>
+      <w:proofErr w:type="spellEnd"/>
+      <w:r>
+        <w:t xml:space="preserve"> </w:t>
+      </w:r>
+      <w:proofErr w:type="spellStart"/>
+      <w:r>
+        <w:t>workloads</w:t>
+      </w:r>
+      <w:proofErr w:type="spellEnd"/>
+      <w:r>
+        <w:t xml:space="preserve"> </w:t>
+      </w:r>
+      <w:proofErr w:type="spellStart"/>
+      <w:r>
+        <w:t>with</w:t>
+      </w:r>
+      <w:proofErr w:type="spellEnd"/>
+      <w:r>
+        <w:t xml:space="preserve"> </w:t>
+      </w:r>
+      <w:proofErr w:type="spellStart"/>
+      <w:r>
+        <w:t>flexible</w:t>
+      </w:r>
+      <w:proofErr w:type="spellEnd"/>
+      <w:r>
+        <w:t xml:space="preserve"> </w:t>
+      </w:r>
+      <w:proofErr w:type="spellStart"/>
+      <w:r>
+        <w:t>instances</w:t>
+      </w:r>
+      <w:proofErr w:type="spellEnd"/>
+    </w:p>
+    <w:p>
+      <w:pPr>
+        <w:pStyle w:val="PargrafodaLista"/>
+      </w:pPr>
+      <w:r>
+        <w:tab/>
+        <w:t xml:space="preserve">- </w:t>
+      </w:r>
+      <w:proofErr w:type="spellStart"/>
+      <w:r>
+        <w:t>scheduled</w:t>
+      </w:r>
+      <w:proofErr w:type="spellEnd"/>
+      <w:r>
+        <w:t xml:space="preserve"> </w:t>
+      </w:r>
+      <w:proofErr w:type="spellStart"/>
+      <w:r>
+        <w:t>reserved</w:t>
+      </w:r>
+      <w:proofErr w:type="spellEnd"/>
+      <w:r>
+        <w:t xml:space="preserve"> </w:t>
+      </w:r>
+      <w:proofErr w:type="spellStart"/>
+      <w:r>
+        <w:t>instances</w:t>
+      </w:r>
+      <w:proofErr w:type="spellEnd"/>
+      <w:r>
+        <w:t xml:space="preserve">: </w:t>
+      </w:r>
+      <w:proofErr w:type="spellStart"/>
+      <w:r>
+        <w:t>every</w:t>
+      </w:r>
+      <w:proofErr w:type="spellEnd"/>
+      <w:r>
+        <w:t xml:space="preserve"> </w:t>
+      </w:r>
+      <w:proofErr w:type="spellStart"/>
+      <w:r>
+        <w:t>Thursday</w:t>
+      </w:r>
+      <w:proofErr w:type="spellEnd"/>
+      <w:r>
+        <w:t xml:space="preserve"> </w:t>
+      </w:r>
+      <w:proofErr w:type="spellStart"/>
+      <w:r>
+        <w:t>between</w:t>
+      </w:r>
+      <w:proofErr w:type="spellEnd"/>
+      <w:r>
+        <w:t xml:space="preserve"> </w:t>
+      </w:r>
+      <w:proofErr w:type="gramStart"/>
+      <w:r>
+        <w:t>3</w:t>
+      </w:r>
+      <w:proofErr w:type="gramEnd"/>
+      <w:r>
+        <w:t xml:space="preserve"> </w:t>
+      </w:r>
+      <w:proofErr w:type="spellStart"/>
+      <w:r>
+        <w:t>and</w:t>
+      </w:r>
+      <w:proofErr w:type="spellEnd"/>
+      <w:r>
+        <w:t xml:space="preserve"> 6 </w:t>
+      </w:r>
+      <w:proofErr w:type="spellStart"/>
+      <w:r>
+        <w:t>pm</w:t>
+      </w:r>
+      <w:proofErr w:type="spellEnd"/>
+    </w:p>
+    <w:p>
+      <w:pPr>
+        <w:pStyle w:val="PargrafodaLista"/>
+      </w:pPr>
+    </w:p>
+    <w:p>
+      <w:pPr>
+        <w:pStyle w:val="PargrafodaLista"/>
+        <w:numPr>
+          <w:ilvl w:val="0"/>
+          <w:numId w:val="3"/>
+        </w:numPr>
+      </w:pPr>
+      <w:r>
+        <w:t xml:space="preserve">Spot </w:t>
+      </w:r>
+      <w:proofErr w:type="spellStart"/>
+      <w:r>
+        <w:t>Instances</w:t>
+      </w:r>
+      <w:proofErr w:type="spellEnd"/>
+      <w:r>
+        <w:t xml:space="preserve">: short </w:t>
+      </w:r>
+      <w:proofErr w:type="spellStart"/>
+      <w:r>
+        <w:t>workloads</w:t>
+      </w:r>
+      <w:proofErr w:type="spellEnd"/>
+      <w:r>
+        <w:t xml:space="preserve">, </w:t>
+      </w:r>
+      <w:proofErr w:type="spellStart"/>
+      <w:r>
+        <w:t>cheap</w:t>
+      </w:r>
+      <w:proofErr w:type="spellEnd"/>
+      <w:r>
+        <w:t xml:space="preserve">, </w:t>
+      </w:r>
+      <w:proofErr w:type="spellStart"/>
+      <w:r>
+        <w:t>can</w:t>
+      </w:r>
+      <w:proofErr w:type="spellEnd"/>
+      <w:r>
+        <w:t xml:space="preserve"> </w:t>
+      </w:r>
+      <w:proofErr w:type="spellStart"/>
+      <w:r>
+        <w:t>lose</w:t>
+      </w:r>
+      <w:proofErr w:type="spellEnd"/>
+      <w:r>
+        <w:t xml:space="preserve"> </w:t>
+      </w:r>
+      <w:proofErr w:type="spellStart"/>
+      <w:r>
+        <w:t>instances</w:t>
+      </w:r>
+      <w:proofErr w:type="spellEnd"/>
+      <w:r>
+        <w:t xml:space="preserve"> (menos confiável</w:t>
+      </w:r>
+      <w:proofErr w:type="gramStart"/>
+      <w:r>
+        <w:t>)</w:t>
+      </w:r>
+      <w:proofErr w:type="gramEnd"/>
+    </w:p>
+    <w:p>
+      <w:pPr>
+        <w:pStyle w:val="PargrafodaLista"/>
+      </w:pPr>
+    </w:p>
+    <w:p>
+      <w:pPr>
+        <w:pStyle w:val="PargrafodaLista"/>
+        <w:numPr>
+          <w:ilvl w:val="0"/>
+          <w:numId w:val="3"/>
+        </w:numPr>
+      </w:pPr>
+      <w:proofErr w:type="spellStart"/>
+      <w:r>
+        <w:t>Dedicated</w:t>
+      </w:r>
+      <w:proofErr w:type="spellEnd"/>
+      <w:r>
+        <w:t xml:space="preserve"> Hosts: book na </w:t>
+      </w:r>
+      <w:proofErr w:type="spellStart"/>
+      <w:r>
+        <w:t>entire</w:t>
+      </w:r>
+      <w:proofErr w:type="spellEnd"/>
+      <w:r>
+        <w:t xml:space="preserve"> </w:t>
+      </w:r>
+      <w:proofErr w:type="spellStart"/>
+      <w:r>
+        <w:t>physical</w:t>
+      </w:r>
+      <w:proofErr w:type="spellEnd"/>
+      <w:r>
+        <w:t xml:space="preserve"> </w:t>
+      </w:r>
+      <w:proofErr w:type="gramStart"/>
+      <w:r>
+        <w:t>server</w:t>
+      </w:r>
+      <w:proofErr w:type="gramEnd"/>
+      <w:r>
+        <w:t xml:space="preserve">, </w:t>
+      </w:r>
+      <w:proofErr w:type="spellStart"/>
+      <w:r>
+        <w:t>control</w:t>
+      </w:r>
+      <w:proofErr w:type="spellEnd"/>
+      <w:r>
+        <w:t xml:space="preserve"> </w:t>
+      </w:r>
+      <w:proofErr w:type="spellStart"/>
+      <w:r>
+        <w:t>instance</w:t>
+      </w:r>
+      <w:proofErr w:type="spellEnd"/>
+      <w:r>
+        <w:t xml:space="preserve"> </w:t>
+      </w:r>
+      <w:proofErr w:type="spellStart"/>
+      <w:r>
+        <w:t>placement</w:t>
+      </w:r>
+      <w:proofErr w:type="spellEnd"/>
+      <w:r>
+        <w:t>.</w:t>
+      </w:r>
+    </w:p>
+    <w:p>
+      <w:pPr>
+        <w:pStyle w:val="PargrafodaLista"/>
+      </w:pPr>
+    </w:p>
+    <w:p>
+      <w:pPr>
+        <w:pStyle w:val="PargrafodaLista"/>
+      </w:pPr>
+    </w:p>
+    <w:p>
+      <w:pPr>
+        <w:pStyle w:val="PargrafodaLista"/>
+      </w:pPr>
+    </w:p>
+    <w:p>
+      <w:pPr>
+        <w:pStyle w:val="PargrafodaLista"/>
+        <w:rPr>
+          <w:u w:val="single"/>
+        </w:rPr>
+      </w:pPr>
+    </w:p>
+    <w:p>
+      <w:pPr>
+        <w:pStyle w:val="PargrafodaLista"/>
+        <w:rPr>
+          <w:u w:val="single"/>
+        </w:rPr>
+      </w:pPr>
+    </w:p>
+    <w:p>
+      <w:pPr>
+        <w:pStyle w:val="PargrafodaLista"/>
+        <w:rPr>
+          <w:u w:val="single"/>
+        </w:rPr>
+      </w:pPr>
+    </w:p>
+    <w:p>
+      <w:pPr>
+        <w:pStyle w:val="PargrafodaLista"/>
+        <w:rPr>
+          <w:u w:val="single"/>
+        </w:rPr>
+      </w:pPr>
+    </w:p>
+    <w:p>
+      <w:pPr>
+        <w:pStyle w:val="PargrafodaLista"/>
+        <w:rPr>
+          <w:u w:val="single"/>
+        </w:rPr>
+      </w:pPr>
+    </w:p>
+    <w:p>
+      <w:pPr>
+        <w:pStyle w:val="PargrafodaLista"/>
+        <w:rPr>
+          <w:u w:val="single"/>
+        </w:rPr>
+      </w:pPr>
+    </w:p>
+    <w:p>
+      <w:pPr>
+        <w:pStyle w:val="PargrafodaLista"/>
+        <w:rPr>
+          <w:u w:val="single"/>
+        </w:rPr>
+      </w:pPr>
+    </w:p>
+    <w:p>
+      <w:pPr>
+        <w:pStyle w:val="PargrafodaLista"/>
+        <w:rPr>
+          <w:u w:val="single"/>
+        </w:rPr>
+      </w:pPr>
+      <w:proofErr w:type="spellStart"/>
+      <w:r>
+        <w:rPr>
+          <w:u w:val="single"/>
+        </w:rPr>
+        <w:t>Amazon</w:t>
+      </w:r>
+      <w:proofErr w:type="spellEnd"/>
+      <w:r>
+        <w:rPr>
+          <w:u w:val="single"/>
+        </w:rPr>
+        <w:t xml:space="preserve"> </w:t>
+      </w:r>
+      <w:proofErr w:type="spellStart"/>
+      <w:r>
+        <w:rPr>
+          <w:u w:val="single"/>
+        </w:rPr>
+        <w:t>Machine</w:t>
+      </w:r>
+      <w:proofErr w:type="spellEnd"/>
+      <w:r>
+        <w:rPr>
+          <w:u w:val="single"/>
+        </w:rPr>
+        <w:t xml:space="preserve"> </w:t>
+      </w:r>
+      <w:proofErr w:type="spellStart"/>
+      <w:r>
+        <w:rPr>
+          <w:u w:val="single"/>
+        </w:rPr>
+        <w:t>Image</w:t>
+      </w:r>
+      <w:proofErr w:type="spellEnd"/>
+      <w:r>
+        <w:rPr>
+          <w:u w:val="single"/>
+        </w:rPr>
+        <w:t xml:space="preserve"> (AMI)</w:t>
+      </w:r>
+    </w:p>
+    <w:p>
+      <w:pPr>
+        <w:pStyle w:val="PargrafodaLista"/>
+      </w:pPr>
+    </w:p>
+    <w:p>
+      <w:pPr>
+        <w:pStyle w:val="PargrafodaLista"/>
+      </w:pPr>
+      <w:proofErr w:type="spellStart"/>
+      <w:r>
+        <w:t>Has</w:t>
+      </w:r>
+      <w:proofErr w:type="spellEnd"/>
+      <w:r>
+        <w:t xml:space="preserve"> </w:t>
+      </w:r>
+      <w:proofErr w:type="spellStart"/>
+      <w:r>
+        <w:t>to</w:t>
+      </w:r>
+      <w:proofErr w:type="spellEnd"/>
+      <w:r>
+        <w:t xml:space="preserve"> </w:t>
+      </w:r>
+      <w:proofErr w:type="spellStart"/>
+      <w:r>
+        <w:t>choose</w:t>
+      </w:r>
+      <w:proofErr w:type="spellEnd"/>
+      <w:r>
+        <w:t xml:space="preserve"> </w:t>
+      </w:r>
+      <w:proofErr w:type="spellStart"/>
+      <w:r>
+        <w:t>the</w:t>
+      </w:r>
+      <w:proofErr w:type="spellEnd"/>
+      <w:r>
+        <w:t xml:space="preserve"> AMI: </w:t>
+      </w:r>
+      <w:proofErr w:type="spellStart"/>
+      <w:r>
+        <w:t>Amazon</w:t>
+      </w:r>
+      <w:proofErr w:type="spellEnd"/>
+      <w:r>
+        <w:t xml:space="preserve"> Linux 2, </w:t>
+      </w:r>
+      <w:proofErr w:type="spellStart"/>
+      <w:r>
+        <w:t>macOS</w:t>
+      </w:r>
+      <w:proofErr w:type="spellEnd"/>
+      <w:r>
+        <w:t xml:space="preserve"> </w:t>
+      </w:r>
+      <w:proofErr w:type="spellStart"/>
+      <w:r>
+        <w:t>Catalina</w:t>
+      </w:r>
+      <w:proofErr w:type="spellEnd"/>
+      <w:r>
+        <w:t>...</w:t>
+      </w:r>
+    </w:p>
+    <w:p>
+      <w:pPr>
+        <w:pStyle w:val="PargrafodaLista"/>
+      </w:pPr>
+    </w:p>
+    <w:p>
+      <w:pPr>
+        <w:pStyle w:val="PargrafodaLista"/>
+      </w:pPr>
+      <w:r>
+        <w:t xml:space="preserve">Use </w:t>
+      </w:r>
+      <w:proofErr w:type="spellStart"/>
+      <w:r>
+        <w:rPr>
+          <w:i/>
+        </w:rPr>
+        <w:t>Quick</w:t>
+      </w:r>
+      <w:proofErr w:type="spellEnd"/>
+      <w:r>
+        <w:t xml:space="preserve"> </w:t>
+      </w:r>
+      <w:r>
+        <w:rPr>
+          <w:i/>
+        </w:rPr>
+        <w:t>Start</w:t>
+      </w:r>
+      <w:r>
+        <w:t xml:space="preserve"> (AMI que já tem pronto na AWS)</w:t>
+      </w:r>
+    </w:p>
+    <w:p>
+      <w:pPr>
+        <w:pStyle w:val="PargrafodaLista"/>
+      </w:pPr>
+    </w:p>
+    <w:p>
+      <w:pPr>
+        <w:pStyle w:val="PargrafodaLista"/>
+      </w:pPr>
+      <w:r>
+        <w:t xml:space="preserve">&gt;&gt; </w:t>
+      </w:r>
+      <w:proofErr w:type="spellStart"/>
+      <w:r>
+        <w:t>Amazon</w:t>
+      </w:r>
+      <w:proofErr w:type="spellEnd"/>
+      <w:r>
+        <w:t xml:space="preserve"> Linux 2 AMI</w:t>
+      </w:r>
+    </w:p>
+    <w:p>
+      <w:pPr>
+        <w:pStyle w:val="PargrafodaLista"/>
+      </w:pPr>
+      <w:proofErr w:type="spellStart"/>
+      <w:r>
+        <w:lastRenderedPageBreak/>
+        <w:t>Have</w:t>
+      </w:r>
+      <w:proofErr w:type="spellEnd"/>
+      <w:r>
+        <w:t xml:space="preserve"> </w:t>
+      </w:r>
+      <w:proofErr w:type="spellStart"/>
+      <w:r>
+        <w:t>to</w:t>
+      </w:r>
+      <w:proofErr w:type="spellEnd"/>
+      <w:r>
+        <w:t xml:space="preserve"> </w:t>
+      </w:r>
+      <w:proofErr w:type="spellStart"/>
+      <w:r>
+        <w:t>choose</w:t>
+      </w:r>
+      <w:proofErr w:type="spellEnd"/>
+      <w:r>
+        <w:t xml:space="preserve"> </w:t>
+      </w:r>
+      <w:proofErr w:type="spellStart"/>
+      <w:r>
+        <w:t>the</w:t>
+      </w:r>
+      <w:proofErr w:type="spellEnd"/>
+      <w:r>
+        <w:t xml:space="preserve"> </w:t>
+      </w:r>
+      <w:proofErr w:type="spellStart"/>
+      <w:r>
+        <w:t>instance</w:t>
+      </w:r>
+      <w:proofErr w:type="spellEnd"/>
+      <w:r>
+        <w:t xml:space="preserve"> </w:t>
+      </w:r>
+      <w:proofErr w:type="spellStart"/>
+      <w:r>
+        <w:t>type</w:t>
+      </w:r>
+      <w:proofErr w:type="spellEnd"/>
+      <w:r>
+        <w:t>: t2.micro</w:t>
+      </w:r>
+    </w:p>
+    <w:p>
+      <w:pPr>
+        <w:pStyle w:val="PargrafodaLista"/>
+      </w:pPr>
+      <w:r>
+        <w:t xml:space="preserve">Next: configure de </w:t>
+      </w:r>
+      <w:proofErr w:type="spellStart"/>
+      <w:r>
+        <w:t>instance</w:t>
+      </w:r>
+      <w:proofErr w:type="spellEnd"/>
+      <w:r>
+        <w:t xml:space="preserve"> </w:t>
+      </w:r>
+      <w:proofErr w:type="spellStart"/>
+      <w:r>
+        <w:t>details</w:t>
+      </w:r>
+      <w:proofErr w:type="spellEnd"/>
+    </w:p>
+    <w:p>
+      <w:pPr>
+        <w:pStyle w:val="PargrafodaLista"/>
+      </w:pPr>
+      <w:r>
+        <w:t>Script: paste in User Data.</w:t>
+      </w:r>
+    </w:p>
+    <w:p>
+      <w:pPr>
+        <w:pStyle w:val="PargrafodaLista"/>
+      </w:pPr>
+      <w:r>
+        <w:t xml:space="preserve">Key </w:t>
+      </w:r>
+      <w:proofErr w:type="spellStart"/>
+      <w:r>
+        <w:t>Pair</w:t>
+      </w:r>
+      <w:proofErr w:type="spellEnd"/>
+      <w:r>
+        <w:t xml:space="preserve">: </w:t>
+      </w:r>
+      <w:proofErr w:type="spellStart"/>
+      <w:r>
+        <w:t>like</w:t>
+      </w:r>
+      <w:proofErr w:type="spellEnd"/>
+      <w:r>
+        <w:t xml:space="preserve"> na SSH </w:t>
+      </w:r>
+      <w:proofErr w:type="spellStart"/>
+      <w:r>
+        <w:t>key</w:t>
+      </w:r>
+      <w:proofErr w:type="spellEnd"/>
+      <w:r>
+        <w:t>.</w:t>
+      </w:r>
+    </w:p>
+    <w:p>
+      <w:pPr>
+        <w:pStyle w:val="PargrafodaLista"/>
+      </w:pPr>
+    </w:p>
+    <w:p>
+      <w:pPr>
+        <w:pStyle w:val="PargrafodaLista"/>
+      </w:pPr>
+      <w:proofErr w:type="spellStart"/>
+      <w:r>
+        <w:rPr>
+          <w:u w:val="single"/>
+        </w:rPr>
+        <w:t>Rules</w:t>
+      </w:r>
+      <w:proofErr w:type="spellEnd"/>
+      <w:r>
+        <w:t xml:space="preserve">: </w:t>
+      </w:r>
+    </w:p>
+    <w:p>
+      <w:pPr>
+        <w:pStyle w:val="PargrafodaLista"/>
+      </w:pPr>
+      <w:r>
+        <w:t>- SSH</w:t>
+      </w:r>
+    </w:p>
+    <w:p>
+      <w:pPr>
+        <w:pStyle w:val="PargrafodaLista"/>
+      </w:pPr>
+      <w:r>
+        <w:t>- HTTP</w:t>
+      </w:r>
+    </w:p>
+    <w:p>
+      <w:pPr>
+        <w:pStyle w:val="PargrafodaLista"/>
+      </w:pPr>
+    </w:p>
+    <w:p>
+      <w:pPr>
+        <w:pStyle w:val="PargrafodaLista"/>
+      </w:pPr>
+    </w:p>
+    <w:p>
+      <w:pPr>
+        <w:pStyle w:val="PargrafodaLista"/>
+      </w:pPr>
+    </w:p>
+    <w:p>
+      <w:pPr>
+        <w:pStyle w:val="PargrafodaLista"/>
+      </w:pPr>
+    </w:p>
+    <w:p>
+      <w:pPr>
+        <w:pStyle w:val="PargrafodaLista"/>
+        <w:rPr>
+          <w:u w:val="single"/>
+        </w:rPr>
+      </w:pPr>
+      <w:r>
+        <w:t xml:space="preserve">Continuar estudos </w:t>
+      </w:r>
+      <w:r>
+        <w:t>da AWS</w:t>
+      </w:r>
     </w:p>
     <w:p>
       <w:pPr>
@@ -3717,8 +4241,192 @@
       </w:rPr>
     </w:lvl>
   </w:abstractNum>
+  <w:abstractNum w:abstractNumId="1">
+    <w:nsid w:val="5F3719C5"/>
+    <w:multiLevelType w:val="hybridMultilevel"/>
+    <w:tmpl w:val="4E70B36C"/>
+    <w:lvl w:ilvl="0" w:tplc="A2D67300">
+      <w:start w:val="1"/>
+      <w:numFmt w:val="decimal"/>
+      <w:lvlText w:val="%1)"/>
+      <w:lvlJc w:val="left"/>
+      <w:pPr>
+        <w:ind w:left="1080" w:hanging="360"/>
+      </w:pPr>
+      <w:rPr>
+        <w:rFonts w:hint="default"/>
+      </w:rPr>
+    </w:lvl>
+    <w:lvl w:ilvl="1" w:tplc="04160019" w:tentative="1">
+      <w:start w:val="1"/>
+      <w:numFmt w:val="lowerLetter"/>
+      <w:lvlText w:val="%2."/>
+      <w:lvlJc w:val="left"/>
+      <w:pPr>
+        <w:ind w:left="1800" w:hanging="360"/>
+      </w:pPr>
+    </w:lvl>
+    <w:lvl w:ilvl="2" w:tplc="0416001B" w:tentative="1">
+      <w:start w:val="1"/>
+      <w:numFmt w:val="lowerRoman"/>
+      <w:lvlText w:val="%3."/>
+      <w:lvlJc w:val="right"/>
+      <w:pPr>
+        <w:ind w:left="2520" w:hanging="180"/>
+      </w:pPr>
+    </w:lvl>
+    <w:lvl w:ilvl="3" w:tplc="0416000F" w:tentative="1">
+      <w:start w:val="1"/>
+      <w:numFmt w:val="decimal"/>
+      <w:lvlText w:val="%4."/>
+      <w:lvlJc w:val="left"/>
+      <w:pPr>
+        <w:ind w:left="3240" w:hanging="360"/>
+      </w:pPr>
+    </w:lvl>
+    <w:lvl w:ilvl="4" w:tplc="04160019" w:tentative="1">
+      <w:start w:val="1"/>
+      <w:numFmt w:val="lowerLetter"/>
+      <w:lvlText w:val="%5."/>
+      <w:lvlJc w:val="left"/>
+      <w:pPr>
+        <w:ind w:left="3960" w:hanging="360"/>
+      </w:pPr>
+    </w:lvl>
+    <w:lvl w:ilvl="5" w:tplc="0416001B" w:tentative="1">
+      <w:start w:val="1"/>
+      <w:numFmt w:val="lowerRoman"/>
+      <w:lvlText w:val="%6."/>
+      <w:lvlJc w:val="right"/>
+      <w:pPr>
+        <w:ind w:left="4680" w:hanging="180"/>
+      </w:pPr>
+    </w:lvl>
+    <w:lvl w:ilvl="6" w:tplc="0416000F" w:tentative="1">
+      <w:start w:val="1"/>
+      <w:numFmt w:val="decimal"/>
+      <w:lvlText w:val="%7."/>
+      <w:lvlJc w:val="left"/>
+      <w:pPr>
+        <w:ind w:left="5400" w:hanging="360"/>
+      </w:pPr>
+    </w:lvl>
+    <w:lvl w:ilvl="7" w:tplc="04160019" w:tentative="1">
+      <w:start w:val="1"/>
+      <w:numFmt w:val="lowerLetter"/>
+      <w:lvlText w:val="%8."/>
+      <w:lvlJc w:val="left"/>
+      <w:pPr>
+        <w:ind w:left="6120" w:hanging="360"/>
+      </w:pPr>
+    </w:lvl>
+    <w:lvl w:ilvl="8" w:tplc="0416001B" w:tentative="1">
+      <w:start w:val="1"/>
+      <w:numFmt w:val="lowerRoman"/>
+      <w:lvlText w:val="%9."/>
+      <w:lvlJc w:val="right"/>
+      <w:pPr>
+        <w:ind w:left="6840" w:hanging="180"/>
+      </w:pPr>
+    </w:lvl>
+  </w:abstractNum>
+  <w:abstractNum w:abstractNumId="2">
+    <w:nsid w:val="6FC81ADD"/>
+    <w:multiLevelType w:val="hybridMultilevel"/>
+    <w:tmpl w:val="40FEBFFA"/>
+    <w:lvl w:ilvl="0" w:tplc="04160011">
+      <w:start w:val="1"/>
+      <w:numFmt w:val="decimal"/>
+      <w:lvlText w:val="%1)"/>
+      <w:lvlJc w:val="left"/>
+      <w:pPr>
+        <w:ind w:left="720" w:hanging="360"/>
+      </w:pPr>
+      <w:rPr>
+        <w:rFonts w:hint="default"/>
+      </w:rPr>
+    </w:lvl>
+    <w:lvl w:ilvl="1" w:tplc="04160019" w:tentative="1">
+      <w:start w:val="1"/>
+      <w:numFmt w:val="lowerLetter"/>
+      <w:lvlText w:val="%2."/>
+      <w:lvlJc w:val="left"/>
+      <w:pPr>
+        <w:ind w:left="1440" w:hanging="360"/>
+      </w:pPr>
+    </w:lvl>
+    <w:lvl w:ilvl="2" w:tplc="0416001B" w:tentative="1">
+      <w:start w:val="1"/>
+      <w:numFmt w:val="lowerRoman"/>
+      <w:lvlText w:val="%3."/>
+      <w:lvlJc w:val="right"/>
+      <w:pPr>
+        <w:ind w:left="2160" w:hanging="180"/>
+      </w:pPr>
+    </w:lvl>
+    <w:lvl w:ilvl="3" w:tplc="0416000F" w:tentative="1">
+      <w:start w:val="1"/>
+      <w:numFmt w:val="decimal"/>
+      <w:lvlText w:val="%4."/>
+      <w:lvlJc w:val="left"/>
+      <w:pPr>
+        <w:ind w:left="2880" w:hanging="360"/>
+      </w:pPr>
+    </w:lvl>
+    <w:lvl w:ilvl="4" w:tplc="04160019" w:tentative="1">
+      <w:start w:val="1"/>
+      <w:numFmt w:val="lowerLetter"/>
+      <w:lvlText w:val="%5."/>
+      <w:lvlJc w:val="left"/>
+      <w:pPr>
+        <w:ind w:left="3600" w:hanging="360"/>
+      </w:pPr>
+    </w:lvl>
+    <w:lvl w:ilvl="5" w:tplc="0416001B" w:tentative="1">
+      <w:start w:val="1"/>
+      <w:numFmt w:val="lowerRoman"/>
+      <w:lvlText w:val="%6."/>
+      <w:lvlJc w:val="right"/>
+      <w:pPr>
+        <w:ind w:left="4320" w:hanging="180"/>
+      </w:pPr>
+    </w:lvl>
+    <w:lvl w:ilvl="6" w:tplc="0416000F" w:tentative="1">
+      <w:start w:val="1"/>
+      <w:numFmt w:val="decimal"/>
+      <w:lvlText w:val="%7."/>
+      <w:lvlJc w:val="left"/>
+      <w:pPr>
+        <w:ind w:left="5040" w:hanging="360"/>
+      </w:pPr>
+    </w:lvl>
+    <w:lvl w:ilvl="7" w:tplc="04160019" w:tentative="1">
+      <w:start w:val="1"/>
+      <w:numFmt w:val="lowerLetter"/>
+      <w:lvlText w:val="%8."/>
+      <w:lvlJc w:val="left"/>
+      <w:pPr>
+        <w:ind w:left="5760" w:hanging="360"/>
+      </w:pPr>
+    </w:lvl>
+    <w:lvl w:ilvl="8" w:tplc="0416001B" w:tentative="1">
+      <w:start w:val="1"/>
+      <w:numFmt w:val="lowerRoman"/>
+      <w:lvlText w:val="%9."/>
+      <w:lvlJc w:val="right"/>
+      <w:pPr>
+        <w:ind w:left="6480" w:hanging="180"/>
+      </w:pPr>
+    </w:lvl>
+  </w:abstractNum>
   <w:num w:numId="1">
     <w:abstractNumId w:val="0"/>
+  </w:num>
+  <w:num w:numId="2">
+    <w:abstractNumId w:val="1"/>
+  </w:num>
+  <w:num w:numId="3">
+    <w:abstractNumId w:val="2"/>
   </w:num>
 </w:numbering>
 </file>
@@ -4438,7 +5146,7 @@
   <a:extraClrSchemeLst/>
   <a:extLst>
     <a:ext uri="{05A4C25C-085E-4340-85A3-A5531E510DB2}">
-      <thm15:themeFamily xmlns:thm15="http://schemas.microsoft.com/office/thememl/2012/main" xmlns="" name="Office Theme" id="{62F939B6-93AF-4DB8-9C6B-D6C7DFDC589F}" vid="{4A3C46E8-61CC-4603-A589-7422A47A8E4A}"/>
+      <thm15:themeFamily xmlns="" xmlns:thm15="http://schemas.microsoft.com/office/thememl/2012/main" name="Office Theme" id="{62F939B6-93AF-4DB8-9C6B-D6C7DFDC589F}" vid="{4A3C46E8-61CC-4603-A589-7422A47A8E4A}"/>
     </a:ext>
   </a:extLst>
 </a:theme>

</xml_diff>

<commit_message>
insert more notes about EC2
</commit_message>
<xml_diff>
--- a/aws-resume/services-studies.docx
+++ b/aws-resume/services-studies.docx
@@ -1,6 +1,6 @@
 
 <file path=word/document.xml><?xml version="1.0" encoding="utf-8"?>
-<w:document xmlns:wpc="http://schemas.microsoft.com/office/word/2010/wordprocessingCanvas" xmlns:mc="http://schemas.openxmlformats.org/markup-compatibility/2006" xmlns:o="urn:schemas-microsoft-com:office:office" xmlns:r="http://schemas.openxmlformats.org/officeDocument/2006/relationships" xmlns:m="http://schemas.openxmlformats.org/officeDocument/2006/math" xmlns:v="urn:schemas-microsoft-com:vml" xmlns:wp14="http://schemas.microsoft.com/office/word/2010/wordprocessingDrawing" xmlns:wp="http://schemas.openxmlformats.org/drawingml/2006/wordprocessingDrawing" xmlns:w10="urn:schemas-microsoft-com:office:word" xmlns:w="http://schemas.openxmlformats.org/wordprocessingml/2006/main" xmlns:w14="http://schemas.microsoft.com/office/word/2010/wordml" xmlns:wpg="http://schemas.microsoft.com/office/word/2010/wordprocessingGroup" xmlns:wpi="http://schemas.microsoft.com/office/word/2010/wordprocessingInk" xmlns:wne="http://schemas.microsoft.com/office/word/2006/wordml" xmlns:wps="http://schemas.microsoft.com/office/word/2010/wordprocessingShape" mc:Ignorable="w14 wp14">
+<w:document xmlns:wpc="http://schemas.microsoft.com/office/word/2010/wordprocessingCanvas" xmlns:cx="http://schemas.microsoft.com/office/drawing/2014/chartex" xmlns:cx1="http://schemas.microsoft.com/office/drawing/2015/9/8/chartex" xmlns:cx2="http://schemas.microsoft.com/office/drawing/2015/10/21/chartex" xmlns:cx3="http://schemas.microsoft.com/office/drawing/2016/5/9/chartex" xmlns:cx4="http://schemas.microsoft.com/office/drawing/2016/5/10/chartex" xmlns:cx5="http://schemas.microsoft.com/office/drawing/2016/5/11/chartex" xmlns:cx6="http://schemas.microsoft.com/office/drawing/2016/5/12/chartex" xmlns:cx7="http://schemas.microsoft.com/office/drawing/2016/5/13/chartex" xmlns:cx8="http://schemas.microsoft.com/office/drawing/2016/5/14/chartex" xmlns:mc="http://schemas.openxmlformats.org/markup-compatibility/2006" xmlns:aink="http://schemas.microsoft.com/office/drawing/2016/ink" xmlns:am3d="http://schemas.microsoft.com/office/drawing/2017/model3d" xmlns:o="urn:schemas-microsoft-com:office:office" xmlns:r="http://schemas.openxmlformats.org/officeDocument/2006/relationships" xmlns:m="http://schemas.openxmlformats.org/officeDocument/2006/math" xmlns:v="urn:schemas-microsoft-com:vml" xmlns:wp14="http://schemas.microsoft.com/office/word/2010/wordprocessingDrawing" xmlns:wp="http://schemas.openxmlformats.org/drawingml/2006/wordprocessingDrawing" xmlns:w10="urn:schemas-microsoft-com:office:word" xmlns:w="http://schemas.openxmlformats.org/wordprocessingml/2006/main" xmlns:w14="http://schemas.microsoft.com/office/word/2010/wordml" xmlns:w15="http://schemas.microsoft.com/office/word/2012/wordml" xmlns:w16cex="http://schemas.microsoft.com/office/word/2018/wordml/cex" xmlns:w16cid="http://schemas.microsoft.com/office/word/2016/wordml/cid" xmlns:w16="http://schemas.microsoft.com/office/word/2018/wordml" xmlns:w16se="http://schemas.microsoft.com/office/word/2015/wordml/symex" xmlns:wpg="http://schemas.microsoft.com/office/word/2010/wordprocessingGroup" xmlns:wpi="http://schemas.microsoft.com/office/word/2010/wordprocessingInk" xmlns:wne="http://schemas.microsoft.com/office/word/2006/wordml" xmlns:wps="http://schemas.microsoft.com/office/word/2010/wordprocessingShape" mc:Ignorable="w14 w15 w16se w16cid w16 w16cex wp14">
   <w:body>
     <w:p>
       <w:pPr>
@@ -44,25 +44,7 @@
           <w:sz w:val="28"/>
           <w:szCs w:val="28"/>
         </w:rPr>
-        <w:t xml:space="preserve"> Compute </w:t>
-      </w:r>
-      <w:proofErr w:type="spellStart"/>
-      <w:r>
-        <w:rPr>
-          <w:b/>
-          <w:sz w:val="28"/>
-          <w:szCs w:val="28"/>
-        </w:rPr>
-        <w:t>Cloud</w:t>
-      </w:r>
-      <w:proofErr w:type="spellEnd"/>
-      <w:r>
-        <w:rPr>
-          <w:b/>
-          <w:sz w:val="28"/>
-          <w:szCs w:val="28"/>
-        </w:rPr>
-        <w:t xml:space="preserve"> (EC2)</w:t>
+        <w:t xml:space="preserve"> Compute Cloud (EC2)</w:t>
       </w:r>
     </w:p>
     <w:p/>
@@ -116,23 +98,15 @@
     </w:p>
     <w:p>
       <w:r>
+        <w:t>- IaaS in AWS</w:t>
+      </w:r>
+    </w:p>
+    <w:p>
+      <w:r>
         <w:t xml:space="preserve">- </w:t>
       </w:r>
       <w:proofErr w:type="spellStart"/>
       <w:r>
-        <w:t>IaaS</w:t>
-      </w:r>
-      <w:proofErr w:type="spellEnd"/>
-      <w:r>
-        <w:t xml:space="preserve"> in AWS</w:t>
-      </w:r>
-    </w:p>
-    <w:p>
-      <w:r>
-        <w:t xml:space="preserve">- </w:t>
-      </w:r>
-      <w:proofErr w:type="spellStart"/>
-      <w:r>
         <w:t>Renting</w:t>
       </w:r>
       <w:proofErr w:type="spellEnd"/>
@@ -259,15 +233,7 @@
       </w:r>
       <w:proofErr w:type="spellEnd"/>
       <w:r>
-        <w:t xml:space="preserve"> </w:t>
-      </w:r>
-      <w:proofErr w:type="spellStart"/>
-      <w:r>
-        <w:t>Cloud</w:t>
-      </w:r>
-      <w:proofErr w:type="spellEnd"/>
-      <w:r>
-        <w:t xml:space="preserve"> </w:t>
+        <w:t xml:space="preserve"> Cloud </w:t>
       </w:r>
       <w:proofErr w:type="spellStart"/>
       <w:r>
@@ -275,15 +241,7 @@
       </w:r>
       <w:proofErr w:type="spellEnd"/>
       <w:r>
-        <w:t xml:space="preserve">. </w:t>
-      </w:r>
-      <w:proofErr w:type="spellStart"/>
-      <w:r>
-        <w:t>Cloud</w:t>
-      </w:r>
-      <w:proofErr w:type="spellEnd"/>
-      <w:r>
-        <w:t xml:space="preserve"> </w:t>
+        <w:t xml:space="preserve">. Cloud </w:t>
       </w:r>
       <w:proofErr w:type="spellStart"/>
       <w:r>
@@ -442,13 +400,13 @@
         </w:numPr>
       </w:pPr>
       <w:r>
-        <w:t>OS (</w:t>
-      </w:r>
-      <w:proofErr w:type="spellStart"/>
-      <w:r>
-        <w:t>Linuz</w:t>
-      </w:r>
-      <w:proofErr w:type="spellEnd"/>
+        <w:t>OS (Linu</w:t>
+      </w:r>
+      <w:r>
+        <w:t>x</w:t>
+      </w:r>
+      <w:bookmarkStart w:id="0" w:name="_GoBack"/>
+      <w:bookmarkEnd w:id="0"/>
       <w:r>
         <w:t xml:space="preserve">, Windows, </w:t>
       </w:r>
@@ -594,7 +552,7 @@
           <w:lang w:eastAsia="pt-BR"/>
         </w:rPr>
         <w:drawing>
-          <wp:anchor distT="0" distB="0" distL="114300" distR="114300" simplePos="0" relativeHeight="251658240" behindDoc="0" locked="0" layoutInCell="1" allowOverlap="1">
+          <wp:anchor distT="0" distB="0" distL="114300" distR="114300" simplePos="0" relativeHeight="251658240" behindDoc="0" locked="0" layoutInCell="1" allowOverlap="1" wp14:anchorId="07A33644" wp14:editId="1B657478">
             <wp:simplePos x="0" y="0"/>
             <wp:positionH relativeFrom="column">
               <wp:posOffset>459105</wp:posOffset>
@@ -617,7 +575,7 @@
                     <pic:cNvPicPr/>
                   </pic:nvPicPr>
                   <pic:blipFill>
-                    <a:blip r:embed="rId6">
+                    <a:blip r:embed="rId5">
                       <a:extLst>
                         <a:ext uri="{28A0092B-C50C-407E-A947-70E740481C1C}">
                           <a14:useLocalDpi xmlns:a14="http://schemas.microsoft.com/office/drawing/2010/main" val="0"/>
@@ -920,15 +878,7 @@
         <w:pStyle w:val="PargrafodaLista"/>
       </w:pPr>
       <w:r>
-        <w:t xml:space="preserve">- </w:t>
-      </w:r>
-      <w:proofErr w:type="spellStart"/>
-      <w:r>
-        <w:t>Fast</w:t>
-      </w:r>
-      <w:proofErr w:type="spellEnd"/>
-      <w:r>
-        <w:t xml:space="preserve"> performance for </w:t>
+        <w:t xml:space="preserve">- Fast performance for </w:t>
       </w:r>
       <w:proofErr w:type="spellStart"/>
       <w:r>
@@ -1764,10 +1714,1009 @@
           <w:lang w:eastAsia="pt-BR"/>
         </w:rPr>
         <w:drawing>
-          <wp:inline distT="0" distB="0" distL="0" distR="0">
+          <wp:inline distT="0" distB="0" distL="0" distR="0" wp14:anchorId="1E31E80D" wp14:editId="7BA006FF">
             <wp:extent cx="5400040" cy="3269615"/>
             <wp:effectExtent l="0" t="0" r="0" b="6985"/>
             <wp:docPr id="2" name="Imagem 2"/>
+            <wp:cNvGraphicFramePr>
+              <a:graphicFrameLocks xmlns:a="http://schemas.openxmlformats.org/drawingml/2006/main" noChangeAspect="1"/>
+            </wp:cNvGraphicFramePr>
+            <a:graphic xmlns:a="http://schemas.openxmlformats.org/drawingml/2006/main">
+              <a:graphicData uri="http://schemas.openxmlformats.org/drawingml/2006/picture">
+                <pic:pic xmlns:pic="http://schemas.openxmlformats.org/drawingml/2006/picture">
+                  <pic:nvPicPr>
+                    <pic:cNvPr id="1" name=""/>
+                    <pic:cNvPicPr/>
+                  </pic:nvPicPr>
+                  <pic:blipFill>
+                    <a:blip r:embed="rId6"/>
+                    <a:stretch>
+                      <a:fillRect/>
+                    </a:stretch>
+                  </pic:blipFill>
+                  <pic:spPr>
+                    <a:xfrm>
+                      <a:off x="0" y="0"/>
+                      <a:ext cx="5400040" cy="3269615"/>
+                    </a:xfrm>
+                    <a:prstGeom prst="rect">
+                      <a:avLst/>
+                    </a:prstGeom>
+                  </pic:spPr>
+                </pic:pic>
+              </a:graphicData>
+            </a:graphic>
+          </wp:inline>
+        </w:drawing>
+      </w:r>
+    </w:p>
+    <w:p>
+      <w:pPr>
+        <w:pStyle w:val="PargrafodaLista"/>
+      </w:pPr>
+    </w:p>
+    <w:p>
+      <w:pPr>
+        <w:pStyle w:val="PargrafodaLista"/>
+      </w:pPr>
+      <w:r>
+        <w:lastRenderedPageBreak/>
+        <w:t xml:space="preserve">- </w:t>
+      </w:r>
+      <w:proofErr w:type="spellStart"/>
+      <w:r>
+        <w:t>Can</w:t>
+      </w:r>
+      <w:proofErr w:type="spellEnd"/>
+      <w:r>
+        <w:t xml:space="preserve"> </w:t>
+      </w:r>
+      <w:proofErr w:type="spellStart"/>
+      <w:r>
+        <w:t>be</w:t>
+      </w:r>
+      <w:proofErr w:type="spellEnd"/>
+      <w:r>
+        <w:t xml:space="preserve"> </w:t>
+      </w:r>
+      <w:proofErr w:type="spellStart"/>
+      <w:r>
+        <w:t>attached</w:t>
+      </w:r>
+      <w:proofErr w:type="spellEnd"/>
+      <w:r>
+        <w:t xml:space="preserve"> </w:t>
+      </w:r>
+      <w:proofErr w:type="spellStart"/>
+      <w:r>
+        <w:t>to</w:t>
+      </w:r>
+      <w:proofErr w:type="spellEnd"/>
+      <w:r>
+        <w:t xml:space="preserve"> </w:t>
+      </w:r>
+      <w:proofErr w:type="spellStart"/>
+      <w:r>
+        <w:t>multiple</w:t>
+      </w:r>
+      <w:proofErr w:type="spellEnd"/>
+      <w:r>
+        <w:t xml:space="preserve"> </w:t>
+      </w:r>
+      <w:proofErr w:type="spellStart"/>
+      <w:r>
+        <w:t>instances</w:t>
+      </w:r>
+      <w:proofErr w:type="spellEnd"/>
+    </w:p>
+    <w:p>
+      <w:pPr>
+        <w:pStyle w:val="PargrafodaLista"/>
+      </w:pPr>
+      <w:r>
+        <w:t xml:space="preserve">- </w:t>
+      </w:r>
+      <w:proofErr w:type="spellStart"/>
+      <w:r>
+        <w:t>Locked</w:t>
+      </w:r>
+      <w:proofErr w:type="spellEnd"/>
+      <w:r>
+        <w:t xml:space="preserve"> </w:t>
+      </w:r>
+      <w:proofErr w:type="spellStart"/>
+      <w:r>
+        <w:t>down</w:t>
+      </w:r>
+      <w:proofErr w:type="spellEnd"/>
+      <w:r>
+        <w:t xml:space="preserve"> </w:t>
+      </w:r>
+      <w:proofErr w:type="spellStart"/>
+      <w:r>
+        <w:t>to</w:t>
+      </w:r>
+      <w:proofErr w:type="spellEnd"/>
+      <w:r>
+        <w:t xml:space="preserve"> a </w:t>
+      </w:r>
+      <w:proofErr w:type="spellStart"/>
+      <w:r>
+        <w:t>region</w:t>
+      </w:r>
+      <w:proofErr w:type="spellEnd"/>
+      <w:r>
+        <w:t xml:space="preserve"> / VPC </w:t>
+      </w:r>
+      <w:proofErr w:type="spellStart"/>
+      <w:r>
+        <w:t>combination</w:t>
+      </w:r>
+      <w:proofErr w:type="spellEnd"/>
+    </w:p>
+    <w:p>
+      <w:pPr>
+        <w:pStyle w:val="PargrafodaLista"/>
+      </w:pPr>
+      <w:r>
+        <w:t xml:space="preserve">- </w:t>
+      </w:r>
+      <w:proofErr w:type="spellStart"/>
+      <w:r>
+        <w:t>One</w:t>
+      </w:r>
+      <w:proofErr w:type="spellEnd"/>
+      <w:r>
+        <w:t xml:space="preserve"> </w:t>
+      </w:r>
+      <w:proofErr w:type="spellStart"/>
+      <w:r>
+        <w:t>separate</w:t>
+      </w:r>
+      <w:proofErr w:type="spellEnd"/>
+      <w:r>
+        <w:t xml:space="preserve"> </w:t>
+      </w:r>
+      <w:proofErr w:type="spellStart"/>
+      <w:r>
+        <w:t>security</w:t>
+      </w:r>
+      <w:proofErr w:type="spellEnd"/>
+      <w:r>
+        <w:t xml:space="preserve"> </w:t>
+      </w:r>
+      <w:proofErr w:type="spellStart"/>
+      <w:r>
+        <w:t>group</w:t>
+      </w:r>
+      <w:proofErr w:type="spellEnd"/>
+      <w:r>
+        <w:t xml:space="preserve"> for SSH </w:t>
+      </w:r>
+      <w:proofErr w:type="spellStart"/>
+      <w:r>
+        <w:t>access</w:t>
+      </w:r>
+      <w:proofErr w:type="spellEnd"/>
+    </w:p>
+    <w:p>
+      <w:pPr>
+        <w:pStyle w:val="PargrafodaLista"/>
+      </w:pPr>
+      <w:r>
+        <w:t xml:space="preserve">- Time out: </w:t>
+      </w:r>
+      <w:proofErr w:type="spellStart"/>
+      <w:r>
+        <w:t>security</w:t>
+      </w:r>
+      <w:proofErr w:type="spellEnd"/>
+      <w:r>
+        <w:t xml:space="preserve"> </w:t>
+      </w:r>
+      <w:proofErr w:type="spellStart"/>
+      <w:r>
+        <w:t>group</w:t>
+      </w:r>
+      <w:proofErr w:type="spellEnd"/>
+      <w:r>
+        <w:t xml:space="preserve"> </w:t>
+      </w:r>
+      <w:proofErr w:type="spellStart"/>
+      <w:r>
+        <w:t>issue</w:t>
+      </w:r>
+      <w:proofErr w:type="spellEnd"/>
+    </w:p>
+    <w:p>
+      <w:pPr>
+        <w:pStyle w:val="PargrafodaLista"/>
+      </w:pPr>
+      <w:r>
+        <w:t xml:space="preserve">- Connection refuses </w:t>
+      </w:r>
+      <w:proofErr w:type="spellStart"/>
+      <w:r>
+        <w:t>error</w:t>
+      </w:r>
+      <w:proofErr w:type="spellEnd"/>
+      <w:r>
+        <w:t xml:space="preserve">: </w:t>
+      </w:r>
+      <w:proofErr w:type="spellStart"/>
+      <w:r>
+        <w:t>security</w:t>
+      </w:r>
+      <w:proofErr w:type="spellEnd"/>
+      <w:r>
+        <w:t xml:space="preserve"> </w:t>
+      </w:r>
+      <w:proofErr w:type="spellStart"/>
+      <w:r>
+        <w:t>group</w:t>
+      </w:r>
+      <w:proofErr w:type="spellEnd"/>
+      <w:r>
+        <w:t xml:space="preserve"> </w:t>
+      </w:r>
+      <w:proofErr w:type="spellStart"/>
+      <w:r>
+        <w:t>work</w:t>
+      </w:r>
+      <w:proofErr w:type="spellEnd"/>
+      <w:r>
+        <w:t xml:space="preserve">, its </w:t>
+      </w:r>
+      <w:proofErr w:type="spellStart"/>
+      <w:r>
+        <w:t>and</w:t>
+      </w:r>
+      <w:proofErr w:type="spellEnd"/>
+      <w:r>
+        <w:t xml:space="preserve"> </w:t>
+      </w:r>
+      <w:proofErr w:type="spellStart"/>
+      <w:r>
+        <w:t>error</w:t>
+      </w:r>
+      <w:proofErr w:type="spellEnd"/>
+      <w:r>
+        <w:t xml:space="preserve"> </w:t>
+      </w:r>
+      <w:proofErr w:type="spellStart"/>
+      <w:r>
+        <w:t>application</w:t>
+      </w:r>
+      <w:proofErr w:type="spellEnd"/>
+    </w:p>
+    <w:p>
+      <w:pPr>
+        <w:pStyle w:val="PargrafodaLista"/>
+      </w:pPr>
+      <w:r>
+        <w:t xml:space="preserve">- </w:t>
+      </w:r>
+      <w:proofErr w:type="spellStart"/>
+      <w:r>
+        <w:t>Inbound</w:t>
+      </w:r>
+      <w:proofErr w:type="spellEnd"/>
+      <w:r>
+        <w:t xml:space="preserve"> </w:t>
+      </w:r>
+      <w:proofErr w:type="spellStart"/>
+      <w:r>
+        <w:t>traffic</w:t>
+      </w:r>
+      <w:proofErr w:type="spellEnd"/>
+      <w:r>
+        <w:t xml:space="preserve"> </w:t>
+      </w:r>
+      <w:proofErr w:type="spellStart"/>
+      <w:r>
+        <w:t>is</w:t>
+      </w:r>
+      <w:proofErr w:type="spellEnd"/>
+      <w:r>
+        <w:t xml:space="preserve"> </w:t>
+      </w:r>
+      <w:proofErr w:type="spellStart"/>
+      <w:r>
+        <w:t>blocked</w:t>
+      </w:r>
+      <w:proofErr w:type="spellEnd"/>
+      <w:r>
+        <w:t xml:space="preserve"> </w:t>
+      </w:r>
+      <w:proofErr w:type="spellStart"/>
+      <w:r>
+        <w:t>by</w:t>
+      </w:r>
+      <w:proofErr w:type="spellEnd"/>
+      <w:r>
+        <w:t xml:space="preserve"> default</w:t>
+      </w:r>
+    </w:p>
+    <w:p>
+      <w:pPr>
+        <w:pStyle w:val="PargrafodaLista"/>
+      </w:pPr>
+      <w:r>
+        <w:t xml:space="preserve">- </w:t>
+      </w:r>
+      <w:proofErr w:type="spellStart"/>
+      <w:r>
+        <w:t>Outboung</w:t>
+      </w:r>
+      <w:proofErr w:type="spellEnd"/>
+      <w:r>
+        <w:t xml:space="preserve"> </w:t>
+      </w:r>
+      <w:proofErr w:type="spellStart"/>
+      <w:r>
+        <w:t>traffic</w:t>
+      </w:r>
+      <w:proofErr w:type="spellEnd"/>
+      <w:r>
+        <w:t xml:space="preserve"> </w:t>
+      </w:r>
+      <w:proofErr w:type="spellStart"/>
+      <w:r>
+        <w:t>is</w:t>
+      </w:r>
+      <w:proofErr w:type="spellEnd"/>
+      <w:r>
+        <w:t xml:space="preserve"> </w:t>
+      </w:r>
+      <w:proofErr w:type="spellStart"/>
+      <w:r>
+        <w:t>authorised</w:t>
+      </w:r>
+      <w:proofErr w:type="spellEnd"/>
+      <w:r>
+        <w:t xml:space="preserve"> </w:t>
+      </w:r>
+      <w:proofErr w:type="spellStart"/>
+      <w:r>
+        <w:t>by</w:t>
+      </w:r>
+      <w:proofErr w:type="spellEnd"/>
+      <w:r>
+        <w:t xml:space="preserve"> default</w:t>
+      </w:r>
+    </w:p>
+    <w:p>
+      <w:pPr>
+        <w:pStyle w:val="PargrafodaLista"/>
+      </w:pPr>
+    </w:p>
+    <w:p>
+      <w:pPr>
+        <w:pStyle w:val="PargrafodaLista"/>
+      </w:pPr>
+      <w:proofErr w:type="spellStart"/>
+      <w:r>
+        <w:t>Exam</w:t>
+      </w:r>
+      <w:proofErr w:type="spellEnd"/>
+      <w:r>
+        <w:t>:</w:t>
+      </w:r>
+    </w:p>
+    <w:p>
+      <w:pPr>
+        <w:pStyle w:val="PargrafodaLista"/>
+      </w:pPr>
+      <w:r>
+        <w:t>- 22 = SSH (</w:t>
+      </w:r>
+      <w:proofErr w:type="spellStart"/>
+      <w:r>
+        <w:t>Secure</w:t>
+      </w:r>
+      <w:proofErr w:type="spellEnd"/>
+      <w:r>
+        <w:t xml:space="preserve"> Shell) – log </w:t>
+      </w:r>
+      <w:proofErr w:type="spellStart"/>
+      <w:r>
+        <w:t>into</w:t>
+      </w:r>
+      <w:proofErr w:type="spellEnd"/>
+      <w:r>
+        <w:t xml:space="preserve"> a Linux </w:t>
+      </w:r>
+      <w:proofErr w:type="spellStart"/>
+      <w:r>
+        <w:t>instance</w:t>
+      </w:r>
+      <w:proofErr w:type="spellEnd"/>
+    </w:p>
+    <w:p>
+      <w:pPr>
+        <w:pStyle w:val="PargrafodaLista"/>
+      </w:pPr>
+      <w:r>
+        <w:t xml:space="preserve">- 21 = FTP (File </w:t>
+      </w:r>
+      <w:proofErr w:type="spellStart"/>
+      <w:r>
+        <w:t>Transfer</w:t>
+      </w:r>
+      <w:proofErr w:type="spellEnd"/>
+      <w:r>
+        <w:t xml:space="preserve"> </w:t>
+      </w:r>
+      <w:proofErr w:type="spellStart"/>
+      <w:r>
+        <w:t>Protocol</w:t>
+      </w:r>
+      <w:proofErr w:type="spellEnd"/>
+      <w:r>
+        <w:t xml:space="preserve">) – upload files </w:t>
+      </w:r>
+      <w:proofErr w:type="spellStart"/>
+      <w:r>
+        <w:t>into</w:t>
+      </w:r>
+      <w:proofErr w:type="spellEnd"/>
+      <w:r>
+        <w:t xml:space="preserve"> a file </w:t>
+      </w:r>
+      <w:proofErr w:type="spellStart"/>
+      <w:r>
+        <w:t>share</w:t>
+      </w:r>
+      <w:proofErr w:type="spellEnd"/>
+    </w:p>
+    <w:p>
+      <w:pPr>
+        <w:pStyle w:val="PargrafodaLista"/>
+      </w:pPr>
+      <w:r>
+        <w:t>- 22 = SFTP (</w:t>
+      </w:r>
+      <w:proofErr w:type="spellStart"/>
+      <w:r>
+        <w:t>Secure</w:t>
+      </w:r>
+      <w:proofErr w:type="spellEnd"/>
+      <w:r>
+        <w:t xml:space="preserve"> File </w:t>
+      </w:r>
+      <w:proofErr w:type="spellStart"/>
+      <w:r>
+        <w:t>Transfer</w:t>
+      </w:r>
+      <w:proofErr w:type="spellEnd"/>
+      <w:r>
+        <w:t xml:space="preserve"> </w:t>
+      </w:r>
+      <w:proofErr w:type="spellStart"/>
+      <w:r>
+        <w:t>Protocol</w:t>
+      </w:r>
+      <w:proofErr w:type="spellEnd"/>
+      <w:r>
+        <w:t xml:space="preserve">) – upload files </w:t>
+      </w:r>
+      <w:proofErr w:type="spellStart"/>
+      <w:r>
+        <w:t>using</w:t>
+      </w:r>
+      <w:proofErr w:type="spellEnd"/>
+      <w:r>
+        <w:t xml:space="preserve"> SSH</w:t>
+      </w:r>
+    </w:p>
+    <w:p>
+      <w:pPr>
+        <w:pStyle w:val="PargrafodaLista"/>
+      </w:pPr>
+      <w:r>
+        <w:t xml:space="preserve">- 80 = HTTP – </w:t>
+      </w:r>
+      <w:proofErr w:type="spellStart"/>
+      <w:r>
+        <w:t>access</w:t>
+      </w:r>
+      <w:proofErr w:type="spellEnd"/>
+      <w:r>
+        <w:t xml:space="preserve"> </w:t>
+      </w:r>
+      <w:proofErr w:type="spellStart"/>
+      <w:r>
+        <w:t>unsecured</w:t>
+      </w:r>
+      <w:proofErr w:type="spellEnd"/>
+      <w:r>
+        <w:t xml:space="preserve"> websites</w:t>
+      </w:r>
+    </w:p>
+    <w:p>
+      <w:pPr>
+        <w:pStyle w:val="PargrafodaLista"/>
+      </w:pPr>
+      <w:r>
+        <w:t xml:space="preserve">- 443 = HTTPS  - </w:t>
+      </w:r>
+      <w:proofErr w:type="spellStart"/>
+      <w:r>
+        <w:t>access</w:t>
+      </w:r>
+      <w:proofErr w:type="spellEnd"/>
+      <w:r>
+        <w:t xml:space="preserve"> </w:t>
+      </w:r>
+      <w:proofErr w:type="spellStart"/>
+      <w:r>
+        <w:t>secured</w:t>
+      </w:r>
+      <w:proofErr w:type="spellEnd"/>
+      <w:r>
+        <w:t xml:space="preserve"> websites</w:t>
+      </w:r>
+    </w:p>
+    <w:p>
+      <w:pPr>
+        <w:pStyle w:val="PargrafodaLista"/>
+      </w:pPr>
+      <w:r>
+        <w:t xml:space="preserve">- 3389 = RDP (Remote Desktop </w:t>
+      </w:r>
+      <w:proofErr w:type="spellStart"/>
+      <w:r>
+        <w:t>Protocol</w:t>
+      </w:r>
+      <w:proofErr w:type="spellEnd"/>
+      <w:r>
+        <w:t xml:space="preserve">) – log </w:t>
+      </w:r>
+      <w:proofErr w:type="spellStart"/>
+      <w:r>
+        <w:t>into</w:t>
+      </w:r>
+      <w:proofErr w:type="spellEnd"/>
+      <w:r>
+        <w:t xml:space="preserve"> a Windows </w:t>
+      </w:r>
+      <w:proofErr w:type="spellStart"/>
+      <w:r>
+        <w:t>instance</w:t>
+      </w:r>
+      <w:proofErr w:type="spellEnd"/>
+    </w:p>
+    <w:p>
+      <w:pPr>
+        <w:pStyle w:val="PargrafodaLista"/>
+      </w:pPr>
+    </w:p>
+    <w:p>
+      <w:pPr>
+        <w:pStyle w:val="PargrafodaLista"/>
+        <w:rPr>
+          <w:b/>
+          <w:sz w:val="24"/>
+        </w:rPr>
+      </w:pPr>
+      <w:r>
+        <w:rPr>
+          <w:b/>
+          <w:sz w:val="24"/>
+        </w:rPr>
+        <w:t>SSH Overview</w:t>
+      </w:r>
+    </w:p>
+    <w:p>
+      <w:pPr>
+        <w:pStyle w:val="PargrafodaLista"/>
+      </w:pPr>
+    </w:p>
+    <w:p>
+      <w:pPr>
+        <w:pStyle w:val="PargrafodaLista"/>
+      </w:pPr>
+      <w:r>
+        <w:t xml:space="preserve">Como conectamos dentro do servidor para realizar manutenção ou ação. </w:t>
+      </w:r>
+    </w:p>
+    <w:p>
+      <w:pPr>
+        <w:pStyle w:val="PargrafodaLista"/>
+      </w:pPr>
+    </w:p>
+    <w:p>
+      <w:pPr>
+        <w:pStyle w:val="PargrafodaLista"/>
+      </w:pPr>
+      <w:r>
+        <w:t xml:space="preserve">Linux Servers -&gt; SSH </w:t>
+      </w:r>
+    </w:p>
+    <w:p>
+      <w:pPr>
+        <w:pStyle w:val="PargrafodaLista"/>
+      </w:pPr>
+      <w:r>
+        <w:t xml:space="preserve">Depende do SO do computador </w:t>
+      </w:r>
+    </w:p>
+    <w:p>
+      <w:pPr>
+        <w:pStyle w:val="PargrafodaLista"/>
+      </w:pPr>
+      <w:r>
+        <w:t xml:space="preserve">Mac – SSH, EC2 </w:t>
+      </w:r>
+      <w:proofErr w:type="spellStart"/>
+      <w:r>
+        <w:t>Instance</w:t>
+      </w:r>
+      <w:proofErr w:type="spellEnd"/>
+      <w:r>
+        <w:t xml:space="preserve"> Connect</w:t>
+      </w:r>
+    </w:p>
+    <w:p>
+      <w:pPr>
+        <w:pStyle w:val="PargrafodaLista"/>
+      </w:pPr>
+      <w:r>
+        <w:t xml:space="preserve">Linux – SSH, EC2 </w:t>
+      </w:r>
+      <w:proofErr w:type="spellStart"/>
+      <w:r>
+        <w:t>Instance</w:t>
+      </w:r>
+      <w:proofErr w:type="spellEnd"/>
+      <w:r>
+        <w:t xml:space="preserve"> Connect</w:t>
+      </w:r>
+    </w:p>
+    <w:p>
+      <w:pPr>
+        <w:pStyle w:val="PargrafodaLista"/>
+      </w:pPr>
+      <w:r>
+        <w:t xml:space="preserve">Windows – PUTTY, EC2 </w:t>
+      </w:r>
+      <w:proofErr w:type="spellStart"/>
+      <w:r>
+        <w:t>Instance</w:t>
+      </w:r>
+      <w:proofErr w:type="spellEnd"/>
+      <w:r>
+        <w:t xml:space="preserve"> Connect</w:t>
+      </w:r>
+    </w:p>
+    <w:p>
+      <w:pPr>
+        <w:pStyle w:val="PargrafodaLista"/>
+      </w:pPr>
+      <w:r>
+        <w:t xml:space="preserve">Windows&gt;10 – SSH, PUTTY, EC2 </w:t>
+      </w:r>
+      <w:proofErr w:type="spellStart"/>
+      <w:r>
+        <w:t>Instance</w:t>
+      </w:r>
+      <w:proofErr w:type="spellEnd"/>
+      <w:r>
+        <w:t xml:space="preserve"> Connect</w:t>
+      </w:r>
+    </w:p>
+    <w:p>
+      <w:pPr>
+        <w:pStyle w:val="PargrafodaLista"/>
+      </w:pPr>
+    </w:p>
+    <w:p>
+      <w:pPr>
+        <w:pStyle w:val="PargrafodaLista"/>
+      </w:pPr>
+      <w:r>
+        <w:t xml:space="preserve">EC2 </w:t>
+      </w:r>
+      <w:proofErr w:type="spellStart"/>
+      <w:r>
+        <w:t>Instance</w:t>
+      </w:r>
+      <w:proofErr w:type="spellEnd"/>
+      <w:r>
+        <w:t xml:space="preserve"> Connect: usa o navegador </w:t>
+      </w:r>
+      <w:proofErr w:type="spellStart"/>
+      <w:r>
+        <w:t>browse</w:t>
+      </w:r>
+      <w:proofErr w:type="spellEnd"/>
+      <w:r>
+        <w:t xml:space="preserve"> para conectar a instancia EC2.</w:t>
+      </w:r>
+    </w:p>
+    <w:p>
+      <w:pPr>
+        <w:pStyle w:val="PargrafodaLista"/>
+      </w:pPr>
+      <w:r>
+        <w:t xml:space="preserve">Funciona apenas com </w:t>
+      </w:r>
+      <w:proofErr w:type="spellStart"/>
+      <w:r>
+        <w:t>Amazon</w:t>
+      </w:r>
+      <w:proofErr w:type="spellEnd"/>
+      <w:r>
+        <w:t xml:space="preserve"> NX2.</w:t>
+      </w:r>
+    </w:p>
+    <w:p>
+      <w:pPr>
+        <w:pStyle w:val="PargrafodaLista"/>
+      </w:pPr>
+    </w:p>
+    <w:p>
+      <w:pPr>
+        <w:pStyle w:val="PargrafodaLista"/>
+      </w:pPr>
+      <w:r>
+        <w:rPr>
+          <w:b/>
+        </w:rPr>
+        <w:t>SSH troubleshooting</w:t>
+      </w:r>
+      <w:r>
+        <w:t xml:space="preserve"> – acontece bastante problema para configurar ou executar.</w:t>
+      </w:r>
+    </w:p>
+    <w:p>
+      <w:pPr>
+        <w:pStyle w:val="PargrafodaLista"/>
+      </w:pPr>
+    </w:p>
+    <w:p>
+      <w:pPr>
+        <w:pStyle w:val="PargrafodaLista"/>
+        <w:rPr>
+          <w:b/>
+        </w:rPr>
+      </w:pPr>
+      <w:r>
+        <w:rPr>
+          <w:b/>
+        </w:rPr>
+        <w:t>SSH in Windows</w:t>
+      </w:r>
+    </w:p>
+    <w:p>
+      <w:pPr>
+        <w:pStyle w:val="PargrafodaLista"/>
+      </w:pPr>
+      <w:proofErr w:type="spellStart"/>
+      <w:r>
+        <w:t>Allow</w:t>
+      </w:r>
+      <w:proofErr w:type="spellEnd"/>
+      <w:r>
+        <w:t xml:space="preserve"> </w:t>
+      </w:r>
+      <w:proofErr w:type="spellStart"/>
+      <w:r>
+        <w:t>us</w:t>
+      </w:r>
+      <w:proofErr w:type="spellEnd"/>
+      <w:r>
+        <w:t xml:space="preserve"> </w:t>
+      </w:r>
+      <w:proofErr w:type="spellStart"/>
+      <w:r>
+        <w:t>to</w:t>
+      </w:r>
+      <w:proofErr w:type="spellEnd"/>
+      <w:r>
+        <w:t xml:space="preserve"> </w:t>
+      </w:r>
+      <w:proofErr w:type="spellStart"/>
+      <w:r>
+        <w:t>control</w:t>
+      </w:r>
+      <w:proofErr w:type="spellEnd"/>
+      <w:r>
+        <w:t xml:space="preserve"> a </w:t>
+      </w:r>
+      <w:proofErr w:type="spellStart"/>
+      <w:r>
+        <w:t>remote</w:t>
+      </w:r>
+      <w:proofErr w:type="spellEnd"/>
+      <w:r>
+        <w:t xml:space="preserve"> </w:t>
+      </w:r>
+      <w:proofErr w:type="spellStart"/>
+      <w:r>
+        <w:t>machine</w:t>
+      </w:r>
+      <w:proofErr w:type="spellEnd"/>
+      <w:r>
+        <w:t xml:space="preserve">, </w:t>
+      </w:r>
+      <w:proofErr w:type="spellStart"/>
+      <w:r>
+        <w:t>all</w:t>
+      </w:r>
+      <w:proofErr w:type="spellEnd"/>
+      <w:r>
+        <w:t xml:space="preserve"> </w:t>
+      </w:r>
+      <w:proofErr w:type="spellStart"/>
+      <w:r>
+        <w:t>using</w:t>
+      </w:r>
+      <w:proofErr w:type="spellEnd"/>
+      <w:r>
+        <w:t xml:space="preserve"> </w:t>
+      </w:r>
+      <w:proofErr w:type="spellStart"/>
+      <w:r>
+        <w:t>command</w:t>
+      </w:r>
+      <w:proofErr w:type="spellEnd"/>
+      <w:r>
+        <w:t xml:space="preserve"> </w:t>
+      </w:r>
+      <w:proofErr w:type="spellStart"/>
+      <w:r>
+        <w:t>line</w:t>
+      </w:r>
+      <w:proofErr w:type="spellEnd"/>
+      <w:r>
+        <w:t xml:space="preserve">. </w:t>
+      </w:r>
+    </w:p>
+    <w:p>
+      <w:pPr>
+        <w:pStyle w:val="PargrafodaLista"/>
+      </w:pPr>
+      <w:r>
+        <w:t>Permite que a gente controle a máquina usando comando de linha.</w:t>
+      </w:r>
+    </w:p>
+    <w:p>
+      <w:pPr>
+        <w:pStyle w:val="PargrafodaLista"/>
+      </w:pPr>
+    </w:p>
+    <w:p>
+      <w:pPr>
+        <w:pStyle w:val="PargrafodaLista"/>
+      </w:pPr>
+      <w:r>
+        <w:t xml:space="preserve">EC2 </w:t>
+      </w:r>
+      <w:proofErr w:type="spellStart"/>
+      <w:r>
+        <w:t>Instance</w:t>
+      </w:r>
+      <w:proofErr w:type="spellEnd"/>
+      <w:r>
+        <w:t xml:space="preserve"> Connect: “Connect” &gt; EC2 </w:t>
+      </w:r>
+      <w:proofErr w:type="spellStart"/>
+      <w:r>
+        <w:t>Instance</w:t>
+      </w:r>
+      <w:proofErr w:type="spellEnd"/>
+      <w:r>
+        <w:t xml:space="preserve"> Connect (</w:t>
+      </w:r>
+      <w:proofErr w:type="spellStart"/>
+      <w:r>
+        <w:t>specify</w:t>
+      </w:r>
+      <w:proofErr w:type="spellEnd"/>
+      <w:r>
+        <w:t xml:space="preserve"> </w:t>
+      </w:r>
+      <w:proofErr w:type="spellStart"/>
+      <w:r>
+        <w:t>user</w:t>
+      </w:r>
+      <w:proofErr w:type="spellEnd"/>
+      <w:r>
+        <w:t xml:space="preserve"> </w:t>
+      </w:r>
+      <w:proofErr w:type="spellStart"/>
+      <w:r>
+        <w:t>name</w:t>
+      </w:r>
+      <w:proofErr w:type="spellEnd"/>
+      <w:r>
+        <w:t>)</w:t>
+      </w:r>
+    </w:p>
+    <w:p>
+      <w:pPr>
+        <w:pStyle w:val="PargrafodaLista"/>
+      </w:pPr>
+    </w:p>
+    <w:p>
+      <w:pPr>
+        <w:pStyle w:val="PargrafodaLista"/>
+      </w:pPr>
+    </w:p>
+    <w:p>
+      <w:pPr>
+        <w:pStyle w:val="PargrafodaLista"/>
+      </w:pPr>
+    </w:p>
+    <w:p>
+      <w:pPr>
+        <w:pStyle w:val="PargrafodaLista"/>
+      </w:pPr>
+    </w:p>
+    <w:p>
+      <w:pPr>
+        <w:pStyle w:val="PargrafodaLista"/>
+      </w:pPr>
+    </w:p>
+    <w:p>
+      <w:pPr>
+        <w:pStyle w:val="PargrafodaLista"/>
+      </w:pPr>
+    </w:p>
+    <w:p>
+      <w:pPr>
+        <w:pStyle w:val="PargrafodaLista"/>
+      </w:pPr>
+    </w:p>
+    <w:p>
+      <w:pPr>
+        <w:pStyle w:val="PargrafodaLista"/>
+      </w:pPr>
+    </w:p>
+    <w:p>
+      <w:pPr>
+        <w:pStyle w:val="PargrafodaLista"/>
+      </w:pPr>
+    </w:p>
+    <w:p>
+      <w:pPr>
+        <w:pStyle w:val="PargrafodaLista"/>
+      </w:pPr>
+    </w:p>
+    <w:p>
+      <w:pPr>
+        <w:pStyle w:val="PargrafodaLista"/>
+      </w:pPr>
+    </w:p>
+    <w:p>
+      <w:pPr>
+        <w:pStyle w:val="PargrafodaLista"/>
+      </w:pPr>
+      <w:r>
+        <w:lastRenderedPageBreak/>
+        <w:t xml:space="preserve">EC2 </w:t>
+      </w:r>
+      <w:proofErr w:type="spellStart"/>
+      <w:r>
+        <w:t>Instance</w:t>
+      </w:r>
+      <w:proofErr w:type="spellEnd"/>
+    </w:p>
+    <w:p>
+      <w:pPr>
+        <w:pStyle w:val="PargrafodaLista"/>
+      </w:pPr>
+      <w:r>
+        <w:rPr>
+          <w:noProof/>
+          <w:lang w:eastAsia="pt-BR"/>
+        </w:rPr>
+        <w:drawing>
+          <wp:inline distT="0" distB="0" distL="0" distR="0" wp14:anchorId="45396164" wp14:editId="455A23CD">
+            <wp:extent cx="3583845" cy="2156460"/>
+            <wp:effectExtent l="0" t="0" r="0" b="0"/>
+            <wp:docPr id="3" name="Imagem 3"/>
             <wp:cNvGraphicFramePr>
               <a:graphicFrameLocks xmlns:a="http://schemas.openxmlformats.org/drawingml/2006/main" noChangeAspect="1"/>
             </wp:cNvGraphicFramePr>
@@ -1787,7 +2736,7 @@
                   <pic:spPr>
                     <a:xfrm>
                       <a:off x="0" y="0"/>
-                      <a:ext cx="5400040" cy="3269615"/>
+                      <a:ext cx="3586822" cy="2158251"/>
                     </a:xfrm>
                     <a:prstGeom prst="rect">
                       <a:avLst/>
@@ -1810,821 +2759,258 @@
         <w:pStyle w:val="PargrafodaLista"/>
       </w:pPr>
       <w:r>
-        <w:lastRenderedPageBreak/>
-        <w:t xml:space="preserve">- </w:t>
-      </w:r>
-      <w:proofErr w:type="spellStart"/>
-      <w:r>
-        <w:t>Can</w:t>
-      </w:r>
-      <w:proofErr w:type="spellEnd"/>
-      <w:r>
-        <w:t xml:space="preserve"> </w:t>
-      </w:r>
-      <w:proofErr w:type="spellStart"/>
-      <w:r>
-        <w:t>be</w:t>
-      </w:r>
-      <w:proofErr w:type="spellEnd"/>
-      <w:r>
-        <w:t xml:space="preserve"> </w:t>
-      </w:r>
-      <w:proofErr w:type="spellStart"/>
-      <w:r>
-        <w:t>attached</w:t>
-      </w:r>
-      <w:proofErr w:type="spellEnd"/>
-      <w:r>
-        <w:t xml:space="preserve"> </w:t>
-      </w:r>
-      <w:proofErr w:type="spellStart"/>
-      <w:r>
-        <w:t>to</w:t>
-      </w:r>
-      <w:proofErr w:type="spellEnd"/>
-      <w:r>
-        <w:t xml:space="preserve"> </w:t>
-      </w:r>
-      <w:proofErr w:type="spellStart"/>
-      <w:r>
-        <w:t>multiple</w:t>
-      </w:r>
-      <w:proofErr w:type="spellEnd"/>
-      <w:r>
-        <w:t xml:space="preserve"> </w:t>
-      </w:r>
-      <w:proofErr w:type="spellStart"/>
-      <w:r>
-        <w:t>instances</w:t>
-      </w:r>
-      <w:proofErr w:type="spellEnd"/>
-    </w:p>
-    <w:p>
-      <w:pPr>
-        <w:pStyle w:val="PargrafodaLista"/>
-      </w:pPr>
-      <w:r>
-        <w:t xml:space="preserve">- </w:t>
-      </w:r>
-      <w:proofErr w:type="spellStart"/>
-      <w:r>
-        <w:t>Locked</w:t>
-      </w:r>
-      <w:proofErr w:type="spellEnd"/>
-      <w:r>
-        <w:t xml:space="preserve"> </w:t>
-      </w:r>
-      <w:proofErr w:type="spellStart"/>
-      <w:r>
-        <w:t>down</w:t>
-      </w:r>
-      <w:proofErr w:type="spellEnd"/>
-      <w:r>
-        <w:t xml:space="preserve"> </w:t>
-      </w:r>
-      <w:proofErr w:type="spellStart"/>
-      <w:r>
-        <w:t>to</w:t>
-      </w:r>
-      <w:proofErr w:type="spellEnd"/>
-      <w:r>
-        <w:t xml:space="preserve"> a </w:t>
-      </w:r>
-      <w:proofErr w:type="spellStart"/>
-      <w:r>
-        <w:t>region</w:t>
-      </w:r>
-      <w:proofErr w:type="spellEnd"/>
-      <w:r>
-        <w:t xml:space="preserve"> / VPC </w:t>
-      </w:r>
-      <w:proofErr w:type="spellStart"/>
-      <w:r>
-        <w:t>combination</w:t>
-      </w:r>
-      <w:proofErr w:type="spellEnd"/>
-    </w:p>
-    <w:p>
-      <w:pPr>
-        <w:pStyle w:val="PargrafodaLista"/>
-      </w:pPr>
-      <w:r>
-        <w:t xml:space="preserve">- </w:t>
-      </w:r>
-      <w:proofErr w:type="spellStart"/>
-      <w:r>
-        <w:t>One</w:t>
-      </w:r>
-      <w:proofErr w:type="spellEnd"/>
-      <w:r>
-        <w:t xml:space="preserve"> </w:t>
-      </w:r>
-      <w:proofErr w:type="spellStart"/>
-      <w:r>
-        <w:t>separate</w:t>
-      </w:r>
-      <w:proofErr w:type="spellEnd"/>
-      <w:r>
-        <w:t xml:space="preserve"> </w:t>
-      </w:r>
-      <w:proofErr w:type="spellStart"/>
-      <w:r>
-        <w:t>security</w:t>
-      </w:r>
-      <w:proofErr w:type="spellEnd"/>
-      <w:r>
-        <w:t xml:space="preserve"> </w:t>
-      </w:r>
-      <w:proofErr w:type="spellStart"/>
-      <w:r>
-        <w:t>group</w:t>
-      </w:r>
-      <w:proofErr w:type="spellEnd"/>
-      <w:r>
-        <w:t xml:space="preserve"> for SSH </w:t>
-      </w:r>
-      <w:proofErr w:type="spellStart"/>
-      <w:r>
-        <w:t>access</w:t>
-      </w:r>
-      <w:proofErr w:type="spellEnd"/>
-    </w:p>
-    <w:p>
-      <w:pPr>
-        <w:pStyle w:val="PargrafodaLista"/>
-      </w:pPr>
-      <w:r>
-        <w:t xml:space="preserve">- Time out: </w:t>
-      </w:r>
-      <w:proofErr w:type="spellStart"/>
-      <w:r>
-        <w:t>security</w:t>
-      </w:r>
-      <w:proofErr w:type="spellEnd"/>
-      <w:r>
-        <w:t xml:space="preserve"> </w:t>
-      </w:r>
-      <w:proofErr w:type="spellStart"/>
-      <w:r>
-        <w:t>group</w:t>
-      </w:r>
-      <w:proofErr w:type="spellEnd"/>
-      <w:r>
-        <w:t xml:space="preserve"> </w:t>
-      </w:r>
-      <w:proofErr w:type="spellStart"/>
-      <w:r>
-        <w:t>issue</w:t>
-      </w:r>
-      <w:proofErr w:type="spellEnd"/>
-    </w:p>
-    <w:p>
-      <w:pPr>
-        <w:pStyle w:val="PargrafodaLista"/>
-      </w:pPr>
-      <w:r>
-        <w:t xml:space="preserve">- Connection refuses </w:t>
-      </w:r>
-      <w:proofErr w:type="spellStart"/>
-      <w:r>
-        <w:t>error</w:t>
-      </w:r>
-      <w:proofErr w:type="spellEnd"/>
-      <w:r>
-        <w:t xml:space="preserve">: </w:t>
-      </w:r>
-      <w:proofErr w:type="spellStart"/>
-      <w:r>
-        <w:t>security</w:t>
-      </w:r>
-      <w:proofErr w:type="spellEnd"/>
-      <w:r>
-        <w:t xml:space="preserve"> </w:t>
-      </w:r>
-      <w:proofErr w:type="spellStart"/>
-      <w:r>
-        <w:t>group</w:t>
-      </w:r>
-      <w:proofErr w:type="spellEnd"/>
-      <w:r>
-        <w:t xml:space="preserve"> </w:t>
-      </w:r>
-      <w:proofErr w:type="spellStart"/>
-      <w:r>
-        <w:t>work</w:t>
-      </w:r>
-      <w:proofErr w:type="spellEnd"/>
-      <w:r>
-        <w:t xml:space="preserve">, its </w:t>
-      </w:r>
-      <w:proofErr w:type="spellStart"/>
-      <w:r>
-        <w:t>and</w:t>
-      </w:r>
-      <w:proofErr w:type="spellEnd"/>
-      <w:r>
-        <w:t xml:space="preserve"> </w:t>
-      </w:r>
-      <w:proofErr w:type="spellStart"/>
-      <w:r>
-        <w:t>error</w:t>
-      </w:r>
-      <w:proofErr w:type="spellEnd"/>
-      <w:r>
-        <w:t xml:space="preserve"> </w:t>
-      </w:r>
-      <w:proofErr w:type="spellStart"/>
-      <w:r>
-        <w:t>application</w:t>
-      </w:r>
-      <w:proofErr w:type="spellEnd"/>
-    </w:p>
-    <w:p>
-      <w:pPr>
-        <w:pStyle w:val="PargrafodaLista"/>
-      </w:pPr>
-      <w:r>
-        <w:t xml:space="preserve">- </w:t>
-      </w:r>
-      <w:proofErr w:type="spellStart"/>
-      <w:r>
-        <w:t>Inbound</w:t>
-      </w:r>
-      <w:proofErr w:type="spellEnd"/>
-      <w:r>
-        <w:t xml:space="preserve"> </w:t>
-      </w:r>
-      <w:proofErr w:type="spellStart"/>
-      <w:r>
-        <w:t>traffic</w:t>
-      </w:r>
-      <w:proofErr w:type="spellEnd"/>
-      <w:r>
-        <w:t xml:space="preserve"> </w:t>
-      </w:r>
-      <w:proofErr w:type="spellStart"/>
-      <w:r>
-        <w:t>is</w:t>
-      </w:r>
-      <w:proofErr w:type="spellEnd"/>
-      <w:r>
-        <w:t xml:space="preserve"> </w:t>
-      </w:r>
-      <w:proofErr w:type="spellStart"/>
-      <w:r>
-        <w:t>blocked</w:t>
-      </w:r>
-      <w:proofErr w:type="spellEnd"/>
-      <w:r>
-        <w:t xml:space="preserve"> </w:t>
-      </w:r>
-      <w:proofErr w:type="spellStart"/>
-      <w:r>
-        <w:t>by</w:t>
-      </w:r>
-      <w:proofErr w:type="spellEnd"/>
-      <w:r>
-        <w:t xml:space="preserve"> default</w:t>
-      </w:r>
-    </w:p>
-    <w:p>
-      <w:pPr>
-        <w:pStyle w:val="PargrafodaLista"/>
-      </w:pPr>
-      <w:r>
-        <w:t xml:space="preserve">- </w:t>
-      </w:r>
-      <w:proofErr w:type="spellStart"/>
-      <w:r>
-        <w:t>Outboung</w:t>
-      </w:r>
-      <w:proofErr w:type="spellEnd"/>
-      <w:r>
-        <w:t xml:space="preserve"> </w:t>
-      </w:r>
-      <w:proofErr w:type="spellStart"/>
-      <w:r>
-        <w:t>traffic</w:t>
-      </w:r>
-      <w:proofErr w:type="spellEnd"/>
-      <w:r>
-        <w:t xml:space="preserve"> </w:t>
-      </w:r>
-      <w:proofErr w:type="spellStart"/>
-      <w:r>
-        <w:t>is</w:t>
-      </w:r>
-      <w:proofErr w:type="spellEnd"/>
-      <w:r>
-        <w:t xml:space="preserve"> </w:t>
-      </w:r>
-      <w:proofErr w:type="spellStart"/>
-      <w:r>
-        <w:t>authorised</w:t>
-      </w:r>
-      <w:proofErr w:type="spellEnd"/>
-      <w:r>
-        <w:t xml:space="preserve"> </w:t>
-      </w:r>
-      <w:proofErr w:type="spellStart"/>
-      <w:r>
-        <w:t>by</w:t>
-      </w:r>
-      <w:proofErr w:type="spellEnd"/>
-      <w:r>
-        <w:t xml:space="preserve"> default</w:t>
-      </w:r>
-    </w:p>
-    <w:p>
-      <w:pPr>
-        <w:pStyle w:val="PargrafodaLista"/>
-      </w:pPr>
-    </w:p>
-    <w:p>
-      <w:pPr>
-        <w:pStyle w:val="PargrafodaLista"/>
-      </w:pPr>
-      <w:proofErr w:type="spellStart"/>
-      <w:r>
-        <w:t>Exam</w:t>
-      </w:r>
-      <w:proofErr w:type="spellEnd"/>
-      <w:r>
-        <w:t>:</w:t>
-      </w:r>
-    </w:p>
-    <w:p>
-      <w:pPr>
-        <w:pStyle w:val="PargrafodaLista"/>
-      </w:pPr>
-      <w:r>
-        <w:t>- 22 = SSH (</w:t>
-      </w:r>
-      <w:proofErr w:type="spellStart"/>
-      <w:r>
-        <w:t>Secure</w:t>
-      </w:r>
-      <w:proofErr w:type="spellEnd"/>
-      <w:r>
-        <w:t xml:space="preserve"> Shell) – log </w:t>
-      </w:r>
-      <w:proofErr w:type="spellStart"/>
-      <w:r>
-        <w:t>into</w:t>
-      </w:r>
-      <w:proofErr w:type="spellEnd"/>
-      <w:r>
-        <w:t xml:space="preserve"> a Linux </w:t>
+        <w:t xml:space="preserve">Não usa SSH </w:t>
+      </w:r>
+      <w:proofErr w:type="spellStart"/>
+      <w:r>
+        <w:t>key</w:t>
+      </w:r>
+      <w:proofErr w:type="spellEnd"/>
+      <w:r>
+        <w:t xml:space="preserve"> que a gente faz download manual. Usa um chave SSH temporária. </w:t>
+      </w:r>
+    </w:p>
+    <w:p>
+      <w:pPr>
+        <w:pStyle w:val="PargrafodaLista"/>
+      </w:pPr>
+    </w:p>
+    <w:p>
+      <w:pPr>
+        <w:pStyle w:val="PargrafodaLista"/>
+      </w:pPr>
+      <w:r>
+        <w:t xml:space="preserve">Security &gt; Security </w:t>
+      </w:r>
+      <w:proofErr w:type="spellStart"/>
+      <w:r>
+        <w:t>Group</w:t>
+      </w:r>
+      <w:proofErr w:type="spellEnd"/>
+    </w:p>
+    <w:p>
+      <w:pPr>
+        <w:pStyle w:val="PargrafodaLista"/>
+      </w:pPr>
+      <w:r>
+        <w:t xml:space="preserve">Se tirarmos o SSH </w:t>
+      </w:r>
+      <w:proofErr w:type="spellStart"/>
+      <w:r>
+        <w:t>inbound</w:t>
+      </w:r>
+      <w:proofErr w:type="spellEnd"/>
+      <w:r>
+        <w:t xml:space="preserve"> </w:t>
+      </w:r>
+      <w:proofErr w:type="spellStart"/>
+      <w:r>
+        <w:t>rules</w:t>
+      </w:r>
+      <w:proofErr w:type="spellEnd"/>
+      <w:r>
+        <w:t xml:space="preserve"> dá timeout e erros na conexão. </w:t>
+      </w:r>
+    </w:p>
+    <w:p>
+      <w:pPr>
+        <w:pStyle w:val="PargrafodaLista"/>
+      </w:pPr>
+    </w:p>
+    <w:p>
+      <w:pPr>
+        <w:pStyle w:val="PargrafodaLista"/>
+        <w:rPr>
+          <w:b/>
+        </w:rPr>
+      </w:pPr>
+      <w:r>
+        <w:rPr>
+          <w:b/>
+        </w:rPr>
+        <w:t xml:space="preserve">EC2 </w:t>
+      </w:r>
+      <w:proofErr w:type="spellStart"/>
+      <w:r>
+        <w:rPr>
+          <w:b/>
+        </w:rPr>
+        <w:t>Instances</w:t>
+      </w:r>
+      <w:proofErr w:type="spellEnd"/>
+      <w:r>
+        <w:rPr>
+          <w:b/>
+        </w:rPr>
+        <w:t xml:space="preserve"> -- IAM Roles</w:t>
+      </w:r>
+    </w:p>
+    <w:p>
+      <w:pPr>
+        <w:pStyle w:val="PargrafodaLista"/>
+      </w:pPr>
+    </w:p>
+    <w:p>
+      <w:pPr>
+        <w:pStyle w:val="PargrafodaLista"/>
+      </w:pPr>
+      <w:r>
+        <w:t xml:space="preserve">No exemplo: utilizando EC2 </w:t>
+      </w:r>
+      <w:proofErr w:type="spellStart"/>
+      <w:r>
+        <w:t>Instance</w:t>
+      </w:r>
+      <w:proofErr w:type="spellEnd"/>
+      <w:r>
+        <w:t xml:space="preserve"> Connect</w:t>
+      </w:r>
+    </w:p>
+    <w:p>
+      <w:pPr>
+        <w:pStyle w:val="PargrafodaLista"/>
+      </w:pPr>
+    </w:p>
+    <w:p>
+      <w:pPr>
+        <w:pStyle w:val="PargrafodaLista"/>
+      </w:pPr>
+      <w:proofErr w:type="spellStart"/>
+      <w:r>
+        <w:t>Aws</w:t>
+      </w:r>
+      <w:proofErr w:type="spellEnd"/>
+      <w:r>
+        <w:t xml:space="preserve"> –</w:t>
+      </w:r>
+      <w:proofErr w:type="spellStart"/>
+      <w:r>
+        <w:t>version</w:t>
+      </w:r>
+      <w:proofErr w:type="spellEnd"/>
+    </w:p>
+    <w:p>
+      <w:pPr>
+        <w:pStyle w:val="PargrafodaLista"/>
+      </w:pPr>
+      <w:proofErr w:type="spellStart"/>
+      <w:r>
+        <w:t>Aws</w:t>
+      </w:r>
+      <w:proofErr w:type="spellEnd"/>
+      <w:r>
+        <w:t xml:space="preserve"> iam </w:t>
+      </w:r>
+      <w:proofErr w:type="spellStart"/>
+      <w:r>
+        <w:t>list-users</w:t>
+      </w:r>
+      <w:proofErr w:type="spellEnd"/>
+    </w:p>
+    <w:p>
+      <w:pPr>
+        <w:pStyle w:val="PargrafodaLista"/>
+      </w:pPr>
+      <w:proofErr w:type="spellStart"/>
+      <w:r>
+        <w:t>Aws</w:t>
+      </w:r>
+      <w:proofErr w:type="spellEnd"/>
+      <w:r>
+        <w:t xml:space="preserve"> configure: não recomendável (nada recomendável) rodar o comando e colocar as informações de credenciais pois qualquer outra pessoa na nossa conta pode conectar no EC2 e recuperar o valor das nossas credenciais. </w:t>
+      </w:r>
+    </w:p>
+    <w:p>
+      <w:pPr>
+        <w:pStyle w:val="PargrafodaLista"/>
+      </w:pPr>
+    </w:p>
+    <w:p>
+      <w:pPr>
+        <w:pStyle w:val="PargrafodaLista"/>
+      </w:pPr>
+      <w:r>
+        <w:t>Então, vamos usar IAM Roles.</w:t>
+      </w:r>
+    </w:p>
+    <w:p>
+      <w:pPr>
+        <w:pStyle w:val="PargrafodaLista"/>
+      </w:pPr>
+      <w:r>
+        <w:t>Console: IAM Roles</w:t>
+      </w:r>
+    </w:p>
+    <w:p>
+      <w:pPr>
+        <w:pStyle w:val="PargrafodaLista"/>
+      </w:pPr>
+      <w:r>
+        <w:t>DemoRoleForEC2</w:t>
+      </w:r>
+    </w:p>
+    <w:p>
+      <w:pPr>
+        <w:pStyle w:val="PargrafodaLista"/>
+      </w:pPr>
+      <w:proofErr w:type="spellStart"/>
+      <w:r>
+        <w:t>Policy</w:t>
+      </w:r>
+      <w:proofErr w:type="spellEnd"/>
+      <w:r>
+        <w:t xml:space="preserve"> </w:t>
+      </w:r>
+      <w:proofErr w:type="spellStart"/>
+      <w:r>
+        <w:t>IAMReadOnlyAcces</w:t>
+      </w:r>
+      <w:proofErr w:type="spellEnd"/>
+    </w:p>
+    <w:p>
+      <w:pPr>
+        <w:pStyle w:val="PargrafodaLista"/>
+      </w:pPr>
+    </w:p>
+    <w:p>
+      <w:pPr>
+        <w:pStyle w:val="PargrafodaLista"/>
+      </w:pPr>
+      <w:proofErr w:type="spellStart"/>
+      <w:r>
+        <w:t>Attach</w:t>
+      </w:r>
+      <w:proofErr w:type="spellEnd"/>
+      <w:r>
+        <w:t xml:space="preserve"> </w:t>
+      </w:r>
+      <w:proofErr w:type="spellStart"/>
+      <w:r>
+        <w:t>this</w:t>
+      </w:r>
+      <w:proofErr w:type="spellEnd"/>
+      <w:r>
+        <w:t xml:space="preserve"> role in </w:t>
+      </w:r>
+      <w:proofErr w:type="spellStart"/>
+      <w:r>
+        <w:t>our</w:t>
+      </w:r>
+      <w:proofErr w:type="spellEnd"/>
+      <w:r>
+        <w:t xml:space="preserve"> EC2 </w:t>
       </w:r>
       <w:proofErr w:type="spellStart"/>
       <w:r>
         <w:t>instance</w:t>
       </w:r>
       <w:proofErr w:type="spellEnd"/>
-    </w:p>
-    <w:p>
-      <w:pPr>
-        <w:pStyle w:val="PargrafodaLista"/>
-      </w:pPr>
-      <w:r>
-        <w:t xml:space="preserve">- 21 = FTP (File </w:t>
-      </w:r>
-      <w:proofErr w:type="spellStart"/>
-      <w:r>
-        <w:t>Transfer</w:t>
-      </w:r>
-      <w:proofErr w:type="spellEnd"/>
-      <w:r>
-        <w:t xml:space="preserve"> </w:t>
-      </w:r>
-      <w:proofErr w:type="spellStart"/>
-      <w:r>
-        <w:t>Protocol</w:t>
-      </w:r>
-      <w:proofErr w:type="spellEnd"/>
-      <w:r>
-        <w:t xml:space="preserve">) – upload files </w:t>
-      </w:r>
-      <w:proofErr w:type="spellStart"/>
-      <w:r>
-        <w:t>into</w:t>
-      </w:r>
-      <w:proofErr w:type="spellEnd"/>
-      <w:r>
-        <w:t xml:space="preserve"> a file </w:t>
-      </w:r>
-      <w:proofErr w:type="spellStart"/>
-      <w:r>
-        <w:t>share</w:t>
-      </w:r>
-      <w:proofErr w:type="spellEnd"/>
-    </w:p>
-    <w:p>
-      <w:pPr>
-        <w:pStyle w:val="PargrafodaLista"/>
-      </w:pPr>
-      <w:r>
-        <w:t>- 22 = SFTP (</w:t>
-      </w:r>
-      <w:proofErr w:type="spellStart"/>
-      <w:r>
-        <w:t>Secure</w:t>
-      </w:r>
-      <w:proofErr w:type="spellEnd"/>
-      <w:r>
-        <w:t xml:space="preserve"> File </w:t>
-      </w:r>
-      <w:proofErr w:type="spellStart"/>
-      <w:r>
-        <w:t>Transfer</w:t>
-      </w:r>
-      <w:proofErr w:type="spellEnd"/>
-      <w:r>
-        <w:t xml:space="preserve"> </w:t>
-      </w:r>
-      <w:proofErr w:type="spellStart"/>
-      <w:r>
-        <w:t>Protocol</w:t>
-      </w:r>
-      <w:proofErr w:type="spellEnd"/>
-      <w:r>
-        <w:t xml:space="preserve">) – upload files </w:t>
-      </w:r>
-      <w:proofErr w:type="spellStart"/>
-      <w:r>
-        <w:t>using</w:t>
-      </w:r>
-      <w:proofErr w:type="spellEnd"/>
-      <w:r>
-        <w:t xml:space="preserve"> SSH</w:t>
-      </w:r>
-    </w:p>
-    <w:p>
-      <w:pPr>
-        <w:pStyle w:val="PargrafodaLista"/>
-      </w:pPr>
-      <w:r>
-        <w:t xml:space="preserve">- 80 = HTTP – </w:t>
-      </w:r>
-      <w:proofErr w:type="spellStart"/>
-      <w:r>
-        <w:t>access</w:t>
-      </w:r>
-      <w:proofErr w:type="spellEnd"/>
-      <w:r>
-        <w:t xml:space="preserve"> </w:t>
-      </w:r>
-      <w:proofErr w:type="spellStart"/>
-      <w:r>
-        <w:t>unsecured</w:t>
-      </w:r>
-      <w:proofErr w:type="spellEnd"/>
-      <w:r>
-        <w:t xml:space="preserve"> websites</w:t>
-      </w:r>
-    </w:p>
-    <w:p>
-      <w:pPr>
-        <w:pStyle w:val="PargrafodaLista"/>
-      </w:pPr>
-      <w:r>
-        <w:t>- 443 = HTTPS</w:t>
-      </w:r>
-      <w:proofErr w:type="gramStart"/>
-      <w:r>
-        <w:t xml:space="preserve">  </w:t>
-      </w:r>
-      <w:proofErr w:type="gramEnd"/>
-      <w:r>
-        <w:t xml:space="preserve">- </w:t>
-      </w:r>
-      <w:proofErr w:type="spellStart"/>
-      <w:r>
-        <w:t>access</w:t>
-      </w:r>
-      <w:proofErr w:type="spellEnd"/>
-      <w:r>
-        <w:t xml:space="preserve"> </w:t>
-      </w:r>
-      <w:proofErr w:type="spellStart"/>
-      <w:r>
-        <w:t>secured</w:t>
-      </w:r>
-      <w:proofErr w:type="spellEnd"/>
-      <w:r>
-        <w:t xml:space="preserve"> websites</w:t>
-      </w:r>
-    </w:p>
-    <w:p>
-      <w:pPr>
-        <w:pStyle w:val="PargrafodaLista"/>
-      </w:pPr>
-      <w:r>
-        <w:t xml:space="preserve">- 3389 = RDP (Remote Desktop </w:t>
-      </w:r>
-      <w:proofErr w:type="spellStart"/>
-      <w:r>
-        <w:t>Protocol</w:t>
-      </w:r>
-      <w:proofErr w:type="spellEnd"/>
-      <w:r>
-        <w:t xml:space="preserve">) – log </w:t>
-      </w:r>
-      <w:proofErr w:type="spellStart"/>
-      <w:r>
-        <w:t>into</w:t>
-      </w:r>
-      <w:proofErr w:type="spellEnd"/>
-      <w:r>
-        <w:t xml:space="preserve"> a Windows </w:t>
-      </w:r>
-      <w:proofErr w:type="spellStart"/>
-      <w:r>
-        <w:t>instance</w:t>
-      </w:r>
-      <w:proofErr w:type="spellEnd"/>
-    </w:p>
-    <w:p>
-      <w:pPr>
-        <w:pStyle w:val="PargrafodaLista"/>
-      </w:pPr>
-    </w:p>
-    <w:p>
-      <w:pPr>
-        <w:pStyle w:val="PargrafodaLista"/>
-        <w:rPr>
-          <w:b/>
-          <w:sz w:val="24"/>
-        </w:rPr>
-      </w:pPr>
-      <w:r>
-        <w:rPr>
-          <w:b/>
-          <w:sz w:val="24"/>
-        </w:rPr>
-        <w:t>SSH Overview</w:t>
-      </w:r>
-    </w:p>
-    <w:p>
-      <w:pPr>
-        <w:pStyle w:val="PargrafodaLista"/>
-      </w:pPr>
-    </w:p>
-    <w:p>
-      <w:pPr>
-        <w:pStyle w:val="PargrafodaLista"/>
-      </w:pPr>
-      <w:r>
-        <w:t xml:space="preserve">Como conectamos dentro do servidor para realizar manutenção ou ação. </w:t>
-      </w:r>
-    </w:p>
-    <w:p>
-      <w:pPr>
-        <w:pStyle w:val="PargrafodaLista"/>
-      </w:pPr>
-    </w:p>
-    <w:p>
-      <w:pPr>
-        <w:pStyle w:val="PargrafodaLista"/>
-      </w:pPr>
-      <w:r>
-        <w:t xml:space="preserve">Linux Servers -&gt; SSH </w:t>
-      </w:r>
-    </w:p>
-    <w:p>
-      <w:pPr>
-        <w:pStyle w:val="PargrafodaLista"/>
-      </w:pPr>
-      <w:r>
-        <w:t xml:space="preserve">Depende do SO do computador </w:t>
-      </w:r>
-    </w:p>
-    <w:p>
-      <w:pPr>
-        <w:pStyle w:val="PargrafodaLista"/>
-      </w:pPr>
-      <w:r>
-        <w:t xml:space="preserve">Mac – SSH, EC2 </w:t>
-      </w:r>
-      <w:proofErr w:type="spellStart"/>
-      <w:r>
-        <w:t>Instance</w:t>
-      </w:r>
-      <w:proofErr w:type="spellEnd"/>
-      <w:r>
-        <w:t xml:space="preserve"> Connect</w:t>
-      </w:r>
-    </w:p>
-    <w:p>
-      <w:pPr>
-        <w:pStyle w:val="PargrafodaLista"/>
-      </w:pPr>
-      <w:r>
-        <w:t xml:space="preserve">Linux – SSH, EC2 </w:t>
-      </w:r>
-      <w:proofErr w:type="spellStart"/>
-      <w:r>
-        <w:t>Instance</w:t>
-      </w:r>
-      <w:proofErr w:type="spellEnd"/>
-      <w:r>
-        <w:t xml:space="preserve"> Connect</w:t>
-      </w:r>
-    </w:p>
-    <w:p>
-      <w:pPr>
-        <w:pStyle w:val="PargrafodaLista"/>
-      </w:pPr>
-      <w:r>
-        <w:t xml:space="preserve">Windows – PUTTY, EC2 </w:t>
-      </w:r>
-      <w:proofErr w:type="spellStart"/>
-      <w:r>
-        <w:t>Instance</w:t>
-      </w:r>
-      <w:proofErr w:type="spellEnd"/>
-      <w:r>
-        <w:t xml:space="preserve"> Connect</w:t>
-      </w:r>
-    </w:p>
-    <w:p>
-      <w:pPr>
-        <w:pStyle w:val="PargrafodaLista"/>
-      </w:pPr>
-      <w:r>
-        <w:t xml:space="preserve">Windows&gt;10 – SSH, PUTTY, EC2 </w:t>
-      </w:r>
-      <w:proofErr w:type="spellStart"/>
-      <w:r>
-        <w:t>Instance</w:t>
-      </w:r>
-      <w:proofErr w:type="spellEnd"/>
-      <w:r>
-        <w:t xml:space="preserve"> Connect</w:t>
-      </w:r>
-    </w:p>
-    <w:p>
-      <w:pPr>
-        <w:pStyle w:val="PargrafodaLista"/>
-      </w:pPr>
-    </w:p>
-    <w:p>
-      <w:pPr>
-        <w:pStyle w:val="PargrafodaLista"/>
-      </w:pPr>
-      <w:r>
-        <w:t xml:space="preserve">EC2 </w:t>
-      </w:r>
-      <w:proofErr w:type="spellStart"/>
-      <w:r>
-        <w:t>Instance</w:t>
-      </w:r>
-      <w:proofErr w:type="spellEnd"/>
-      <w:r>
-        <w:t xml:space="preserve"> Connect: usa o navegador </w:t>
-      </w:r>
-      <w:proofErr w:type="spellStart"/>
-      <w:r>
-        <w:t>browse</w:t>
-      </w:r>
-      <w:proofErr w:type="spellEnd"/>
-      <w:r>
-        <w:t xml:space="preserve"> para conectar a instancia EC2.</w:t>
-      </w:r>
-    </w:p>
-    <w:p>
-      <w:pPr>
-        <w:pStyle w:val="PargrafodaLista"/>
-      </w:pPr>
-      <w:r>
-        <w:t xml:space="preserve">Funciona apenas com </w:t>
-      </w:r>
-      <w:proofErr w:type="spellStart"/>
-      <w:r>
-        <w:t>Amazon</w:t>
-      </w:r>
-      <w:proofErr w:type="spellEnd"/>
-      <w:r>
-        <w:t xml:space="preserve"> NX2.</w:t>
-      </w:r>
-    </w:p>
-    <w:p>
-      <w:pPr>
-        <w:pStyle w:val="PargrafodaLista"/>
-      </w:pPr>
-    </w:p>
-    <w:p>
-      <w:pPr>
-        <w:pStyle w:val="PargrafodaLista"/>
-      </w:pPr>
-      <w:r>
-        <w:rPr>
-          <w:b/>
-        </w:rPr>
-        <w:t>SSH troubleshooting</w:t>
-      </w:r>
-      <w:r>
-        <w:t xml:space="preserve"> – acontece bastante problema para configurar ou executar.</w:t>
-      </w:r>
-    </w:p>
-    <w:p>
-      <w:pPr>
-        <w:pStyle w:val="PargrafodaLista"/>
-      </w:pPr>
-    </w:p>
-    <w:p>
-      <w:pPr>
-        <w:pStyle w:val="PargrafodaLista"/>
-        <w:rPr>
-          <w:b/>
-        </w:rPr>
-      </w:pPr>
-      <w:r>
-        <w:rPr>
-          <w:b/>
-        </w:rPr>
-        <w:t>SSH in Windows</w:t>
-      </w:r>
-    </w:p>
-    <w:p>
-      <w:pPr>
-        <w:pStyle w:val="PargrafodaLista"/>
-      </w:pPr>
-      <w:proofErr w:type="spellStart"/>
-      <w:r>
-        <w:t>Allow</w:t>
-      </w:r>
-      <w:proofErr w:type="spellEnd"/>
-      <w:r>
-        <w:t xml:space="preserve"> </w:t>
-      </w:r>
-      <w:proofErr w:type="spellStart"/>
-      <w:r>
-        <w:t>us</w:t>
-      </w:r>
-      <w:proofErr w:type="spellEnd"/>
-      <w:r>
-        <w:t xml:space="preserve"> </w:t>
-      </w:r>
-      <w:proofErr w:type="spellStart"/>
-      <w:r>
-        <w:t>to</w:t>
-      </w:r>
-      <w:proofErr w:type="spellEnd"/>
-      <w:r>
-        <w:t xml:space="preserve"> </w:t>
-      </w:r>
-      <w:proofErr w:type="spellStart"/>
-      <w:r>
-        <w:t>control</w:t>
-      </w:r>
-      <w:proofErr w:type="spellEnd"/>
-      <w:r>
-        <w:t xml:space="preserve"> a </w:t>
-      </w:r>
-      <w:proofErr w:type="spellStart"/>
-      <w:r>
-        <w:t>remote</w:t>
-      </w:r>
-      <w:proofErr w:type="spellEnd"/>
-      <w:r>
-        <w:t xml:space="preserve"> </w:t>
-      </w:r>
-      <w:proofErr w:type="spellStart"/>
-      <w:r>
-        <w:t>machine</w:t>
-      </w:r>
-      <w:proofErr w:type="spellEnd"/>
-      <w:r>
-        <w:t xml:space="preserve">, </w:t>
-      </w:r>
-      <w:proofErr w:type="spellStart"/>
-      <w:r>
-        <w:t>all</w:t>
-      </w:r>
-      <w:proofErr w:type="spellEnd"/>
-      <w:r>
-        <w:t xml:space="preserve"> </w:t>
-      </w:r>
-      <w:proofErr w:type="spellStart"/>
-      <w:r>
-        <w:t>using</w:t>
-      </w:r>
-      <w:proofErr w:type="spellEnd"/>
-      <w:r>
-        <w:t xml:space="preserve"> </w:t>
-      </w:r>
-      <w:proofErr w:type="spellStart"/>
-      <w:r>
-        <w:t>command</w:t>
-      </w:r>
-      <w:proofErr w:type="spellEnd"/>
-      <w:r>
-        <w:t xml:space="preserve"> </w:t>
-      </w:r>
-      <w:proofErr w:type="spellStart"/>
-      <w:r>
-        <w:t>line</w:t>
+      <w:r>
+        <w:t xml:space="preserve"> </w:t>
+      </w:r>
+      <w:proofErr w:type="spellStart"/>
+      <w:r>
+        <w:t>type</w:t>
       </w:r>
       <w:proofErr w:type="spellEnd"/>
       <w:r>
@@ -2635,131 +3021,27 @@
       <w:pPr>
         <w:pStyle w:val="PargrafodaLista"/>
       </w:pPr>
-      <w:r>
-        <w:t>Permite que a gente controle a máquina usando comando de linha.</w:t>
-      </w:r>
-    </w:p>
-    <w:p>
-      <w:pPr>
-        <w:pStyle w:val="PargrafodaLista"/>
-      </w:pPr>
-    </w:p>
-    <w:p>
-      <w:pPr>
-        <w:pStyle w:val="PargrafodaLista"/>
-      </w:pPr>
-      <w:r>
-        <w:t xml:space="preserve">EC2 </w:t>
-      </w:r>
-      <w:proofErr w:type="spellStart"/>
-      <w:r>
-        <w:t>Instance</w:t>
-      </w:r>
-      <w:proofErr w:type="spellEnd"/>
-      <w:r>
-        <w:t xml:space="preserve"> Connect: “Connect” &gt; EC2 </w:t>
-      </w:r>
-      <w:proofErr w:type="spellStart"/>
-      <w:r>
-        <w:t>Instance</w:t>
-      </w:r>
-      <w:proofErr w:type="spellEnd"/>
-      <w:r>
-        <w:t xml:space="preserve"> Connect (</w:t>
-      </w:r>
-      <w:proofErr w:type="spellStart"/>
-      <w:r>
-        <w:t>specify</w:t>
-      </w:r>
-      <w:proofErr w:type="spellEnd"/>
-      <w:r>
-        <w:t xml:space="preserve"> </w:t>
-      </w:r>
-      <w:proofErr w:type="spellStart"/>
-      <w:r>
-        <w:t>user</w:t>
-      </w:r>
-      <w:proofErr w:type="spellEnd"/>
-      <w:r>
-        <w:t xml:space="preserve"> </w:t>
-      </w:r>
-      <w:proofErr w:type="spellStart"/>
-      <w:r>
-        <w:t>name</w:t>
-      </w:r>
-      <w:proofErr w:type="spellEnd"/>
-      <w:r>
-        <w:t>)</w:t>
-      </w:r>
-    </w:p>
-    <w:p>
-      <w:pPr>
-        <w:pStyle w:val="PargrafodaLista"/>
-      </w:pPr>
-    </w:p>
-    <w:p>
-      <w:pPr>
-        <w:pStyle w:val="PargrafodaLista"/>
-      </w:pPr>
-    </w:p>
-    <w:p>
-      <w:pPr>
-        <w:pStyle w:val="PargrafodaLista"/>
-      </w:pPr>
-    </w:p>
-    <w:p>
-      <w:pPr>
-        <w:pStyle w:val="PargrafodaLista"/>
-      </w:pPr>
-    </w:p>
-    <w:p>
-      <w:pPr>
-        <w:pStyle w:val="PargrafodaLista"/>
-      </w:pPr>
-    </w:p>
-    <w:p>
-      <w:pPr>
-        <w:pStyle w:val="PargrafodaLista"/>
-      </w:pPr>
-    </w:p>
-    <w:p>
-      <w:pPr>
-        <w:pStyle w:val="PargrafodaLista"/>
-      </w:pPr>
-    </w:p>
-    <w:p>
-      <w:pPr>
-        <w:pStyle w:val="PargrafodaLista"/>
-      </w:pPr>
-    </w:p>
-    <w:p>
-      <w:pPr>
-        <w:pStyle w:val="PargrafodaLista"/>
-      </w:pPr>
-    </w:p>
-    <w:p>
-      <w:pPr>
-        <w:pStyle w:val="PargrafodaLista"/>
-      </w:pPr>
-    </w:p>
-    <w:p>
-      <w:pPr>
-        <w:pStyle w:val="PargrafodaLista"/>
-      </w:pPr>
-    </w:p>
-    <w:p>
-      <w:pPr>
-        <w:pStyle w:val="PargrafodaLista"/>
-      </w:pPr>
-      <w:r>
-        <w:lastRenderedPageBreak/>
-        <w:t xml:space="preserve">EC2 </w:t>
-      </w:r>
-      <w:proofErr w:type="spellStart"/>
-      <w:r>
-        <w:t>Instance</w:t>
-      </w:r>
-      <w:proofErr w:type="spellEnd"/>
+    </w:p>
+    <w:p>
+      <w:pPr>
+        <w:pStyle w:val="PargrafodaLista"/>
+      </w:pPr>
+      <w:r>
+        <w:t xml:space="preserve">EC2 &gt; ACTION &gt; SECURITY &gt; </w:t>
+      </w:r>
+      <w:proofErr w:type="spellStart"/>
+      <w:r>
+        <w:t>Choose</w:t>
+      </w:r>
+      <w:proofErr w:type="spellEnd"/>
+      <w:r>
+        <w:t xml:space="preserve"> de IAM Role</w:t>
+      </w:r>
+    </w:p>
+    <w:p>
+      <w:pPr>
+        <w:pStyle w:val="PargrafodaLista"/>
+      </w:pPr>
     </w:p>
     <w:p>
       <w:pPr>
@@ -2770,11 +3052,12 @@
           <w:noProof/>
           <w:lang w:eastAsia="pt-BR"/>
         </w:rPr>
+        <w:lastRenderedPageBreak/>
         <w:drawing>
-          <wp:inline distT="0" distB="0" distL="0" distR="0">
-            <wp:extent cx="3583845" cy="2156460"/>
-            <wp:effectExtent l="0" t="0" r="0" b="0"/>
-            <wp:docPr id="3" name="Imagem 3"/>
+          <wp:inline distT="0" distB="0" distL="0" distR="0" wp14:anchorId="2E1C4D96" wp14:editId="0ED92C5E">
+            <wp:extent cx="5400040" cy="2395855"/>
+            <wp:effectExtent l="0" t="0" r="0" b="4445"/>
+            <wp:docPr id="4" name="Imagem 4"/>
             <wp:cNvGraphicFramePr>
               <a:graphicFrameLocks xmlns:a="http://schemas.openxmlformats.org/drawingml/2006/main" noChangeAspect="1"/>
             </wp:cNvGraphicFramePr>
@@ -2794,347 +3077,6 @@
                   <pic:spPr>
                     <a:xfrm>
                       <a:off x="0" y="0"/>
-                      <a:ext cx="3586822" cy="2158251"/>
-                    </a:xfrm>
-                    <a:prstGeom prst="rect">
-                      <a:avLst/>
-                    </a:prstGeom>
-                  </pic:spPr>
-                </pic:pic>
-              </a:graphicData>
-            </a:graphic>
-          </wp:inline>
-        </w:drawing>
-      </w:r>
-    </w:p>
-    <w:p>
-      <w:pPr>
-        <w:pStyle w:val="PargrafodaLista"/>
-      </w:pPr>
-    </w:p>
-    <w:p>
-      <w:pPr>
-        <w:pStyle w:val="PargrafodaLista"/>
-      </w:pPr>
-      <w:r>
-        <w:t xml:space="preserve">Não usa SSH </w:t>
-      </w:r>
-      <w:proofErr w:type="spellStart"/>
-      <w:r>
-        <w:t>key</w:t>
-      </w:r>
-      <w:proofErr w:type="spellEnd"/>
-      <w:r>
-        <w:t xml:space="preserve"> que a gente faz download manual. Usa um chave SSH temporária. </w:t>
-      </w:r>
-    </w:p>
-    <w:p>
-      <w:pPr>
-        <w:pStyle w:val="PargrafodaLista"/>
-      </w:pPr>
-    </w:p>
-    <w:p>
-      <w:pPr>
-        <w:pStyle w:val="PargrafodaLista"/>
-      </w:pPr>
-      <w:r>
-        <w:t xml:space="preserve">Security &gt; Security </w:t>
-      </w:r>
-      <w:proofErr w:type="spellStart"/>
-      <w:r>
-        <w:t>Group</w:t>
-      </w:r>
-      <w:proofErr w:type="spellEnd"/>
-    </w:p>
-    <w:p>
-      <w:pPr>
-        <w:pStyle w:val="PargrafodaLista"/>
-      </w:pPr>
-      <w:r>
-        <w:t xml:space="preserve">Se tirarmos o SSH </w:t>
-      </w:r>
-      <w:proofErr w:type="spellStart"/>
-      <w:r>
-        <w:t>inbound</w:t>
-      </w:r>
-      <w:proofErr w:type="spellEnd"/>
-      <w:r>
-        <w:t xml:space="preserve"> </w:t>
-      </w:r>
-      <w:proofErr w:type="spellStart"/>
-      <w:r>
-        <w:t>rules</w:t>
-      </w:r>
-      <w:proofErr w:type="spellEnd"/>
-      <w:r>
-        <w:t xml:space="preserve"> dá timeout e erros na conexão. </w:t>
-      </w:r>
-    </w:p>
-    <w:p>
-      <w:pPr>
-        <w:pStyle w:val="PargrafodaLista"/>
-      </w:pPr>
-    </w:p>
-    <w:p>
-      <w:pPr>
-        <w:pStyle w:val="PargrafodaLista"/>
-        <w:rPr>
-          <w:b/>
-        </w:rPr>
-      </w:pPr>
-      <w:r>
-        <w:rPr>
-          <w:b/>
-        </w:rPr>
-        <w:t xml:space="preserve">EC2 </w:t>
-      </w:r>
-      <w:proofErr w:type="spellStart"/>
-      <w:r>
-        <w:rPr>
-          <w:b/>
-        </w:rPr>
-        <w:t>Instances</w:t>
-      </w:r>
-      <w:proofErr w:type="spellEnd"/>
-      <w:r>
-        <w:rPr>
-          <w:b/>
-        </w:rPr>
-        <w:t xml:space="preserve"> -- IAM Roles</w:t>
-      </w:r>
-    </w:p>
-    <w:p>
-      <w:pPr>
-        <w:pStyle w:val="PargrafodaLista"/>
-      </w:pPr>
-    </w:p>
-    <w:p>
-      <w:pPr>
-        <w:pStyle w:val="PargrafodaLista"/>
-      </w:pPr>
-      <w:r>
-        <w:t xml:space="preserve">No exemplo: utilizando EC2 </w:t>
-      </w:r>
-      <w:proofErr w:type="spellStart"/>
-      <w:r>
-        <w:t>Instance</w:t>
-      </w:r>
-      <w:proofErr w:type="spellEnd"/>
-      <w:r>
-        <w:t xml:space="preserve"> Connect</w:t>
-      </w:r>
-    </w:p>
-    <w:p>
-      <w:pPr>
-        <w:pStyle w:val="PargrafodaLista"/>
-      </w:pPr>
-    </w:p>
-    <w:p>
-      <w:pPr>
-        <w:pStyle w:val="PargrafodaLista"/>
-      </w:pPr>
-      <w:proofErr w:type="spellStart"/>
-      <w:r>
-        <w:t>Aws</w:t>
-      </w:r>
-      <w:proofErr w:type="spellEnd"/>
-      <w:r>
-        <w:t xml:space="preserve"> –</w:t>
-      </w:r>
-      <w:proofErr w:type="spellStart"/>
-      <w:r>
-        <w:t>version</w:t>
-      </w:r>
-      <w:proofErr w:type="spellEnd"/>
-    </w:p>
-    <w:p>
-      <w:pPr>
-        <w:pStyle w:val="PargrafodaLista"/>
-      </w:pPr>
-      <w:proofErr w:type="spellStart"/>
-      <w:r>
-        <w:t>Aws</w:t>
-      </w:r>
-      <w:proofErr w:type="spellEnd"/>
-      <w:r>
-        <w:t xml:space="preserve"> iam </w:t>
-      </w:r>
-      <w:proofErr w:type="spellStart"/>
-      <w:r>
-        <w:t>list-users</w:t>
-      </w:r>
-      <w:proofErr w:type="spellEnd"/>
-    </w:p>
-    <w:p>
-      <w:pPr>
-        <w:pStyle w:val="PargrafodaLista"/>
-      </w:pPr>
-      <w:proofErr w:type="spellStart"/>
-      <w:r>
-        <w:t>Aws</w:t>
-      </w:r>
-      <w:proofErr w:type="spellEnd"/>
-      <w:r>
-        <w:t xml:space="preserve"> configure: não recomendável (nada recomendável) rodar o comando e colocar as informações de credenciais pois qualquer outra pessoa na nossa conta pode conectar no EC2 e recuperar o valor das nossas credenciais. </w:t>
-      </w:r>
-    </w:p>
-    <w:p>
-      <w:pPr>
-        <w:pStyle w:val="PargrafodaLista"/>
-      </w:pPr>
-    </w:p>
-    <w:p>
-      <w:pPr>
-        <w:pStyle w:val="PargrafodaLista"/>
-      </w:pPr>
-      <w:r>
-        <w:t>Então, vamos usar IAM Roles.</w:t>
-      </w:r>
-    </w:p>
-    <w:p>
-      <w:pPr>
-        <w:pStyle w:val="PargrafodaLista"/>
-      </w:pPr>
-      <w:r>
-        <w:t>Console: IAM Roles</w:t>
-      </w:r>
-    </w:p>
-    <w:p>
-      <w:pPr>
-        <w:pStyle w:val="PargrafodaLista"/>
-      </w:pPr>
-      <w:r>
-        <w:t>DemoRoleForEC2</w:t>
-      </w:r>
-    </w:p>
-    <w:p>
-      <w:pPr>
-        <w:pStyle w:val="PargrafodaLista"/>
-      </w:pPr>
-      <w:proofErr w:type="spellStart"/>
-      <w:r>
-        <w:t>Policy</w:t>
-      </w:r>
-      <w:proofErr w:type="spellEnd"/>
-      <w:r>
-        <w:t xml:space="preserve"> </w:t>
-      </w:r>
-      <w:proofErr w:type="spellStart"/>
-      <w:r>
-        <w:t>IAMReadOnlyAcces</w:t>
-      </w:r>
-      <w:proofErr w:type="spellEnd"/>
-    </w:p>
-    <w:p>
-      <w:pPr>
-        <w:pStyle w:val="PargrafodaLista"/>
-      </w:pPr>
-    </w:p>
-    <w:p>
-      <w:pPr>
-        <w:pStyle w:val="PargrafodaLista"/>
-      </w:pPr>
-      <w:proofErr w:type="spellStart"/>
-      <w:r>
-        <w:t>Attach</w:t>
-      </w:r>
-      <w:proofErr w:type="spellEnd"/>
-      <w:r>
-        <w:t xml:space="preserve"> </w:t>
-      </w:r>
-      <w:proofErr w:type="spellStart"/>
-      <w:r>
-        <w:t>this</w:t>
-      </w:r>
-      <w:proofErr w:type="spellEnd"/>
-      <w:r>
-        <w:t xml:space="preserve"> role in </w:t>
-      </w:r>
-      <w:proofErr w:type="spellStart"/>
-      <w:r>
-        <w:t>our</w:t>
-      </w:r>
-      <w:proofErr w:type="spellEnd"/>
-      <w:r>
-        <w:t xml:space="preserve"> EC2 </w:t>
-      </w:r>
-      <w:proofErr w:type="spellStart"/>
-      <w:r>
-        <w:t>instance</w:t>
-      </w:r>
-      <w:proofErr w:type="spellEnd"/>
-      <w:r>
-        <w:t xml:space="preserve"> </w:t>
-      </w:r>
-      <w:proofErr w:type="spellStart"/>
-      <w:r>
-        <w:t>type</w:t>
-      </w:r>
-      <w:proofErr w:type="spellEnd"/>
-      <w:r>
-        <w:t xml:space="preserve">. </w:t>
-      </w:r>
-    </w:p>
-    <w:p>
-      <w:pPr>
-        <w:pStyle w:val="PargrafodaLista"/>
-      </w:pPr>
-    </w:p>
-    <w:p>
-      <w:pPr>
-        <w:pStyle w:val="PargrafodaLista"/>
-      </w:pPr>
-      <w:r>
-        <w:t xml:space="preserve">EC2 &gt; ACTION &gt; SECURITY &gt; </w:t>
-      </w:r>
-      <w:proofErr w:type="spellStart"/>
-      <w:r>
-        <w:t>Choose</w:t>
-      </w:r>
-      <w:proofErr w:type="spellEnd"/>
-      <w:r>
-        <w:t xml:space="preserve"> de IAM Role</w:t>
-      </w:r>
-    </w:p>
-    <w:p>
-      <w:pPr>
-        <w:pStyle w:val="PargrafodaLista"/>
-      </w:pPr>
-    </w:p>
-    <w:p>
-      <w:pPr>
-        <w:pStyle w:val="PargrafodaLista"/>
-      </w:pPr>
-      <w:r>
-        <w:rPr>
-          <w:noProof/>
-          <w:lang w:eastAsia="pt-BR"/>
-        </w:rPr>
-        <w:lastRenderedPageBreak/>
-        <w:drawing>
-          <wp:inline distT="0" distB="0" distL="0" distR="0">
-            <wp:extent cx="5400040" cy="2395855"/>
-            <wp:effectExtent l="0" t="0" r="0" b="4445"/>
-            <wp:docPr id="4" name="Imagem 4"/>
-            <wp:cNvGraphicFramePr>
-              <a:graphicFrameLocks xmlns:a="http://schemas.openxmlformats.org/drawingml/2006/main" noChangeAspect="1"/>
-            </wp:cNvGraphicFramePr>
-            <a:graphic xmlns:a="http://schemas.openxmlformats.org/drawingml/2006/main">
-              <a:graphicData uri="http://schemas.openxmlformats.org/drawingml/2006/picture">
-                <pic:pic xmlns:pic="http://schemas.openxmlformats.org/drawingml/2006/picture">
-                  <pic:nvPicPr>
-                    <pic:cNvPr id="1" name=""/>
-                    <pic:cNvPicPr/>
-                  </pic:nvPicPr>
-                  <pic:blipFill>
-                    <a:blip r:embed="rId9"/>
-                    <a:stretch>
-                      <a:fillRect/>
-                    </a:stretch>
-                  </pic:blipFill>
-                  <pic:spPr>
-                    <a:xfrm>
-                      <a:off x="0" y="0"/>
                       <a:ext cx="5400040" cy="2395855"/>
                     </a:xfrm>
                     <a:prstGeom prst="rect">
@@ -3300,12 +3242,10 @@
         <w:t xml:space="preserve"> </w:t>
       </w:r>
       <w:proofErr w:type="spellStart"/>
-      <w:proofErr w:type="gramStart"/>
       <w:r>
         <w:t>pricing</w:t>
       </w:r>
       <w:proofErr w:type="spellEnd"/>
-      <w:proofErr w:type="gramEnd"/>
     </w:p>
     <w:p>
       <w:pPr>
@@ -3462,12 +3402,10 @@
         <w:t>where</w:t>
       </w:r>
       <w:proofErr w:type="spellEnd"/>
-      <w:proofErr w:type="gramStart"/>
       <w:r>
         <w:t xml:space="preserve">  </w:t>
       </w:r>
       <w:proofErr w:type="spellStart"/>
-      <w:proofErr w:type="gramEnd"/>
       <w:r>
         <w:t>you</w:t>
       </w:r>
@@ -3559,15 +3497,7 @@
       </w:r>
       <w:proofErr w:type="spellEnd"/>
       <w:r>
-        <w:t xml:space="preserve"> </w:t>
-      </w:r>
-      <w:proofErr w:type="gramStart"/>
-      <w:r>
-        <w:t>1</w:t>
-      </w:r>
-      <w:proofErr w:type="gramEnd"/>
-      <w:r>
-        <w:t xml:space="preserve"> </w:t>
+        <w:t xml:space="preserve"> 1 </w:t>
       </w:r>
       <w:proofErr w:type="spellStart"/>
       <w:r>
@@ -3740,15 +3670,7 @@
       </w:r>
       <w:proofErr w:type="spellEnd"/>
       <w:r>
-        <w:t xml:space="preserve"> </w:t>
-      </w:r>
-      <w:proofErr w:type="gramStart"/>
-      <w:r>
-        <w:t>3</w:t>
-      </w:r>
-      <w:proofErr w:type="gramEnd"/>
-      <w:r>
-        <w:t xml:space="preserve"> </w:t>
+        <w:t xml:space="preserve"> 3 </w:t>
       </w:r>
       <w:proofErr w:type="spellStart"/>
       <w:r>
@@ -3828,12 +3750,10 @@
         <w:t xml:space="preserve"> </w:t>
       </w:r>
       <w:proofErr w:type="spellStart"/>
-      <w:proofErr w:type="gramStart"/>
       <w:r>
         <w:t>type</w:t>
       </w:r>
       <w:proofErr w:type="spellEnd"/>
-      <w:proofErr w:type="gramEnd"/>
     </w:p>
     <w:p>
       <w:proofErr w:type="spellStart"/>
@@ -3892,8 +3812,6 @@
       <w:r>
         <w:t>)</w:t>
       </w:r>
-      <w:bookmarkStart w:id="0" w:name="_GoBack"/>
-      <w:bookmarkEnd w:id="0"/>
     </w:p>
     <w:p/>
     <w:p>
@@ -3963,13 +3881,8 @@
       </w:r>
       <w:proofErr w:type="spellEnd"/>
       <w:r>
-        <w:t xml:space="preserve"> (menos confiável</w:t>
-      </w:r>
-      <w:proofErr w:type="gramStart"/>
-      <w:r>
-        <w:t>)</w:t>
-      </w:r>
-      <w:proofErr w:type="gramEnd"/>
+        <w:t xml:space="preserve"> (menos confiável)</w:t>
+      </w:r>
     </w:p>
     <w:p>
       <w:pPr>
@@ -4006,15 +3919,7 @@
       </w:r>
       <w:proofErr w:type="spellEnd"/>
       <w:r>
-        <w:t xml:space="preserve"> </w:t>
-      </w:r>
-      <w:proofErr w:type="gramStart"/>
-      <w:r>
-        <w:t>server</w:t>
-      </w:r>
-      <w:proofErr w:type="gramEnd"/>
-      <w:r>
-        <w:t xml:space="preserve">, </w:t>
+        <w:t xml:space="preserve"> server, </w:t>
       </w:r>
       <w:proofErr w:type="spellStart"/>
       <w:r>
@@ -4377,15 +4282,7 @@
       </w:r>
       <w:proofErr w:type="spellEnd"/>
       <w:r>
-        <w:t xml:space="preserve">: </w:t>
-      </w:r>
-      <w:proofErr w:type="spellStart"/>
-      <w:r>
-        <w:t>like</w:t>
-      </w:r>
-      <w:proofErr w:type="spellEnd"/>
-      <w:r>
-        <w:t xml:space="preserve"> na SSH </w:t>
+        <w:t xml:space="preserve">: like na SSH </w:t>
       </w:r>
       <w:proofErr w:type="spellStart"/>
       <w:r>
@@ -4494,8 +4391,8 @@
 </file>
 
 <file path=word/numbering.xml><?xml version="1.0" encoding="utf-8"?>
-<w:numbering xmlns:wpc="http://schemas.microsoft.com/office/word/2010/wordprocessingCanvas" xmlns:mc="http://schemas.openxmlformats.org/markup-compatibility/2006" xmlns:o="urn:schemas-microsoft-com:office:office" xmlns:r="http://schemas.openxmlformats.org/officeDocument/2006/relationships" xmlns:m="http://schemas.openxmlformats.org/officeDocument/2006/math" xmlns:v="urn:schemas-microsoft-com:vml" xmlns:wp14="http://schemas.microsoft.com/office/word/2010/wordprocessingDrawing" xmlns:wp="http://schemas.openxmlformats.org/drawingml/2006/wordprocessingDrawing" xmlns:w10="urn:schemas-microsoft-com:office:word" xmlns:w="http://schemas.openxmlformats.org/wordprocessingml/2006/main" xmlns:w14="http://schemas.microsoft.com/office/word/2010/wordml" xmlns:wpg="http://schemas.microsoft.com/office/word/2010/wordprocessingGroup" xmlns:wpi="http://schemas.microsoft.com/office/word/2010/wordprocessingInk" xmlns:wne="http://schemas.microsoft.com/office/word/2006/wordml" xmlns:wps="http://schemas.microsoft.com/office/word/2010/wordprocessingShape" mc:Ignorable="w14 wp14">
-  <w:abstractNum w:abstractNumId="0">
+<w:numbering xmlns:wpc="http://schemas.microsoft.com/office/word/2010/wordprocessingCanvas" xmlns:cx="http://schemas.microsoft.com/office/drawing/2014/chartex" xmlns:cx1="http://schemas.microsoft.com/office/drawing/2015/9/8/chartex" xmlns:cx2="http://schemas.microsoft.com/office/drawing/2015/10/21/chartex" xmlns:cx3="http://schemas.microsoft.com/office/drawing/2016/5/9/chartex" xmlns:cx4="http://schemas.microsoft.com/office/drawing/2016/5/10/chartex" xmlns:cx5="http://schemas.microsoft.com/office/drawing/2016/5/11/chartex" xmlns:cx6="http://schemas.microsoft.com/office/drawing/2016/5/12/chartex" xmlns:cx7="http://schemas.microsoft.com/office/drawing/2016/5/13/chartex" xmlns:cx8="http://schemas.microsoft.com/office/drawing/2016/5/14/chartex" xmlns:mc="http://schemas.openxmlformats.org/markup-compatibility/2006" xmlns:aink="http://schemas.microsoft.com/office/drawing/2016/ink" xmlns:am3d="http://schemas.microsoft.com/office/drawing/2017/model3d" xmlns:o="urn:schemas-microsoft-com:office:office" xmlns:r="http://schemas.openxmlformats.org/officeDocument/2006/relationships" xmlns:m="http://schemas.openxmlformats.org/officeDocument/2006/math" xmlns:v="urn:schemas-microsoft-com:vml" xmlns:wp14="http://schemas.microsoft.com/office/word/2010/wordprocessingDrawing" xmlns:wp="http://schemas.openxmlformats.org/drawingml/2006/wordprocessingDrawing" xmlns:w10="urn:schemas-microsoft-com:office:word" xmlns:w="http://schemas.openxmlformats.org/wordprocessingml/2006/main" xmlns:w14="http://schemas.microsoft.com/office/word/2010/wordml" xmlns:w15="http://schemas.microsoft.com/office/word/2012/wordml" xmlns:w16cex="http://schemas.microsoft.com/office/word/2018/wordml/cex" xmlns:w16cid="http://schemas.microsoft.com/office/word/2016/wordml/cid" xmlns:w16="http://schemas.microsoft.com/office/word/2018/wordml" xmlns:w16se="http://schemas.microsoft.com/office/word/2015/wordml/symex" xmlns:wpg="http://schemas.microsoft.com/office/word/2010/wordprocessingGroup" xmlns:wpi="http://schemas.microsoft.com/office/word/2010/wordprocessingInk" xmlns:wne="http://schemas.microsoft.com/office/word/2006/wordml" xmlns:wps="http://schemas.microsoft.com/office/word/2010/wordprocessingShape" mc:Ignorable="w14 w15 w16se w16cid w16 w16cex wp14">
+  <w:abstractNum w:abstractNumId="0" w15:restartNumberingAfterBreak="0">
     <w:nsid w:val="0F4759E3"/>
     <w:multiLevelType w:val="hybridMultilevel"/>
     <w:tmpl w:val="C20CFF52"/>
@@ -4608,7 +4505,7 @@
       </w:rPr>
     </w:lvl>
   </w:abstractNum>
-  <w:abstractNum w:abstractNumId="1">
+  <w:abstractNum w:abstractNumId="1" w15:restartNumberingAfterBreak="0">
     <w:nsid w:val="5F3719C5"/>
     <w:multiLevelType w:val="hybridMultilevel"/>
     <w:tmpl w:val="4E70B36C"/>
@@ -4697,7 +4594,7 @@
       </w:pPr>
     </w:lvl>
   </w:abstractNum>
-  <w:abstractNum w:abstractNumId="2">
+  <w:abstractNum w:abstractNumId="2" w15:restartNumberingAfterBreak="0">
     <w:nsid w:val="6FC81ADD"/>
     <w:multiLevelType w:val="hybridMultilevel"/>
     <w:tmpl w:val="40FEBFFA"/>
@@ -4799,7 +4696,7 @@
 </file>
 
 <file path=word/styles.xml><?xml version="1.0" encoding="utf-8"?>
-<w:styles xmlns:mc="http://schemas.openxmlformats.org/markup-compatibility/2006" xmlns:r="http://schemas.openxmlformats.org/officeDocument/2006/relationships" xmlns:w="http://schemas.openxmlformats.org/wordprocessingml/2006/main" xmlns:w14="http://schemas.microsoft.com/office/word/2010/wordml" mc:Ignorable="w14">
+<w:styles xmlns:mc="http://schemas.openxmlformats.org/markup-compatibility/2006" xmlns:r="http://schemas.openxmlformats.org/officeDocument/2006/relationships" xmlns:w="http://schemas.openxmlformats.org/wordprocessingml/2006/main" xmlns:w14="http://schemas.microsoft.com/office/word/2010/wordml" xmlns:w15="http://schemas.microsoft.com/office/word/2012/wordml" xmlns:w16cex="http://schemas.microsoft.com/office/word/2018/wordml/cex" xmlns:w16cid="http://schemas.microsoft.com/office/word/2016/wordml/cid" xmlns:w16="http://schemas.microsoft.com/office/word/2018/wordml" xmlns:w16se="http://schemas.microsoft.com/office/word/2015/wordml/symex" mc:Ignorable="w14 w15 w16se w16cid w16 w16cex">
   <w:docDefaults>
     <w:rPrDefault>
       <w:rPr>
@@ -4815,374 +4712,383 @@
       </w:pPr>
     </w:pPrDefault>
   </w:docDefaults>
-  <w:latentStyles w:defLockedState="0" w:defUIPriority="99" w:defSemiHidden="1" w:defUnhideWhenUsed="1" w:defQFormat="0" w:count="267">
-    <w:lsdException w:name="Normal" w:semiHidden="0" w:uiPriority="0" w:unhideWhenUsed="0" w:qFormat="1"/>
-    <w:lsdException w:name="heading 1" w:semiHidden="0" w:uiPriority="9" w:unhideWhenUsed="0" w:qFormat="1"/>
-    <w:lsdException w:name="heading 2" w:uiPriority="9" w:qFormat="1"/>
-    <w:lsdException w:name="heading 3" w:uiPriority="9" w:qFormat="1"/>
-    <w:lsdException w:name="heading 4" w:uiPriority="9" w:qFormat="1"/>
-    <w:lsdException w:name="heading 5" w:uiPriority="9" w:qFormat="1"/>
-    <w:lsdException w:name="heading 6" w:uiPriority="9" w:qFormat="1"/>
-    <w:lsdException w:name="heading 7" w:uiPriority="9" w:qFormat="1"/>
-    <w:lsdException w:name="heading 8" w:uiPriority="9" w:qFormat="1"/>
-    <w:lsdException w:name="heading 9" w:uiPriority="9" w:qFormat="1"/>
-    <w:lsdException w:name="toc 1" w:uiPriority="39"/>
-    <w:lsdException w:name="toc 2" w:uiPriority="39"/>
-    <w:lsdException w:name="toc 3" w:uiPriority="39"/>
-    <w:lsdException w:name="toc 4" w:uiPriority="39"/>
-    <w:lsdException w:name="toc 5" w:uiPriority="39"/>
-    <w:lsdException w:name="toc 6" w:uiPriority="39"/>
-    <w:lsdException w:name="toc 7" w:uiPriority="39"/>
-    <w:lsdException w:name="toc 8" w:uiPriority="39"/>
-    <w:lsdException w:name="toc 9" w:uiPriority="39"/>
-    <w:lsdException w:name="caption" w:uiPriority="35" w:qFormat="1"/>
-    <w:lsdException w:name="Title" w:semiHidden="0" w:uiPriority="10" w:unhideWhenUsed="0" w:qFormat="1"/>
-    <w:lsdException w:name="Default Paragraph Font" w:uiPriority="1"/>
-    <w:lsdException w:name="Subtitle" w:semiHidden="0" w:uiPriority="11" w:unhideWhenUsed="0" w:qFormat="1"/>
-    <w:lsdException w:name="Strong" w:semiHidden="0" w:uiPriority="22" w:unhideWhenUsed="0" w:qFormat="1"/>
-    <w:lsdException w:name="Emphasis" w:semiHidden="0" w:uiPriority="20" w:unhideWhenUsed="0" w:qFormat="1"/>
-    <w:lsdException w:name="Table Grid" w:semiHidden="0" w:uiPriority="39" w:unhideWhenUsed="0"/>
-    <w:lsdException w:name="Placeholder Text" w:unhideWhenUsed="0"/>
-    <w:lsdException w:name="No Spacing" w:semiHidden="0" w:uiPriority="1" w:unhideWhenUsed="0" w:qFormat="1"/>
-    <w:lsdException w:name="Light Shading" w:semiHidden="0" w:uiPriority="60" w:unhideWhenUsed="0"/>
-    <w:lsdException w:name="Light List" w:semiHidden="0" w:uiPriority="61" w:unhideWhenUsed="0"/>
-    <w:lsdException w:name="Light Grid" w:semiHidden="0" w:uiPriority="62" w:unhideWhenUsed="0"/>
-    <w:lsdException w:name="Medium Shading 1" w:semiHidden="0" w:uiPriority="63" w:unhideWhenUsed="0"/>
-    <w:lsdException w:name="Medium Shading 2" w:semiHidden="0" w:uiPriority="64" w:unhideWhenUsed="0"/>
-    <w:lsdException w:name="Medium List 1" w:semiHidden="0" w:uiPriority="65" w:unhideWhenUsed="0"/>
-    <w:lsdException w:name="Medium List 2" w:semiHidden="0" w:uiPriority="66" w:unhideWhenUsed="0"/>
-    <w:lsdException w:name="Medium Grid 1" w:semiHidden="0" w:uiPriority="67" w:unhideWhenUsed="0"/>
-    <w:lsdException w:name="Medium Grid 2" w:semiHidden="0" w:uiPriority="68" w:unhideWhenUsed="0"/>
-    <w:lsdException w:name="Medium Grid 3" w:semiHidden="0" w:uiPriority="69" w:unhideWhenUsed="0"/>
-    <w:lsdException w:name="Dark List" w:semiHidden="0" w:uiPriority="70" w:unhideWhenUsed="0"/>
-    <w:lsdException w:name="Colorful Shading" w:semiHidden="0" w:uiPriority="71" w:unhideWhenUsed="0"/>
-    <w:lsdException w:name="Colorful List" w:semiHidden="0" w:uiPriority="72" w:unhideWhenUsed="0"/>
-    <w:lsdException w:name="Colorful Grid" w:semiHidden="0" w:uiPriority="73" w:unhideWhenUsed="0"/>
-    <w:lsdException w:name="Light Shading Accent 1" w:semiHidden="0" w:uiPriority="60" w:unhideWhenUsed="0"/>
-    <w:lsdException w:name="Light List Accent 1" w:semiHidden="0" w:uiPriority="61" w:unhideWhenUsed="0"/>
-    <w:lsdException w:name="Light Grid Accent 1" w:semiHidden="0" w:uiPriority="62" w:unhideWhenUsed="0"/>
-    <w:lsdException w:name="Medium Shading 1 Accent 1" w:semiHidden="0" w:uiPriority="63" w:unhideWhenUsed="0"/>
-    <w:lsdException w:name="Medium Shading 2 Accent 1" w:semiHidden="0" w:uiPriority="64" w:unhideWhenUsed="0"/>
-    <w:lsdException w:name="Medium List 1 Accent 1" w:semiHidden="0" w:uiPriority="65" w:unhideWhenUsed="0"/>
-    <w:lsdException w:name="Revision" w:unhideWhenUsed="0"/>
-    <w:lsdException w:name="List Paragraph" w:semiHidden="0" w:uiPriority="34" w:unhideWhenUsed="0" w:qFormat="1"/>
-    <w:lsdException w:name="Quote" w:semiHidden="0" w:uiPriority="29" w:unhideWhenUsed="0" w:qFormat="1"/>
-    <w:lsdException w:name="Intense Quote" w:semiHidden="0" w:uiPriority="30" w:unhideWhenUsed="0" w:qFormat="1"/>
-    <w:lsdException w:name="Medium List 2 Accent 1" w:semiHidden="0" w:uiPriority="66" w:unhideWhenUsed="0"/>
-    <w:lsdException w:name="Medium Grid 1 Accent 1" w:semiHidden="0" w:uiPriority="67" w:unhideWhenUsed="0"/>
-    <w:lsdException w:name="Medium Grid 2 Accent 1" w:semiHidden="0" w:uiPriority="68" w:unhideWhenUsed="0"/>
-    <w:lsdException w:name="Medium Grid 3 Accent 1" w:semiHidden="0" w:uiPriority="69" w:unhideWhenUsed="0"/>
-    <w:lsdException w:name="Dark List Accent 1" w:semiHidden="0" w:uiPriority="70" w:unhideWhenUsed="0"/>
-    <w:lsdException w:name="Colorful Shading Accent 1" w:semiHidden="0" w:uiPriority="71" w:unhideWhenUsed="0"/>
-    <w:lsdException w:name="Colorful List Accent 1" w:semiHidden="0" w:uiPriority="72" w:unhideWhenUsed="0"/>
-    <w:lsdException w:name="Colorful Grid Accent 1" w:semiHidden="0" w:uiPriority="73" w:unhideWhenUsed="0"/>
-    <w:lsdException w:name="Light Shading Accent 2" w:semiHidden="0" w:uiPriority="60" w:unhideWhenUsed="0"/>
-    <w:lsdException w:name="Light List Accent 2" w:semiHidden="0" w:uiPriority="61" w:unhideWhenUsed="0"/>
-    <w:lsdException w:name="Light Grid Accent 2" w:semiHidden="0" w:uiPriority="62" w:unhideWhenUsed="0"/>
-    <w:lsdException w:name="Medium Shading 1 Accent 2" w:semiHidden="0" w:uiPriority="63" w:unhideWhenUsed="0"/>
-    <w:lsdException w:name="Medium Shading 2 Accent 2" w:semiHidden="0" w:uiPriority="64" w:unhideWhenUsed="0"/>
-    <w:lsdException w:name="Medium List 1 Accent 2" w:semiHidden="0" w:uiPriority="65" w:unhideWhenUsed="0"/>
-    <w:lsdException w:name="Medium List 2 Accent 2" w:semiHidden="0" w:uiPriority="66" w:unhideWhenUsed="0"/>
-    <w:lsdException w:name="Medium Grid 1 Accent 2" w:semiHidden="0" w:uiPriority="67" w:unhideWhenUsed="0"/>
-    <w:lsdException w:name="Medium Grid 2 Accent 2" w:semiHidden="0" w:uiPriority="68" w:unhideWhenUsed="0"/>
-    <w:lsdException w:name="Medium Grid 3 Accent 2" w:semiHidden="0" w:uiPriority="69" w:unhideWhenUsed="0"/>
-    <w:lsdException w:name="Dark List Accent 2" w:semiHidden="0" w:uiPriority="70" w:unhideWhenUsed="0"/>
-    <w:lsdException w:name="Colorful Shading Accent 2" w:semiHidden="0" w:uiPriority="71" w:unhideWhenUsed="0"/>
-    <w:lsdException w:name="Colorful List Accent 2" w:semiHidden="0" w:uiPriority="72" w:unhideWhenUsed="0"/>
-    <w:lsdException w:name="Colorful Grid Accent 2" w:semiHidden="0" w:uiPriority="73" w:unhideWhenUsed="0"/>
-    <w:lsdException w:name="Light Shading Accent 3" w:semiHidden="0" w:uiPriority="60" w:unhideWhenUsed="0"/>
-    <w:lsdException w:name="Light List Accent 3" w:semiHidden="0" w:uiPriority="61" w:unhideWhenUsed="0"/>
-    <w:lsdException w:name="Light Grid Accent 3" w:semiHidden="0" w:uiPriority="62" w:unhideWhenUsed="0"/>
-    <w:lsdException w:name="Medium Shading 1 Accent 3" w:semiHidden="0" w:uiPriority="63" w:unhideWhenUsed="0"/>
-    <w:lsdException w:name="Medium Shading 2 Accent 3" w:semiHidden="0" w:uiPriority="64" w:unhideWhenUsed="0"/>
-    <w:lsdException w:name="Medium List 1 Accent 3" w:semiHidden="0" w:uiPriority="65" w:unhideWhenUsed="0"/>
-    <w:lsdException w:name="Medium List 2 Accent 3" w:semiHidden="0" w:uiPriority="66" w:unhideWhenUsed="0"/>
-    <w:lsdException w:name="Medium Grid 1 Accent 3" w:semiHidden="0" w:uiPriority="67" w:unhideWhenUsed="0"/>
-    <w:lsdException w:name="Medium Grid 2 Accent 3" w:semiHidden="0" w:uiPriority="68" w:unhideWhenUsed="0"/>
-    <w:lsdException w:name="Medium Grid 3 Accent 3" w:semiHidden="0" w:uiPriority="69" w:unhideWhenUsed="0"/>
-    <w:lsdException w:name="Dark List Accent 3" w:semiHidden="0" w:uiPriority="70" w:unhideWhenUsed="0"/>
-    <w:lsdException w:name="Colorful Shading Accent 3" w:semiHidden="0" w:uiPriority="71" w:unhideWhenUsed="0"/>
-    <w:lsdException w:name="Colorful List Accent 3" w:semiHidden="0" w:uiPriority="72" w:unhideWhenUsed="0"/>
-    <w:lsdException w:name="Colorful Grid Accent 3" w:semiHidden="0" w:uiPriority="73" w:unhideWhenUsed="0"/>
-    <w:lsdException w:name="Light Shading Accent 4" w:semiHidden="0" w:uiPriority="60" w:unhideWhenUsed="0"/>
-    <w:lsdException w:name="Light List Accent 4" w:semiHidden="0" w:uiPriority="61" w:unhideWhenUsed="0"/>
-    <w:lsdException w:name="Light Grid Accent 4" w:semiHidden="0" w:uiPriority="62" w:unhideWhenUsed="0"/>
-    <w:lsdException w:name="Medium Shading 1 Accent 4" w:semiHidden="0" w:uiPriority="63" w:unhideWhenUsed="0"/>
-    <w:lsdException w:name="Medium Shading 2 Accent 4" w:semiHidden="0" w:uiPriority="64" w:unhideWhenUsed="0"/>
-    <w:lsdException w:name="Medium List 1 Accent 4" w:semiHidden="0" w:uiPriority="65" w:unhideWhenUsed="0"/>
-    <w:lsdException w:name="Medium List 2 Accent 4" w:semiHidden="0" w:uiPriority="66" w:unhideWhenUsed="0"/>
-    <w:lsdException w:name="Medium Grid 1 Accent 4" w:semiHidden="0" w:uiPriority="67" w:unhideWhenUsed="0"/>
-    <w:lsdException w:name="Medium Grid 2 Accent 4" w:semiHidden="0" w:uiPriority="68" w:unhideWhenUsed="0"/>
-    <w:lsdException w:name="Medium Grid 3 Accent 4" w:semiHidden="0" w:uiPriority="69" w:unhideWhenUsed="0"/>
-    <w:lsdException w:name="Dark List Accent 4" w:semiHidden="0" w:uiPriority="70" w:unhideWhenUsed="0"/>
-    <w:lsdException w:name="Colorful Shading Accent 4" w:semiHidden="0" w:uiPriority="71" w:unhideWhenUsed="0"/>
-    <w:lsdException w:name="Colorful List Accent 4" w:semiHidden="0" w:uiPriority="72" w:unhideWhenUsed="0"/>
-    <w:lsdException w:name="Colorful Grid Accent 4" w:semiHidden="0" w:uiPriority="73" w:unhideWhenUsed="0"/>
-    <w:lsdException w:name="Light Shading Accent 5" w:semiHidden="0" w:uiPriority="60" w:unhideWhenUsed="0"/>
-    <w:lsdException w:name="Light List Accent 5" w:semiHidden="0" w:uiPriority="61" w:unhideWhenUsed="0"/>
-    <w:lsdException w:name="Light Grid Accent 5" w:semiHidden="0" w:uiPriority="62" w:unhideWhenUsed="0"/>
-    <w:lsdException w:name="Medium Shading 1 Accent 5" w:semiHidden="0" w:uiPriority="63" w:unhideWhenUsed="0"/>
-    <w:lsdException w:name="Medium Shading 2 Accent 5" w:semiHidden="0" w:uiPriority="64" w:unhideWhenUsed="0"/>
-    <w:lsdException w:name="Medium List 1 Accent 5" w:semiHidden="0" w:uiPriority="65" w:unhideWhenUsed="0"/>
-    <w:lsdException w:name="Medium List 2 Accent 5" w:semiHidden="0" w:uiPriority="66" w:unhideWhenUsed="0"/>
-    <w:lsdException w:name="Medium Grid 1 Accent 5" w:semiHidden="0" w:uiPriority="67" w:unhideWhenUsed="0"/>
-    <w:lsdException w:name="Medium Grid 2 Accent 5" w:semiHidden="0" w:uiPriority="68" w:unhideWhenUsed="0"/>
-    <w:lsdException w:name="Medium Grid 3 Accent 5" w:semiHidden="0" w:uiPriority="69" w:unhideWhenUsed="0"/>
-    <w:lsdException w:name="Dark List Accent 5" w:semiHidden="0" w:uiPriority="70" w:unhideWhenUsed="0"/>
-    <w:lsdException w:name="Colorful Shading Accent 5" w:semiHidden="0" w:uiPriority="71" w:unhideWhenUsed="0"/>
-    <w:lsdException w:name="Colorful List Accent 5" w:semiHidden="0" w:uiPriority="72" w:unhideWhenUsed="0"/>
-    <w:lsdException w:name="Colorful Grid Accent 5" w:semiHidden="0" w:uiPriority="73" w:unhideWhenUsed="0"/>
-    <w:lsdException w:name="Light Shading Accent 6" w:semiHidden="0" w:uiPriority="60" w:unhideWhenUsed="0"/>
-    <w:lsdException w:name="Light List Accent 6" w:semiHidden="0" w:uiPriority="61" w:unhideWhenUsed="0"/>
-    <w:lsdException w:name="Light Grid Accent 6" w:semiHidden="0" w:uiPriority="62" w:unhideWhenUsed="0"/>
-    <w:lsdException w:name="Medium Shading 1 Accent 6" w:semiHidden="0" w:uiPriority="63" w:unhideWhenUsed="0"/>
-    <w:lsdException w:name="Medium Shading 2 Accent 6" w:semiHidden="0" w:uiPriority="64" w:unhideWhenUsed="0"/>
-    <w:lsdException w:name="Medium List 1 Accent 6" w:semiHidden="0" w:uiPriority="65" w:unhideWhenUsed="0"/>
-    <w:lsdException w:name="Medium List 2 Accent 6" w:semiHidden="0" w:uiPriority="66" w:unhideWhenUsed="0"/>
-    <w:lsdException w:name="Medium Grid 1 Accent 6" w:semiHidden="0" w:uiPriority="67" w:unhideWhenUsed="0"/>
-    <w:lsdException w:name="Medium Grid 2 Accent 6" w:semiHidden="0" w:uiPriority="68" w:unhideWhenUsed="0"/>
-    <w:lsdException w:name="Medium Grid 3 Accent 6" w:semiHidden="0" w:uiPriority="69" w:unhideWhenUsed="0"/>
-    <w:lsdException w:name="Dark List Accent 6" w:semiHidden="0" w:uiPriority="70" w:unhideWhenUsed="0"/>
-    <w:lsdException w:name="Colorful Shading Accent 6" w:semiHidden="0" w:uiPriority="71" w:unhideWhenUsed="0"/>
-    <w:lsdException w:name="Colorful List Accent 6" w:semiHidden="0" w:uiPriority="72" w:unhideWhenUsed="0"/>
-    <w:lsdException w:name="Colorful Grid Accent 6" w:semiHidden="0" w:uiPriority="73" w:unhideWhenUsed="0"/>
-    <w:lsdException w:name="Subtle Emphasis" w:semiHidden="0" w:uiPriority="19" w:unhideWhenUsed="0" w:qFormat="1"/>
-    <w:lsdException w:name="Intense Emphasis" w:semiHidden="0" w:uiPriority="21" w:unhideWhenUsed="0" w:qFormat="1"/>
-    <w:lsdException w:name="Subtle Reference" w:semiHidden="0" w:uiPriority="31" w:unhideWhenUsed="0" w:qFormat="1"/>
-    <w:lsdException w:name="Intense Reference" w:semiHidden="0" w:uiPriority="32" w:unhideWhenUsed="0" w:qFormat="1"/>
-    <w:lsdException w:name="Book Title" w:semiHidden="0" w:uiPriority="33" w:unhideWhenUsed="0" w:qFormat="1"/>
-    <w:lsdException w:name="Bibliography" w:uiPriority="37"/>
-    <w:lsdException w:name="TOC Heading" w:uiPriority="39" w:qFormat="1"/>
-  </w:latentStyles>
-  <w:style w:type="paragraph" w:default="1" w:styleId="Normal">
-    <w:name w:val="Normal"/>
-    <w:qFormat/>
-  </w:style>
-  <w:style w:type="character" w:default="1" w:styleId="Fontepargpadro">
-    <w:name w:val="Default Paragraph Font"/>
-    <w:uiPriority w:val="1"/>
-    <w:semiHidden/>
-    <w:unhideWhenUsed/>
-  </w:style>
-  <w:style w:type="table" w:default="1" w:styleId="Tabelanormal">
-    <w:name w:val="Normal Table"/>
-    <w:uiPriority w:val="99"/>
-    <w:semiHidden/>
-    <w:unhideWhenUsed/>
-    <w:tblPr>
-      <w:tblInd w:w="0" w:type="dxa"/>
-      <w:tblCellMar>
-        <w:top w:w="0" w:type="dxa"/>
-        <w:left w:w="108" w:type="dxa"/>
-        <w:bottom w:w="0" w:type="dxa"/>
-        <w:right w:w="108" w:type="dxa"/>
-      </w:tblCellMar>
-    </w:tblPr>
-  </w:style>
-  <w:style w:type="numbering" w:default="1" w:styleId="Semlista">
-    <w:name w:val="No List"/>
-    <w:uiPriority w:val="99"/>
-    <w:semiHidden/>
-    <w:unhideWhenUsed/>
-  </w:style>
-  <w:style w:type="paragraph" w:styleId="PargrafodaLista">
-    <w:name w:val="List Paragraph"/>
-    <w:basedOn w:val="Normal"/>
-    <w:uiPriority w:val="34"/>
-    <w:qFormat/>
-    <w:pPr>
-      <w:ind w:left="720"/>
-      <w:contextualSpacing/>
-    </w:pPr>
-  </w:style>
-  <w:style w:type="paragraph" w:styleId="Textodebalo">
-    <w:name w:val="Balloon Text"/>
-    <w:basedOn w:val="Normal"/>
-    <w:link w:val="TextodebaloChar"/>
-    <w:uiPriority w:val="99"/>
-    <w:semiHidden/>
-    <w:unhideWhenUsed/>
-    <w:rsid w:val="00293E41"/>
-    <w:pPr>
-      <w:spacing w:after="0" w:line="240" w:lineRule="auto"/>
-    </w:pPr>
-    <w:rPr>
-      <w:rFonts w:ascii="Tahoma" w:hAnsi="Tahoma" w:cs="Tahoma"/>
-      <w:sz w:val="16"/>
-      <w:szCs w:val="16"/>
-    </w:rPr>
-  </w:style>
-  <w:style w:type="character" w:customStyle="1" w:styleId="TextodebaloChar">
-    <w:name w:val="Texto de balão Char"/>
-    <w:basedOn w:val="Fontepargpadro"/>
-    <w:link w:val="Textodebalo"/>
-    <w:uiPriority w:val="99"/>
-    <w:semiHidden/>
-    <w:rsid w:val="00293E41"/>
-    <w:rPr>
-      <w:rFonts w:ascii="Tahoma" w:hAnsi="Tahoma" w:cs="Tahoma"/>
-      <w:sz w:val="16"/>
-      <w:szCs w:val="16"/>
-    </w:rPr>
-  </w:style>
-</w:styles>
-</file>
-
-<file path=word/stylesWithEffects.xml><?xml version="1.0" encoding="utf-8"?>
-<w:styles xmlns:wpc="http://schemas.microsoft.com/office/word/2010/wordprocessingCanvas" xmlns:mc="http://schemas.openxmlformats.org/markup-compatibility/2006" xmlns:o="urn:schemas-microsoft-com:office:office" xmlns:r="http://schemas.openxmlformats.org/officeDocument/2006/relationships" xmlns:m="http://schemas.openxmlformats.org/officeDocument/2006/math" xmlns:v="urn:schemas-microsoft-com:vml" xmlns:wp14="http://schemas.microsoft.com/office/word/2010/wordprocessingDrawing" xmlns:wp="http://schemas.openxmlformats.org/drawingml/2006/wordprocessingDrawing" xmlns:w10="urn:schemas-microsoft-com:office:word" xmlns:w="http://schemas.openxmlformats.org/wordprocessingml/2006/main" xmlns:w14="http://schemas.microsoft.com/office/word/2010/wordml" xmlns:wpg="http://schemas.microsoft.com/office/word/2010/wordprocessingGroup" xmlns:wpi="http://schemas.microsoft.com/office/word/2010/wordprocessingInk" xmlns:wne="http://schemas.microsoft.com/office/word/2006/wordml" xmlns:wps="http://schemas.microsoft.com/office/word/2010/wordprocessingShape" mc:Ignorable="w14 wp14">
-  <w:docDefaults>
-    <w:rPrDefault>
-      <w:rPr>
-        <w:rFonts w:asciiTheme="minorHAnsi" w:eastAsiaTheme="minorHAnsi" w:hAnsiTheme="minorHAnsi" w:cstheme="minorBidi"/>
-        <w:sz w:val="22"/>
-        <w:szCs w:val="22"/>
-        <w:lang w:val="pt-BR" w:eastAsia="en-US" w:bidi="ar-SA"/>
-      </w:rPr>
-    </w:rPrDefault>
-    <w:pPrDefault>
-      <w:pPr>
-        <w:spacing w:after="160" w:line="259" w:lineRule="auto"/>
-      </w:pPr>
-    </w:pPrDefault>
-  </w:docDefaults>
-  <w:latentStyles w:defLockedState="0" w:defUIPriority="99" w:defSemiHidden="1" w:defUnhideWhenUsed="1" w:defQFormat="0" w:count="267">
-    <w:lsdException w:name="Normal" w:semiHidden="0" w:uiPriority="0" w:unhideWhenUsed="0" w:qFormat="1"/>
-    <w:lsdException w:name="heading 1" w:semiHidden="0" w:uiPriority="9" w:unhideWhenUsed="0" w:qFormat="1"/>
-    <w:lsdException w:name="heading 2" w:uiPriority="9" w:qFormat="1"/>
-    <w:lsdException w:name="heading 3" w:uiPriority="9" w:qFormat="1"/>
-    <w:lsdException w:name="heading 4" w:uiPriority="9" w:qFormat="1"/>
-    <w:lsdException w:name="heading 5" w:uiPriority="9" w:qFormat="1"/>
-    <w:lsdException w:name="heading 6" w:uiPriority="9" w:qFormat="1"/>
-    <w:lsdException w:name="heading 7" w:uiPriority="9" w:qFormat="1"/>
-    <w:lsdException w:name="heading 8" w:uiPriority="9" w:qFormat="1"/>
-    <w:lsdException w:name="heading 9" w:uiPriority="9" w:qFormat="1"/>
-    <w:lsdException w:name="toc 1" w:uiPriority="39"/>
-    <w:lsdException w:name="toc 2" w:uiPriority="39"/>
-    <w:lsdException w:name="toc 3" w:uiPriority="39"/>
-    <w:lsdException w:name="toc 4" w:uiPriority="39"/>
-    <w:lsdException w:name="toc 5" w:uiPriority="39"/>
-    <w:lsdException w:name="toc 6" w:uiPriority="39"/>
-    <w:lsdException w:name="toc 7" w:uiPriority="39"/>
-    <w:lsdException w:name="toc 8" w:uiPriority="39"/>
-    <w:lsdException w:name="toc 9" w:uiPriority="39"/>
-    <w:lsdException w:name="caption" w:uiPriority="35" w:qFormat="1"/>
-    <w:lsdException w:name="Title" w:semiHidden="0" w:uiPriority="10" w:unhideWhenUsed="0" w:qFormat="1"/>
-    <w:lsdException w:name="Default Paragraph Font" w:uiPriority="1"/>
-    <w:lsdException w:name="Subtitle" w:semiHidden="0" w:uiPriority="11" w:unhideWhenUsed="0" w:qFormat="1"/>
-    <w:lsdException w:name="Strong" w:semiHidden="0" w:uiPriority="22" w:unhideWhenUsed="0" w:qFormat="1"/>
-    <w:lsdException w:name="Emphasis" w:semiHidden="0" w:uiPriority="20" w:unhideWhenUsed="0" w:qFormat="1"/>
-    <w:lsdException w:name="Table Grid" w:semiHidden="0" w:uiPriority="39" w:unhideWhenUsed="0"/>
-    <w:lsdException w:name="Placeholder Text" w:unhideWhenUsed="0"/>
-    <w:lsdException w:name="No Spacing" w:semiHidden="0" w:uiPriority="1" w:unhideWhenUsed="0" w:qFormat="1"/>
-    <w:lsdException w:name="Light Shading" w:semiHidden="0" w:uiPriority="60" w:unhideWhenUsed="0"/>
-    <w:lsdException w:name="Light List" w:semiHidden="0" w:uiPriority="61" w:unhideWhenUsed="0"/>
-    <w:lsdException w:name="Light Grid" w:semiHidden="0" w:uiPriority="62" w:unhideWhenUsed="0"/>
-    <w:lsdException w:name="Medium Shading 1" w:semiHidden="0" w:uiPriority="63" w:unhideWhenUsed="0"/>
-    <w:lsdException w:name="Medium Shading 2" w:semiHidden="0" w:uiPriority="64" w:unhideWhenUsed="0"/>
-    <w:lsdException w:name="Medium List 1" w:semiHidden="0" w:uiPriority="65" w:unhideWhenUsed="0"/>
-    <w:lsdException w:name="Medium List 2" w:semiHidden="0" w:uiPriority="66" w:unhideWhenUsed="0"/>
-    <w:lsdException w:name="Medium Grid 1" w:semiHidden="0" w:uiPriority="67" w:unhideWhenUsed="0"/>
-    <w:lsdException w:name="Medium Grid 2" w:semiHidden="0" w:uiPriority="68" w:unhideWhenUsed="0"/>
-    <w:lsdException w:name="Medium Grid 3" w:semiHidden="0" w:uiPriority="69" w:unhideWhenUsed="0"/>
-    <w:lsdException w:name="Dark List" w:semiHidden="0" w:uiPriority="70" w:unhideWhenUsed="0"/>
-    <w:lsdException w:name="Colorful Shading" w:semiHidden="0" w:uiPriority="71" w:unhideWhenUsed="0"/>
-    <w:lsdException w:name="Colorful List" w:semiHidden="0" w:uiPriority="72" w:unhideWhenUsed="0"/>
-    <w:lsdException w:name="Colorful Grid" w:semiHidden="0" w:uiPriority="73" w:unhideWhenUsed="0"/>
-    <w:lsdException w:name="Light Shading Accent 1" w:semiHidden="0" w:uiPriority="60" w:unhideWhenUsed="0"/>
-    <w:lsdException w:name="Light List Accent 1" w:semiHidden="0" w:uiPriority="61" w:unhideWhenUsed="0"/>
-    <w:lsdException w:name="Light Grid Accent 1" w:semiHidden="0" w:uiPriority="62" w:unhideWhenUsed="0"/>
-    <w:lsdException w:name="Medium Shading 1 Accent 1" w:semiHidden="0" w:uiPriority="63" w:unhideWhenUsed="0"/>
-    <w:lsdException w:name="Medium Shading 2 Accent 1" w:semiHidden="0" w:uiPriority="64" w:unhideWhenUsed="0"/>
-    <w:lsdException w:name="Medium List 1 Accent 1" w:semiHidden="0" w:uiPriority="65" w:unhideWhenUsed="0"/>
-    <w:lsdException w:name="Revision" w:unhideWhenUsed="0"/>
-    <w:lsdException w:name="List Paragraph" w:semiHidden="0" w:uiPriority="34" w:unhideWhenUsed="0" w:qFormat="1"/>
-    <w:lsdException w:name="Quote" w:semiHidden="0" w:uiPriority="29" w:unhideWhenUsed="0" w:qFormat="1"/>
-    <w:lsdException w:name="Intense Quote" w:semiHidden="0" w:uiPriority="30" w:unhideWhenUsed="0" w:qFormat="1"/>
-    <w:lsdException w:name="Medium List 2 Accent 1" w:semiHidden="0" w:uiPriority="66" w:unhideWhenUsed="0"/>
-    <w:lsdException w:name="Medium Grid 1 Accent 1" w:semiHidden="0" w:uiPriority="67" w:unhideWhenUsed="0"/>
-    <w:lsdException w:name="Medium Grid 2 Accent 1" w:semiHidden="0" w:uiPriority="68" w:unhideWhenUsed="0"/>
-    <w:lsdException w:name="Medium Grid 3 Accent 1" w:semiHidden="0" w:uiPriority="69" w:unhideWhenUsed="0"/>
-    <w:lsdException w:name="Dark List Accent 1" w:semiHidden="0" w:uiPriority="70" w:unhideWhenUsed="0"/>
-    <w:lsdException w:name="Colorful Shading Accent 1" w:semiHidden="0" w:uiPriority="71" w:unhideWhenUsed="0"/>
-    <w:lsdException w:name="Colorful List Accent 1" w:semiHidden="0" w:uiPriority="72" w:unhideWhenUsed="0"/>
-    <w:lsdException w:name="Colorful Grid Accent 1" w:semiHidden="0" w:uiPriority="73" w:unhideWhenUsed="0"/>
-    <w:lsdException w:name="Light Shading Accent 2" w:semiHidden="0" w:uiPriority="60" w:unhideWhenUsed="0"/>
-    <w:lsdException w:name="Light List Accent 2" w:semiHidden="0" w:uiPriority="61" w:unhideWhenUsed="0"/>
-    <w:lsdException w:name="Light Grid Accent 2" w:semiHidden="0" w:uiPriority="62" w:unhideWhenUsed="0"/>
-    <w:lsdException w:name="Medium Shading 1 Accent 2" w:semiHidden="0" w:uiPriority="63" w:unhideWhenUsed="0"/>
-    <w:lsdException w:name="Medium Shading 2 Accent 2" w:semiHidden="0" w:uiPriority="64" w:unhideWhenUsed="0"/>
-    <w:lsdException w:name="Medium List 1 Accent 2" w:semiHidden="0" w:uiPriority="65" w:unhideWhenUsed="0"/>
-    <w:lsdException w:name="Medium List 2 Accent 2" w:semiHidden="0" w:uiPriority="66" w:unhideWhenUsed="0"/>
-    <w:lsdException w:name="Medium Grid 1 Accent 2" w:semiHidden="0" w:uiPriority="67" w:unhideWhenUsed="0"/>
-    <w:lsdException w:name="Medium Grid 2 Accent 2" w:semiHidden="0" w:uiPriority="68" w:unhideWhenUsed="0"/>
-    <w:lsdException w:name="Medium Grid 3 Accent 2" w:semiHidden="0" w:uiPriority="69" w:unhideWhenUsed="0"/>
-    <w:lsdException w:name="Dark List Accent 2" w:semiHidden="0" w:uiPriority="70" w:unhideWhenUsed="0"/>
-    <w:lsdException w:name="Colorful Shading Accent 2" w:semiHidden="0" w:uiPriority="71" w:unhideWhenUsed="0"/>
-    <w:lsdException w:name="Colorful List Accent 2" w:semiHidden="0" w:uiPriority="72" w:unhideWhenUsed="0"/>
-    <w:lsdException w:name="Colorful Grid Accent 2" w:semiHidden="0" w:uiPriority="73" w:unhideWhenUsed="0"/>
-    <w:lsdException w:name="Light Shading Accent 3" w:semiHidden="0" w:uiPriority="60" w:unhideWhenUsed="0"/>
-    <w:lsdException w:name="Light List Accent 3" w:semiHidden="0" w:uiPriority="61" w:unhideWhenUsed="0"/>
-    <w:lsdException w:name="Light Grid Accent 3" w:semiHidden="0" w:uiPriority="62" w:unhideWhenUsed="0"/>
-    <w:lsdException w:name="Medium Shading 1 Accent 3" w:semiHidden="0" w:uiPriority="63" w:unhideWhenUsed="0"/>
-    <w:lsdException w:name="Medium Shading 2 Accent 3" w:semiHidden="0" w:uiPriority="64" w:unhideWhenUsed="0"/>
-    <w:lsdException w:name="Medium List 1 Accent 3" w:semiHidden="0" w:uiPriority="65" w:unhideWhenUsed="0"/>
-    <w:lsdException w:name="Medium List 2 Accent 3" w:semiHidden="0" w:uiPriority="66" w:unhideWhenUsed="0"/>
-    <w:lsdException w:name="Medium Grid 1 Accent 3" w:semiHidden="0" w:uiPriority="67" w:unhideWhenUsed="0"/>
-    <w:lsdException w:name="Medium Grid 2 Accent 3" w:semiHidden="0" w:uiPriority="68" w:unhideWhenUsed="0"/>
-    <w:lsdException w:name="Medium Grid 3 Accent 3" w:semiHidden="0" w:uiPriority="69" w:unhideWhenUsed="0"/>
-    <w:lsdException w:name="Dark List Accent 3" w:semiHidden="0" w:uiPriority="70" w:unhideWhenUsed="0"/>
-    <w:lsdException w:name="Colorful Shading Accent 3" w:semiHidden="0" w:uiPriority="71" w:unhideWhenUsed="0"/>
-    <w:lsdException w:name="Colorful List Accent 3" w:semiHidden="0" w:uiPriority="72" w:unhideWhenUsed="0"/>
-    <w:lsdException w:name="Colorful Grid Accent 3" w:semiHidden="0" w:uiPriority="73" w:unhideWhenUsed="0"/>
-    <w:lsdException w:name="Light Shading Accent 4" w:semiHidden="0" w:uiPriority="60" w:unhideWhenUsed="0"/>
-    <w:lsdException w:name="Light List Accent 4" w:semiHidden="0" w:uiPriority="61" w:unhideWhenUsed="0"/>
-    <w:lsdException w:name="Light Grid Accent 4" w:semiHidden="0" w:uiPriority="62" w:unhideWhenUsed="0"/>
-    <w:lsdException w:name="Medium Shading 1 Accent 4" w:semiHidden="0" w:uiPriority="63" w:unhideWhenUsed="0"/>
-    <w:lsdException w:name="Medium Shading 2 Accent 4" w:semiHidden="0" w:uiPriority="64" w:unhideWhenUsed="0"/>
-    <w:lsdException w:name="Medium List 1 Accent 4" w:semiHidden="0" w:uiPriority="65" w:unhideWhenUsed="0"/>
-    <w:lsdException w:name="Medium List 2 Accent 4" w:semiHidden="0" w:uiPriority="66" w:unhideWhenUsed="0"/>
-    <w:lsdException w:name="Medium Grid 1 Accent 4" w:semiHidden="0" w:uiPriority="67" w:unhideWhenUsed="0"/>
-    <w:lsdException w:name="Medium Grid 2 Accent 4" w:semiHidden="0" w:uiPriority="68" w:unhideWhenUsed="0"/>
-    <w:lsdException w:name="Medium Grid 3 Accent 4" w:semiHidden="0" w:uiPriority="69" w:unhideWhenUsed="0"/>
-    <w:lsdException w:name="Dark List Accent 4" w:semiHidden="0" w:uiPriority="70" w:unhideWhenUsed="0"/>
-    <w:lsdException w:name="Colorful Shading Accent 4" w:semiHidden="0" w:uiPriority="71" w:unhideWhenUsed="0"/>
-    <w:lsdException w:name="Colorful List Accent 4" w:semiHidden="0" w:uiPriority="72" w:unhideWhenUsed="0"/>
-    <w:lsdException w:name="Colorful Grid Accent 4" w:semiHidden="0" w:uiPriority="73" w:unhideWhenUsed="0"/>
-    <w:lsdException w:name="Light Shading Accent 5" w:semiHidden="0" w:uiPriority="60" w:unhideWhenUsed="0"/>
-    <w:lsdException w:name="Light List Accent 5" w:semiHidden="0" w:uiPriority="61" w:unhideWhenUsed="0"/>
-    <w:lsdException w:name="Light Grid Accent 5" w:semiHidden="0" w:uiPriority="62" w:unhideWhenUsed="0"/>
-    <w:lsdException w:name="Medium Shading 1 Accent 5" w:semiHidden="0" w:uiPriority="63" w:unhideWhenUsed="0"/>
-    <w:lsdException w:name="Medium Shading 2 Accent 5" w:semiHidden="0" w:uiPriority="64" w:unhideWhenUsed="0"/>
-    <w:lsdException w:name="Medium List 1 Accent 5" w:semiHidden="0" w:uiPriority="65" w:unhideWhenUsed="0"/>
-    <w:lsdException w:name="Medium List 2 Accent 5" w:semiHidden="0" w:uiPriority="66" w:unhideWhenUsed="0"/>
-    <w:lsdException w:name="Medium Grid 1 Accent 5" w:semiHidden="0" w:uiPriority="67" w:unhideWhenUsed="0"/>
-    <w:lsdException w:name="Medium Grid 2 Accent 5" w:semiHidden="0" w:uiPriority="68" w:unhideWhenUsed="0"/>
-    <w:lsdException w:name="Medium Grid 3 Accent 5" w:semiHidden="0" w:uiPriority="69" w:unhideWhenUsed="0"/>
-    <w:lsdException w:name="Dark List Accent 5" w:semiHidden="0" w:uiPriority="70" w:unhideWhenUsed="0"/>
-    <w:lsdException w:name="Colorful Shading Accent 5" w:semiHidden="0" w:uiPriority="71" w:unhideWhenUsed="0"/>
-    <w:lsdException w:name="Colorful List Accent 5" w:semiHidden="0" w:uiPriority="72" w:unhideWhenUsed="0"/>
-    <w:lsdException w:name="Colorful Grid Accent 5" w:semiHidden="0" w:uiPriority="73" w:unhideWhenUsed="0"/>
-    <w:lsdException w:name="Light Shading Accent 6" w:semiHidden="0" w:uiPriority="60" w:unhideWhenUsed="0"/>
-    <w:lsdException w:name="Light List Accent 6" w:semiHidden="0" w:uiPriority="61" w:unhideWhenUsed="0"/>
-    <w:lsdException w:name="Light Grid Accent 6" w:semiHidden="0" w:uiPriority="62" w:unhideWhenUsed="0"/>
-    <w:lsdException w:name="Medium Shading 1 Accent 6" w:semiHidden="0" w:uiPriority="63" w:unhideWhenUsed="0"/>
-    <w:lsdException w:name="Medium Shading 2 Accent 6" w:semiHidden="0" w:uiPriority="64" w:unhideWhenUsed="0"/>
-    <w:lsdException w:name="Medium List 1 Accent 6" w:semiHidden="0" w:uiPriority="65" w:unhideWhenUsed="0"/>
-    <w:lsdException w:name="Medium List 2 Accent 6" w:semiHidden="0" w:uiPriority="66" w:unhideWhenUsed="0"/>
-    <w:lsdException w:name="Medium Grid 1 Accent 6" w:semiHidden="0" w:uiPriority="67" w:unhideWhenUsed="0"/>
-    <w:lsdException w:name="Medium Grid 2 Accent 6" w:semiHidden="0" w:uiPriority="68" w:unhideWhenUsed="0"/>
-    <w:lsdException w:name="Medium Grid 3 Accent 6" w:semiHidden="0" w:uiPriority="69" w:unhideWhenUsed="0"/>
-    <w:lsdException w:name="Dark List Accent 6" w:semiHidden="0" w:uiPriority="70" w:unhideWhenUsed="0"/>
-    <w:lsdException w:name="Colorful Shading Accent 6" w:semiHidden="0" w:uiPriority="71" w:unhideWhenUsed="0"/>
-    <w:lsdException w:name="Colorful List Accent 6" w:semiHidden="0" w:uiPriority="72" w:unhideWhenUsed="0"/>
-    <w:lsdException w:name="Colorful Grid Accent 6" w:semiHidden="0" w:uiPriority="73" w:unhideWhenUsed="0"/>
-    <w:lsdException w:name="Subtle Emphasis" w:semiHidden="0" w:uiPriority="19" w:unhideWhenUsed="0" w:qFormat="1"/>
-    <w:lsdException w:name="Intense Emphasis" w:semiHidden="0" w:uiPriority="21" w:unhideWhenUsed="0" w:qFormat="1"/>
-    <w:lsdException w:name="Subtle Reference" w:semiHidden="0" w:uiPriority="31" w:unhideWhenUsed="0" w:qFormat="1"/>
-    <w:lsdException w:name="Intense Reference" w:semiHidden="0" w:uiPriority="32" w:unhideWhenUsed="0" w:qFormat="1"/>
-    <w:lsdException w:name="Book Title" w:semiHidden="0" w:uiPriority="33" w:unhideWhenUsed="0" w:qFormat="1"/>
-    <w:lsdException w:name="Bibliography" w:uiPriority="37"/>
-    <w:lsdException w:name="TOC Heading" w:uiPriority="39" w:qFormat="1"/>
+  <w:latentStyles w:defLockedState="0" w:defUIPriority="99" w:defSemiHidden="0" w:defUnhideWhenUsed="0" w:defQFormat="0" w:count="376">
+    <w:lsdException w:name="Normal" w:uiPriority="0" w:qFormat="1"/>
+    <w:lsdException w:name="heading 1" w:uiPriority="9" w:qFormat="1"/>
+    <w:lsdException w:name="heading 2" w:semiHidden="1" w:uiPriority="9" w:unhideWhenUsed="1" w:qFormat="1"/>
+    <w:lsdException w:name="heading 3" w:semiHidden="1" w:uiPriority="9" w:unhideWhenUsed="1" w:qFormat="1"/>
+    <w:lsdException w:name="heading 4" w:semiHidden="1" w:uiPriority="9" w:unhideWhenUsed="1" w:qFormat="1"/>
+    <w:lsdException w:name="heading 5" w:semiHidden="1" w:uiPriority="9" w:unhideWhenUsed="1" w:qFormat="1"/>
+    <w:lsdException w:name="heading 6" w:semiHidden="1" w:uiPriority="9" w:unhideWhenUsed="1" w:qFormat="1"/>
+    <w:lsdException w:name="heading 7" w:semiHidden="1" w:uiPriority="9" w:unhideWhenUsed="1" w:qFormat="1"/>
+    <w:lsdException w:name="heading 8" w:semiHidden="1" w:uiPriority="9" w:unhideWhenUsed="1" w:qFormat="1"/>
+    <w:lsdException w:name="heading 9" w:semiHidden="1" w:uiPriority="9" w:unhideWhenUsed="1" w:qFormat="1"/>
+    <w:lsdException w:name="index 1" w:semiHidden="1" w:unhideWhenUsed="1"/>
+    <w:lsdException w:name="index 2" w:semiHidden="1" w:unhideWhenUsed="1"/>
+    <w:lsdException w:name="index 3" w:semiHidden="1" w:unhideWhenUsed="1"/>
+    <w:lsdException w:name="index 4" w:semiHidden="1" w:unhideWhenUsed="1"/>
+    <w:lsdException w:name="index 5" w:semiHidden="1" w:unhideWhenUsed="1"/>
+    <w:lsdException w:name="index 6" w:semiHidden="1" w:unhideWhenUsed="1"/>
+    <w:lsdException w:name="index 7" w:semiHidden="1" w:unhideWhenUsed="1"/>
+    <w:lsdException w:name="index 8" w:semiHidden="1" w:unhideWhenUsed="1"/>
+    <w:lsdException w:name="index 9" w:semiHidden="1" w:unhideWhenUsed="1"/>
+    <w:lsdException w:name="toc 1" w:semiHidden="1" w:uiPriority="39" w:unhideWhenUsed="1"/>
+    <w:lsdException w:name="toc 2" w:semiHidden="1" w:uiPriority="39" w:unhideWhenUsed="1"/>
+    <w:lsdException w:name="toc 3" w:semiHidden="1" w:uiPriority="39" w:unhideWhenUsed="1"/>
+    <w:lsdException w:name="toc 4" w:semiHidden="1" w:uiPriority="39" w:unhideWhenUsed="1"/>
+    <w:lsdException w:name="toc 5" w:semiHidden="1" w:uiPriority="39" w:unhideWhenUsed="1"/>
+    <w:lsdException w:name="toc 6" w:semiHidden="1" w:uiPriority="39" w:unhideWhenUsed="1"/>
+    <w:lsdException w:name="toc 7" w:semiHidden="1" w:uiPriority="39" w:unhideWhenUsed="1"/>
+    <w:lsdException w:name="toc 8" w:semiHidden="1" w:uiPriority="39" w:unhideWhenUsed="1"/>
+    <w:lsdException w:name="toc 9" w:semiHidden="1" w:uiPriority="39" w:unhideWhenUsed="1"/>
+    <w:lsdException w:name="Normal Indent" w:semiHidden="1" w:unhideWhenUsed="1"/>
+    <w:lsdException w:name="footnote text" w:semiHidden="1" w:unhideWhenUsed="1"/>
+    <w:lsdException w:name="annotation text" w:semiHidden="1" w:unhideWhenUsed="1"/>
+    <w:lsdException w:name="header" w:semiHidden="1" w:unhideWhenUsed="1"/>
+    <w:lsdException w:name="footer" w:semiHidden="1" w:unhideWhenUsed="1"/>
+    <w:lsdException w:name="index heading" w:semiHidden="1" w:unhideWhenUsed="1"/>
+    <w:lsdException w:name="caption" w:semiHidden="1" w:uiPriority="35" w:unhideWhenUsed="1" w:qFormat="1"/>
+    <w:lsdException w:name="table of figures" w:semiHidden="1" w:unhideWhenUsed="1"/>
+    <w:lsdException w:name="envelope address" w:semiHidden="1" w:unhideWhenUsed="1"/>
+    <w:lsdException w:name="envelope return" w:semiHidden="1" w:unhideWhenUsed="1"/>
+    <w:lsdException w:name="footnote reference" w:semiHidden="1" w:unhideWhenUsed="1"/>
+    <w:lsdException w:name="annotation reference" w:semiHidden="1" w:unhideWhenUsed="1"/>
+    <w:lsdException w:name="line number" w:semiHidden="1" w:unhideWhenUsed="1"/>
+    <w:lsdException w:name="page number" w:semiHidden="1" w:unhideWhenUsed="1"/>
+    <w:lsdException w:name="endnote reference" w:semiHidden="1" w:unhideWhenUsed="1"/>
+    <w:lsdException w:name="endnote text" w:semiHidden="1" w:unhideWhenUsed="1"/>
+    <w:lsdException w:name="table of authorities" w:semiHidden="1" w:unhideWhenUsed="1"/>
+    <w:lsdException w:name="macro" w:semiHidden="1" w:unhideWhenUsed="1"/>
+    <w:lsdException w:name="toa heading" w:semiHidden="1" w:unhideWhenUsed="1"/>
+    <w:lsdException w:name="List" w:semiHidden="1" w:unhideWhenUsed="1"/>
+    <w:lsdException w:name="List Bullet" w:semiHidden="1" w:unhideWhenUsed="1"/>
+    <w:lsdException w:name="List Number" w:semiHidden="1" w:unhideWhenUsed="1"/>
+    <w:lsdException w:name="List 2" w:semiHidden="1" w:unhideWhenUsed="1"/>
+    <w:lsdException w:name="List 3" w:semiHidden="1" w:unhideWhenUsed="1"/>
+    <w:lsdException w:name="List 4" w:semiHidden="1" w:unhideWhenUsed="1"/>
+    <w:lsdException w:name="List 5" w:semiHidden="1" w:unhideWhenUsed="1"/>
+    <w:lsdException w:name="List Bullet 2" w:semiHidden="1" w:unhideWhenUsed="1"/>
+    <w:lsdException w:name="List Bullet 3" w:semiHidden="1" w:unhideWhenUsed="1"/>
+    <w:lsdException w:name="List Bullet 4" w:semiHidden="1" w:unhideWhenUsed="1"/>
+    <w:lsdException w:name="List Bullet 5" w:semiHidden="1" w:unhideWhenUsed="1"/>
+    <w:lsdException w:name="List Number 2" w:semiHidden="1" w:unhideWhenUsed="1"/>
+    <w:lsdException w:name="List Number 3" w:semiHidden="1" w:unhideWhenUsed="1"/>
+    <w:lsdException w:name="List Number 4" w:semiHidden="1" w:unhideWhenUsed="1"/>
+    <w:lsdException w:name="List Number 5" w:semiHidden="1" w:unhideWhenUsed="1"/>
+    <w:lsdException w:name="Title" w:uiPriority="10" w:qFormat="1"/>
+    <w:lsdException w:name="Closing" w:semiHidden="1" w:unhideWhenUsed="1"/>
+    <w:lsdException w:name="Signature" w:semiHidden="1" w:unhideWhenUsed="1"/>
+    <w:lsdException w:name="Default Paragraph Font" w:semiHidden="1" w:uiPriority="1" w:unhideWhenUsed="1"/>
+    <w:lsdException w:name="Body Text" w:semiHidden="1" w:unhideWhenUsed="1"/>
+    <w:lsdException w:name="Body Text Indent" w:semiHidden="1" w:unhideWhenUsed="1"/>
+    <w:lsdException w:name="List Continue" w:semiHidden="1" w:unhideWhenUsed="1"/>
+    <w:lsdException w:name="List Continue 2" w:semiHidden="1" w:unhideWhenUsed="1"/>
+    <w:lsdException w:name="List Continue 3" w:semiHidden="1" w:unhideWhenUsed="1"/>
+    <w:lsdException w:name="List Continue 4" w:semiHidden="1" w:unhideWhenUsed="1"/>
+    <w:lsdException w:name="List Continue 5" w:semiHidden="1" w:unhideWhenUsed="1"/>
+    <w:lsdException w:name="Message Header" w:semiHidden="1" w:unhideWhenUsed="1"/>
+    <w:lsdException w:name="Subtitle" w:uiPriority="11" w:qFormat="1"/>
+    <w:lsdException w:name="Salutation" w:semiHidden="1" w:unhideWhenUsed="1"/>
+    <w:lsdException w:name="Date" w:semiHidden="1" w:unhideWhenUsed="1"/>
+    <w:lsdException w:name="Body Text First Indent" w:semiHidden="1" w:unhideWhenUsed="1"/>
+    <w:lsdException w:name="Body Text First Indent 2" w:semiHidden="1" w:unhideWhenUsed="1"/>
+    <w:lsdException w:name="Note Heading" w:semiHidden="1" w:unhideWhenUsed="1"/>
+    <w:lsdException w:name="Body Text 2" w:semiHidden="1" w:unhideWhenUsed="1"/>
+    <w:lsdException w:name="Body Text 3" w:semiHidden="1" w:unhideWhenUsed="1"/>
+    <w:lsdException w:name="Body Text Indent 2" w:semiHidden="1" w:unhideWhenUsed="1"/>
+    <w:lsdException w:name="Body Text Indent 3" w:semiHidden="1" w:unhideWhenUsed="1"/>
+    <w:lsdException w:name="Block Text" w:semiHidden="1" w:unhideWhenUsed="1"/>
+    <w:lsdException w:name="Hyperlink" w:semiHidden="1" w:unhideWhenUsed="1"/>
+    <w:lsdException w:name="FollowedHyperlink" w:semiHidden="1" w:unhideWhenUsed="1"/>
+    <w:lsdException w:name="Strong" w:uiPriority="22" w:qFormat="1"/>
+    <w:lsdException w:name="Emphasis" w:uiPriority="20" w:qFormat="1"/>
+    <w:lsdException w:name="Document Map" w:semiHidden="1" w:unhideWhenUsed="1"/>
+    <w:lsdException w:name="Plain Text" w:semiHidden="1" w:unhideWhenUsed="1"/>
+    <w:lsdException w:name="E-mail Signature" w:semiHidden="1" w:unhideWhenUsed="1"/>
+    <w:lsdException w:name="HTML Top of Form" w:semiHidden="1" w:unhideWhenUsed="1"/>
+    <w:lsdException w:name="HTML Bottom of Form" w:semiHidden="1" w:unhideWhenUsed="1"/>
+    <w:lsdException w:name="Normal (Web)" w:semiHidden="1" w:unhideWhenUsed="1"/>
+    <w:lsdException w:name="HTML Acronym" w:semiHidden="1" w:unhideWhenUsed="1"/>
+    <w:lsdException w:name="HTML Address" w:semiHidden="1" w:unhideWhenUsed="1"/>
+    <w:lsdException w:name="HTML Cite" w:semiHidden="1" w:unhideWhenUsed="1"/>
+    <w:lsdException w:name="HTML Code" w:semiHidden="1" w:unhideWhenUsed="1"/>
+    <w:lsdException w:name="HTML Definition" w:semiHidden="1" w:unhideWhenUsed="1"/>
+    <w:lsdException w:name="HTML Keyboard" w:semiHidden="1" w:unhideWhenUsed="1"/>
+    <w:lsdException w:name="HTML Preformatted" w:semiHidden="1" w:unhideWhenUsed="1"/>
+    <w:lsdException w:name="HTML Sample" w:semiHidden="1" w:unhideWhenUsed="1"/>
+    <w:lsdException w:name="HTML Typewriter" w:semiHidden="1" w:unhideWhenUsed="1"/>
+    <w:lsdException w:name="HTML Variable" w:semiHidden="1" w:unhideWhenUsed="1"/>
+    <w:lsdException w:name="Normal Table" w:semiHidden="1" w:unhideWhenUsed="1"/>
+    <w:lsdException w:name="annotation subject" w:semiHidden="1" w:unhideWhenUsed="1"/>
+    <w:lsdException w:name="No List" w:semiHidden="1" w:unhideWhenUsed="1"/>
+    <w:lsdException w:name="Outline List 1" w:semiHidden="1" w:unhideWhenUsed="1"/>
+    <w:lsdException w:name="Outline List 2" w:semiHidden="1" w:unhideWhenUsed="1"/>
+    <w:lsdException w:name="Outline List 3" w:semiHidden="1" w:unhideWhenUsed="1"/>
+    <w:lsdException w:name="Table Simple 1" w:semiHidden="1" w:unhideWhenUsed="1"/>
+    <w:lsdException w:name="Table Simple 2" w:semiHidden="1" w:unhideWhenUsed="1"/>
+    <w:lsdException w:name="Table Simple 3" w:semiHidden="1" w:unhideWhenUsed="1"/>
+    <w:lsdException w:name="Table Classic 1" w:semiHidden="1" w:unhideWhenUsed="1"/>
+    <w:lsdException w:name="Table Classic 2" w:semiHidden="1" w:unhideWhenUsed="1"/>
+    <w:lsdException w:name="Table Classic 3" w:semiHidden="1" w:unhideWhenUsed="1"/>
+    <w:lsdException w:name="Table Classic 4" w:semiHidden="1" w:unhideWhenUsed="1"/>
+    <w:lsdException w:name="Table Colorful 1" w:semiHidden="1" w:unhideWhenUsed="1"/>
+    <w:lsdException w:name="Table Colorful 2" w:semiHidden="1" w:unhideWhenUsed="1"/>
+    <w:lsdException w:name="Table Colorful 3" w:semiHidden="1" w:unhideWhenUsed="1"/>
+    <w:lsdException w:name="Table Columns 1" w:semiHidden="1" w:unhideWhenUsed="1"/>
+    <w:lsdException w:name="Table Columns 2" w:semiHidden="1" w:unhideWhenUsed="1"/>
+    <w:lsdException w:name="Table Columns 3" w:semiHidden="1" w:unhideWhenUsed="1"/>
+    <w:lsdException w:name="Table Columns 4" w:semiHidden="1" w:unhideWhenUsed="1"/>
+    <w:lsdException w:name="Table Columns 5" w:semiHidden="1" w:unhideWhenUsed="1"/>
+    <w:lsdException w:name="Table Grid 1" w:semiHidden="1" w:unhideWhenUsed="1"/>
+    <w:lsdException w:name="Table Grid 2" w:semiHidden="1" w:unhideWhenUsed="1"/>
+    <w:lsdException w:name="Table Grid 3" w:semiHidden="1" w:unhideWhenUsed="1"/>
+    <w:lsdException w:name="Table Grid 4" w:semiHidden="1" w:unhideWhenUsed="1"/>
+    <w:lsdException w:name="Table Grid 5" w:semiHidden="1" w:unhideWhenUsed="1"/>
+    <w:lsdException w:name="Table Grid 6" w:semiHidden="1" w:unhideWhenUsed="1"/>
+    <w:lsdException w:name="Table Grid 7" w:semiHidden="1" w:unhideWhenUsed="1"/>
+    <w:lsdException w:name="Table Grid 8" w:semiHidden="1" w:unhideWhenUsed="1"/>
+    <w:lsdException w:name="Table List 1" w:semiHidden="1" w:unhideWhenUsed="1"/>
+    <w:lsdException w:name="Table List 2" w:semiHidden="1" w:unhideWhenUsed="1"/>
+    <w:lsdException w:name="Table List 3" w:semiHidden="1" w:unhideWhenUsed="1"/>
+    <w:lsdException w:name="Table List 4" w:semiHidden="1" w:unhideWhenUsed="1"/>
+    <w:lsdException w:name="Table List 5" w:semiHidden="1" w:unhideWhenUsed="1"/>
+    <w:lsdException w:name="Table List 6" w:semiHidden="1" w:unhideWhenUsed="1"/>
+    <w:lsdException w:name="Table List 7" w:semiHidden="1" w:unhideWhenUsed="1"/>
+    <w:lsdException w:name="Table List 8" w:semiHidden="1" w:unhideWhenUsed="1"/>
+    <w:lsdException w:name="Table 3D effects 1" w:semiHidden="1" w:unhideWhenUsed="1"/>
+    <w:lsdException w:name="Table 3D effects 2" w:semiHidden="1" w:unhideWhenUsed="1"/>
+    <w:lsdException w:name="Table 3D effects 3" w:semiHidden="1" w:unhideWhenUsed="1"/>
+    <w:lsdException w:name="Table Contemporary" w:semiHidden="1" w:unhideWhenUsed="1"/>
+    <w:lsdException w:name="Table Elegant" w:semiHidden="1" w:unhideWhenUsed="1"/>
+    <w:lsdException w:name="Table Professional" w:semiHidden="1" w:unhideWhenUsed="1"/>
+    <w:lsdException w:name="Table Subtle 1" w:semiHidden="1" w:unhideWhenUsed="1"/>
+    <w:lsdException w:name="Table Subtle 2" w:semiHidden="1" w:unhideWhenUsed="1"/>
+    <w:lsdException w:name="Table Web 1" w:semiHidden="1" w:unhideWhenUsed="1"/>
+    <w:lsdException w:name="Table Web 2" w:semiHidden="1" w:unhideWhenUsed="1"/>
+    <w:lsdException w:name="Table Web 3" w:semiHidden="1" w:unhideWhenUsed="1"/>
+    <w:lsdException w:name="Balloon Text" w:semiHidden="1" w:unhideWhenUsed="1"/>
+    <w:lsdException w:name="Table Grid" w:semiHidden="1" w:uiPriority="39" w:unhideWhenUsed="1"/>
+    <w:lsdException w:name="Table Theme" w:semiHidden="1" w:unhideWhenUsed="1"/>
+    <w:lsdException w:name="Placeholder Text" w:semiHidden="1"/>
+    <w:lsdException w:name="No Spacing" w:uiPriority="1" w:qFormat="1"/>
+    <w:lsdException w:name="Light Shading" w:uiPriority="60"/>
+    <w:lsdException w:name="Light List" w:uiPriority="61"/>
+    <w:lsdException w:name="Light Grid" w:uiPriority="62"/>
+    <w:lsdException w:name="Medium Shading 1" w:uiPriority="63"/>
+    <w:lsdException w:name="Medium Shading 2" w:uiPriority="64"/>
+    <w:lsdException w:name="Medium List 1" w:uiPriority="65"/>
+    <w:lsdException w:name="Medium List 2" w:uiPriority="66"/>
+    <w:lsdException w:name="Medium Grid 1" w:uiPriority="67"/>
+    <w:lsdException w:name="Medium Grid 2" w:uiPriority="68"/>
+    <w:lsdException w:name="Medium Grid 3" w:uiPriority="69"/>
+    <w:lsdException w:name="Dark List" w:uiPriority="70"/>
+    <w:lsdException w:name="Colorful Shading" w:uiPriority="71"/>
+    <w:lsdException w:name="Colorful List" w:uiPriority="72"/>
+    <w:lsdException w:name="Colorful Grid" w:uiPriority="73"/>
+    <w:lsdException w:name="Light Shading Accent 1" w:uiPriority="60"/>
+    <w:lsdException w:name="Light List Accent 1" w:uiPriority="61"/>
+    <w:lsdException w:name="Light Grid Accent 1" w:uiPriority="62"/>
+    <w:lsdException w:name="Medium Shading 1 Accent 1" w:uiPriority="63"/>
+    <w:lsdException w:name="Medium Shading 2 Accent 1" w:uiPriority="64"/>
+    <w:lsdException w:name="Medium List 1 Accent 1" w:uiPriority="65"/>
+    <w:lsdException w:name="Revision" w:semiHidden="1"/>
+    <w:lsdException w:name="List Paragraph" w:uiPriority="34" w:qFormat="1"/>
+    <w:lsdException w:name="Quote" w:uiPriority="29" w:qFormat="1"/>
+    <w:lsdException w:name="Intense Quote" w:uiPriority="30" w:qFormat="1"/>
+    <w:lsdException w:name="Medium List 2 Accent 1" w:uiPriority="66"/>
+    <w:lsdException w:name="Medium Grid 1 Accent 1" w:uiPriority="67"/>
+    <w:lsdException w:name="Medium Grid 2 Accent 1" w:uiPriority="68"/>
+    <w:lsdException w:name="Medium Grid 3 Accent 1" w:uiPriority="69"/>
+    <w:lsdException w:name="Dark List Accent 1" w:uiPriority="70"/>
+    <w:lsdException w:name="Colorful Shading Accent 1" w:uiPriority="71"/>
+    <w:lsdException w:name="Colorful List Accent 1" w:uiPriority="72"/>
+    <w:lsdException w:name="Colorful Grid Accent 1" w:uiPriority="73"/>
+    <w:lsdException w:name="Light Shading Accent 2" w:uiPriority="60"/>
+    <w:lsdException w:name="Light List Accent 2" w:uiPriority="61"/>
+    <w:lsdException w:name="Light Grid Accent 2" w:uiPriority="62"/>
+    <w:lsdException w:name="Medium Shading 1 Accent 2" w:uiPriority="63"/>
+    <w:lsdException w:name="Medium Shading 2 Accent 2" w:uiPriority="64"/>
+    <w:lsdException w:name="Medium List 1 Accent 2" w:uiPriority="65"/>
+    <w:lsdException w:name="Medium List 2 Accent 2" w:uiPriority="66"/>
+    <w:lsdException w:name="Medium Grid 1 Accent 2" w:uiPriority="67"/>
+    <w:lsdException w:name="Medium Grid 2 Accent 2" w:uiPriority="68"/>
+    <w:lsdException w:name="Medium Grid 3 Accent 2" w:uiPriority="69"/>
+    <w:lsdException w:name="Dark List Accent 2" w:uiPriority="70"/>
+    <w:lsdException w:name="Colorful Shading Accent 2" w:uiPriority="71"/>
+    <w:lsdException w:name="Colorful List Accent 2" w:uiPriority="72"/>
+    <w:lsdException w:name="Colorful Grid Accent 2" w:uiPriority="73"/>
+    <w:lsdException w:name="Light Shading Accent 3" w:uiPriority="60"/>
+    <w:lsdException w:name="Light List Accent 3" w:uiPriority="61"/>
+    <w:lsdException w:name="Light Grid Accent 3" w:uiPriority="62"/>
+    <w:lsdException w:name="Medium Shading 1 Accent 3" w:uiPriority="63"/>
+    <w:lsdException w:name="Medium Shading 2 Accent 3" w:uiPriority="64"/>
+    <w:lsdException w:name="Medium List 1 Accent 3" w:uiPriority="65"/>
+    <w:lsdException w:name="Medium List 2 Accent 3" w:uiPriority="66"/>
+    <w:lsdException w:name="Medium Grid 1 Accent 3" w:uiPriority="67"/>
+    <w:lsdException w:name="Medium Grid 2 Accent 3" w:uiPriority="68"/>
+    <w:lsdException w:name="Medium Grid 3 Accent 3" w:uiPriority="69"/>
+    <w:lsdException w:name="Dark List Accent 3" w:uiPriority="70"/>
+    <w:lsdException w:name="Colorful Shading Accent 3" w:uiPriority="71"/>
+    <w:lsdException w:name="Colorful List Accent 3" w:uiPriority="72"/>
+    <w:lsdException w:name="Colorful Grid Accent 3" w:uiPriority="73"/>
+    <w:lsdException w:name="Light Shading Accent 4" w:uiPriority="60"/>
+    <w:lsdException w:name="Light List Accent 4" w:uiPriority="61"/>
+    <w:lsdException w:name="Light Grid Accent 4" w:uiPriority="62"/>
+    <w:lsdException w:name="Medium Shading 1 Accent 4" w:uiPriority="63"/>
+    <w:lsdException w:name="Medium Shading 2 Accent 4" w:uiPriority="64"/>
+    <w:lsdException w:name="Medium List 1 Accent 4" w:uiPriority="65"/>
+    <w:lsdException w:name="Medium List 2 Accent 4" w:uiPriority="66"/>
+    <w:lsdException w:name="Medium Grid 1 Accent 4" w:uiPriority="67"/>
+    <w:lsdException w:name="Medium Grid 2 Accent 4" w:uiPriority="68"/>
+    <w:lsdException w:name="Medium Grid 3 Accent 4" w:uiPriority="69"/>
+    <w:lsdException w:name="Dark List Accent 4" w:uiPriority="70"/>
+    <w:lsdException w:name="Colorful Shading Accent 4" w:uiPriority="71"/>
+    <w:lsdException w:name="Colorful List Accent 4" w:uiPriority="72"/>
+    <w:lsdException w:name="Colorful Grid Accent 4" w:uiPriority="73"/>
+    <w:lsdException w:name="Light Shading Accent 5" w:uiPriority="60"/>
+    <w:lsdException w:name="Light List Accent 5" w:uiPriority="61"/>
+    <w:lsdException w:name="Light Grid Accent 5" w:uiPriority="62"/>
+    <w:lsdException w:name="Medium Shading 1 Accent 5" w:uiPriority="63"/>
+    <w:lsdException w:name="Medium Shading 2 Accent 5" w:uiPriority="64"/>
+    <w:lsdException w:name="Medium List 1 Accent 5" w:uiPriority="65"/>
+    <w:lsdException w:name="Medium List 2 Accent 5" w:uiPriority="66"/>
+    <w:lsdException w:name="Medium Grid 1 Accent 5" w:uiPriority="67"/>
+    <w:lsdException w:name="Medium Grid 2 Accent 5" w:uiPriority="68"/>
+    <w:lsdException w:name="Medium Grid 3 Accent 5" w:uiPriority="69"/>
+    <w:lsdException w:name="Dark List Accent 5" w:uiPriority="70"/>
+    <w:lsdException w:name="Colorful Shading Accent 5" w:uiPriority="71"/>
+    <w:lsdException w:name="Colorful List Accent 5" w:uiPriority="72"/>
+    <w:lsdException w:name="Colorful Grid Accent 5" w:uiPriority="73"/>
+    <w:lsdException w:name="Light Shading Accent 6" w:uiPriority="60"/>
+    <w:lsdException w:name="Light List Accent 6" w:uiPriority="61"/>
+    <w:lsdException w:name="Light Grid Accent 6" w:uiPriority="62"/>
+    <w:lsdException w:name="Medium Shading 1 Accent 6" w:uiPriority="63"/>
+    <w:lsdException w:name="Medium Shading 2 Accent 6" w:uiPriority="64"/>
+    <w:lsdException w:name="Medium List 1 Accent 6" w:uiPriority="65"/>
+    <w:lsdException w:name="Medium List 2 Accent 6" w:uiPriority="66"/>
+    <w:lsdException w:name="Medium Grid 1 Accent 6" w:uiPriority="67"/>
+    <w:lsdException w:name="Medium Grid 2 Accent 6" w:uiPriority="68"/>
+    <w:lsdException w:name="Medium Grid 3 Accent 6" w:uiPriority="69"/>
+    <w:lsdException w:name="Dark List Accent 6" w:uiPriority="70"/>
+    <w:lsdException w:name="Colorful Shading Accent 6" w:uiPriority="71"/>
+    <w:lsdException w:name="Colorful List Accent 6" w:uiPriority="72"/>
+    <w:lsdException w:name="Colorful Grid Accent 6" w:uiPriority="73"/>
+    <w:lsdException w:name="Subtle Emphasis" w:uiPriority="19" w:qFormat="1"/>
+    <w:lsdException w:name="Intense Emphasis" w:uiPriority="21" w:qFormat="1"/>
+    <w:lsdException w:name="Subtle Reference" w:uiPriority="31" w:qFormat="1"/>
+    <w:lsdException w:name="Intense Reference" w:uiPriority="32" w:qFormat="1"/>
+    <w:lsdException w:name="Book Title" w:uiPriority="33" w:qFormat="1"/>
+    <w:lsdException w:name="Bibliography" w:semiHidden="1" w:uiPriority="37" w:unhideWhenUsed="1"/>
+    <w:lsdException w:name="TOC Heading" w:semiHidden="1" w:uiPriority="39" w:unhideWhenUsed="1" w:qFormat="1"/>
+    <w:lsdException w:name="Plain Table 1" w:uiPriority="41"/>
+    <w:lsdException w:name="Plain Table 2" w:uiPriority="42"/>
+    <w:lsdException w:name="Plain Table 3" w:uiPriority="43"/>
+    <w:lsdException w:name="Plain Table 4" w:uiPriority="44"/>
+    <w:lsdException w:name="Plain Table 5" w:uiPriority="45"/>
+    <w:lsdException w:name="Grid Table Light" w:uiPriority="40"/>
+    <w:lsdException w:name="Grid Table 1 Light" w:uiPriority="46"/>
+    <w:lsdException w:name="Grid Table 2" w:uiPriority="47"/>
+    <w:lsdException w:name="Grid Table 3" w:uiPriority="48"/>
+    <w:lsdException w:name="Grid Table 4" w:uiPriority="49"/>
+    <w:lsdException w:name="Grid Table 5 Dark" w:uiPriority="50"/>
+    <w:lsdException w:name="Grid Table 6 Colorful" w:uiPriority="51"/>
+    <w:lsdException w:name="Grid Table 7 Colorful" w:uiPriority="52"/>
+    <w:lsdException w:name="Grid Table 1 Light Accent 1" w:uiPriority="46"/>
+    <w:lsdException w:name="Grid Table 2 Accent 1" w:uiPriority="47"/>
+    <w:lsdException w:name="Grid Table 3 Accent 1" w:uiPriority="48"/>
+    <w:lsdException w:name="Grid Table 4 Accent 1" w:uiPriority="49"/>
+    <w:lsdException w:name="Grid Table 5 Dark Accent 1" w:uiPriority="50"/>
+    <w:lsdException w:name="Grid Table 6 Colorful Accent 1" w:uiPriority="51"/>
+    <w:lsdException w:name="Grid Table 7 Colorful Accent 1" w:uiPriority="52"/>
+    <w:lsdException w:name="Grid Table 1 Light Accent 2" w:uiPriority="46"/>
+    <w:lsdException w:name="Grid Table 2 Accent 2" w:uiPriority="47"/>
+    <w:lsdException w:name="Grid Table 3 Accent 2" w:uiPriority="48"/>
+    <w:lsdException w:name="Grid Table 4 Accent 2" w:uiPriority="49"/>
+    <w:lsdException w:name="Grid Table 5 Dark Accent 2" w:uiPriority="50"/>
+    <w:lsdException w:name="Grid Table 6 Colorful Accent 2" w:uiPriority="51"/>
+    <w:lsdException w:name="Grid Table 7 Colorful Accent 2" w:uiPriority="52"/>
+    <w:lsdException w:name="Grid Table 1 Light Accent 3" w:uiPriority="46"/>
+    <w:lsdException w:name="Grid Table 2 Accent 3" w:uiPriority="47"/>
+    <w:lsdException w:name="Grid Table 3 Accent 3" w:uiPriority="48"/>
+    <w:lsdException w:name="Grid Table 4 Accent 3" w:uiPriority="49"/>
+    <w:lsdException w:name="Grid Table 5 Dark Accent 3" w:uiPriority="50"/>
+    <w:lsdException w:name="Grid Table 6 Colorful Accent 3" w:uiPriority="51"/>
+    <w:lsdException w:name="Grid Table 7 Colorful Accent 3" w:uiPriority="52"/>
+    <w:lsdException w:name="Grid Table 1 Light Accent 4" w:uiPriority="46"/>
+    <w:lsdException w:name="Grid Table 2 Accent 4" w:uiPriority="47"/>
+    <w:lsdException w:name="Grid Table 3 Accent 4" w:uiPriority="48"/>
+    <w:lsdException w:name="Grid Table 4 Accent 4" w:uiPriority="49"/>
+    <w:lsdException w:name="Grid Table 5 Dark Accent 4" w:uiPriority="50"/>
+    <w:lsdException w:name="Grid Table 6 Colorful Accent 4" w:uiPriority="51"/>
+    <w:lsdException w:name="Grid Table 7 Colorful Accent 4" w:uiPriority="52"/>
+    <w:lsdException w:name="Grid Table 1 Light Accent 5" w:uiPriority="46"/>
+    <w:lsdException w:name="Grid Table 2 Accent 5" w:uiPriority="47"/>
+    <w:lsdException w:name="Grid Table 3 Accent 5" w:uiPriority="48"/>
+    <w:lsdException w:name="Grid Table 4 Accent 5" w:uiPriority="49"/>
+    <w:lsdException w:name="Grid Table 5 Dark Accent 5" w:uiPriority="50"/>
+    <w:lsdException w:name="Grid Table 6 Colorful Accent 5" w:uiPriority="51"/>
+    <w:lsdException w:name="Grid Table 7 Colorful Accent 5" w:uiPriority="52"/>
+    <w:lsdException w:name="Grid Table 1 Light Accent 6" w:uiPriority="46"/>
+    <w:lsdException w:name="Grid Table 2 Accent 6" w:uiPriority="47"/>
+    <w:lsdException w:name="Grid Table 3 Accent 6" w:uiPriority="48"/>
+    <w:lsdException w:name="Grid Table 4 Accent 6" w:uiPriority="49"/>
+    <w:lsdException w:name="Grid Table 5 Dark Accent 6" w:uiPriority="50"/>
+    <w:lsdException w:name="Grid Table 6 Colorful Accent 6" w:uiPriority="51"/>
+    <w:lsdException w:name="Grid Table 7 Colorful Accent 6" w:uiPriority="52"/>
+    <w:lsdException w:name="List Table 1 Light" w:uiPriority="46"/>
+    <w:lsdException w:name="List Table 2" w:uiPriority="47"/>
+    <w:lsdException w:name="List Table 3" w:uiPriority="48"/>
+    <w:lsdException w:name="List Table 4" w:uiPriority="49"/>
+    <w:lsdException w:name="List Table 5 Dark" w:uiPriority="50"/>
+    <w:lsdException w:name="List Table 6 Colorful" w:uiPriority="51"/>
+    <w:lsdException w:name="List Table 7 Colorful" w:uiPriority="52"/>
+    <w:lsdException w:name="List Table 1 Light Accent 1" w:uiPriority="46"/>
+    <w:lsdException w:name="List Table 2 Accent 1" w:uiPriority="47"/>
+    <w:lsdException w:name="List Table 3 Accent 1" w:uiPriority="48"/>
+    <w:lsdException w:name="List Table 4 Accent 1" w:uiPriority="49"/>
+    <w:lsdException w:name="List Table 5 Dark Accent 1" w:uiPriority="50"/>
+    <w:lsdException w:name="List Table 6 Colorful Accent 1" w:uiPriority="51"/>
+    <w:lsdException w:name="List Table 7 Colorful Accent 1" w:uiPriority="52"/>
+    <w:lsdException w:name="List Table 1 Light Accent 2" w:uiPriority="46"/>
+    <w:lsdException w:name="List Table 2 Accent 2" w:uiPriority="47"/>
+    <w:lsdException w:name="List Table 3 Accent 2" w:uiPriority="48"/>
+    <w:lsdException w:name="List Table 4 Accent 2" w:uiPriority="49"/>
+    <w:lsdException w:name="List Table 5 Dark Accent 2" w:uiPriority="50"/>
+    <w:lsdException w:name="List Table 6 Colorful Accent 2" w:uiPriority="51"/>
+    <w:lsdException w:name="List Table 7 Colorful Accent 2" w:uiPriority="52"/>
+    <w:lsdException w:name="List Table 1 Light Accent 3" w:uiPriority="46"/>
+    <w:lsdException w:name="List Table 2 Accent 3" w:uiPriority="47"/>
+    <w:lsdException w:name="List Table 3 Accent 3" w:uiPriority="48"/>
+    <w:lsdException w:name="List Table 4 Accent 3" w:uiPriority="49"/>
+    <w:lsdException w:name="List Table 5 Dark Accent 3" w:uiPriority="50"/>
+    <w:lsdException w:name="List Table 6 Colorful Accent 3" w:uiPriority="51"/>
+    <w:lsdException w:name="List Table 7 Colorful Accent 3" w:uiPriority="52"/>
+    <w:lsdException w:name="List Table 1 Light Accent 4" w:uiPriority="46"/>
+    <w:lsdException w:name="List Table 2 Accent 4" w:uiPriority="47"/>
+    <w:lsdException w:name="List Table 3 Accent 4" w:uiPriority="48"/>
+    <w:lsdException w:name="List Table 4 Accent 4" w:uiPriority="49"/>
+    <w:lsdException w:name="List Table 5 Dark Accent 4" w:uiPriority="50"/>
+    <w:lsdException w:name="List Table 6 Colorful Accent 4" w:uiPriority="51"/>
+    <w:lsdException w:name="List Table 7 Colorful Accent 4" w:uiPriority="52"/>
+    <w:lsdException w:name="List Table 1 Light Accent 5" w:uiPriority="46"/>
+    <w:lsdException w:name="List Table 2 Accent 5" w:uiPriority="47"/>
+    <w:lsdException w:name="List Table 3 Accent 5" w:uiPriority="48"/>
+    <w:lsdException w:name="List Table 4 Accent 5" w:uiPriority="49"/>
+    <w:lsdException w:name="List Table 5 Dark Accent 5" w:uiPriority="50"/>
+    <w:lsdException w:name="List Table 6 Colorful Accent 5" w:uiPriority="51"/>
+    <w:lsdException w:name="List Table 7 Colorful Accent 5" w:uiPriority="52"/>
+    <w:lsdException w:name="List Table 1 Light Accent 6" w:uiPriority="46"/>
+    <w:lsdException w:name="List Table 2 Accent 6" w:uiPriority="47"/>
+    <w:lsdException w:name="List Table 3 Accent 6" w:uiPriority="48"/>
+    <w:lsdException w:name="List Table 4 Accent 6" w:uiPriority="49"/>
+    <w:lsdException w:name="List Table 5 Dark Accent 6" w:uiPriority="50"/>
+    <w:lsdException w:name="List Table 6 Colorful Accent 6" w:uiPriority="51"/>
+    <w:lsdException w:name="List Table 7 Colorful Accent 6" w:uiPriority="52"/>
+    <w:lsdException w:name="Mention" w:semiHidden="1" w:unhideWhenUsed="1"/>
+    <w:lsdException w:name="Smart Hyperlink" w:semiHidden="1" w:unhideWhenUsed="1"/>
+    <w:lsdException w:name="Hashtag" w:semiHidden="1" w:unhideWhenUsed="1"/>
+    <w:lsdException w:name="Unresolved Mention" w:semiHidden="1" w:unhideWhenUsed="1"/>
+    <w:lsdException w:name="Smart Link" w:semiHidden="1" w:unhideWhenUsed="1"/>
   </w:latentStyles>
   <w:style w:type="paragraph" w:default="1" w:styleId="Normal">
     <w:name w:val="Normal"/>
@@ -5513,7 +5419,7 @@
   <a:extraClrSchemeLst/>
   <a:extLst>
     <a:ext uri="{05A4C25C-085E-4340-85A3-A5531E510DB2}">
-      <thm15:themeFamily xmlns="" xmlns:thm15="http://schemas.microsoft.com/office/thememl/2012/main" name="Office Theme" id="{62F939B6-93AF-4DB8-9C6B-D6C7DFDC589F}" vid="{4A3C46E8-61CC-4603-A589-7422A47A8E4A}"/>
+      <thm15:themeFamily xmlns:thm15="http://schemas.microsoft.com/office/thememl/2012/main" name="Office Theme" id="{62F939B6-93AF-4DB8-9C6B-D6C7DFDC589F}" vid="{4A3C46E8-61CC-4603-A589-7422A47A8E4A}"/>
     </a:ext>
   </a:extLst>
 </a:theme>

</xml_diff>